<commit_message>
refactor vaccine tables,add locale to tables and vaccine
</commit_message>
<xml_diff>
--- a/docxFile/063-O.docx
+++ b/docxFile/063-O.docx
@@ -132,14 +132,12 @@
               </w:rPr>
               <w:t>__</w:t>
             </w:r>
-            <w:proofErr w:type="spellStart"/>
-            <w:r>
-              <w:rPr>
-                <w:lang w:val="en-US"/>
-              </w:rPr>
-              <w:t>testdata</w:t>
-            </w:r>
-            <w:proofErr w:type="spellEnd"/>
+            <w:r>
+              <w:rPr>
+                <w:lang w:val="uk-UA"/>
+              </w:rPr>
+              <w:t xml:space="preserve"> </w:t>
+            </w:r>
             <w:r>
               <w:rPr>
                 <w:lang w:val="uk-UA"/>
@@ -206,17 +204,8 @@
                 <w:sz w:val="18"/>
                 <w:szCs w:val="22"/>
               </w:rPr>
-              <w:t xml:space="preserve"> на </w:t>
-            </w:r>
-            <w:proofErr w:type="spellStart"/>
-            <w:r>
-              <w:rPr>
-                <w:sz w:val="18"/>
-                <w:szCs w:val="22"/>
-              </w:rPr>
-              <w:t>облік</w:t>
-            </w:r>
-            <w:proofErr w:type="spellEnd"/>
+              <w:t xml:space="preserve"> на облік</w:t>
+            </w:r>
             <w:r>
               <w:rPr>
                 <w:sz w:val="18"/>
@@ -240,15 +229,43 @@
               </w:rPr>
               <w:t xml:space="preserve"> </w:t>
             </w:r>
-            <w:proofErr w:type="spellStart"/>
-            <w:r>
-              <w:rPr>
-                <w:sz w:val="18"/>
-                <w:szCs w:val="22"/>
-              </w:rPr>
-              <w:t>Найменування</w:t>
-            </w:r>
-            <w:proofErr w:type="spellEnd"/>
+            <w:r>
+              <w:rPr>
+                <w:sz w:val="18"/>
+                <w:szCs w:val="22"/>
+              </w:rPr>
+              <w:t xml:space="preserve">Найменування дитячої установи (для </w:t>
+            </w:r>
+            <w:r>
+              <w:rPr>
+                <w:sz w:val="18"/>
+                <w:szCs w:val="22"/>
+              </w:rPr>
+              <w:t>орг</w:t>
+            </w:r>
+            <w:r>
+              <w:rPr>
+                <w:sz w:val="18"/>
+                <w:szCs w:val="22"/>
+                <w:lang w:val="uk-UA"/>
+              </w:rPr>
+              <w:t>.</w:t>
+            </w:r>
+            <w:r>
+              <w:rPr>
+                <w:sz w:val="18"/>
+                <w:szCs w:val="22"/>
+              </w:rPr>
+              <w:t xml:space="preserve"> дітей) ________________</w:t>
+            </w:r>
+            <w:r>
+              <w:rPr>
+                <w:sz w:val="18"/>
+                <w:szCs w:val="22"/>
+                <w:lang w:val="uk-UA"/>
+              </w:rPr>
+              <w:t>______________________</w:t>
+            </w:r>
             <w:r>
               <w:rPr>
                 <w:sz w:val="18"/>
@@ -256,133 +273,250 @@
               </w:rPr>
               <w:t xml:space="preserve"> </w:t>
             </w:r>
-            <w:proofErr w:type="spellStart"/>
-            <w:r>
-              <w:rPr>
-                <w:sz w:val="18"/>
-                <w:szCs w:val="22"/>
-              </w:rPr>
-              <w:t>дитячої</w:t>
-            </w:r>
-            <w:proofErr w:type="spellEnd"/>
-            <w:r>
-              <w:rPr>
-                <w:sz w:val="18"/>
-                <w:szCs w:val="22"/>
-              </w:rPr>
-              <w:t xml:space="preserve"> установи (для </w:t>
-            </w:r>
-            <w:proofErr w:type="spellStart"/>
-            <w:r>
-              <w:rPr>
-                <w:sz w:val="18"/>
-                <w:szCs w:val="22"/>
-              </w:rPr>
-              <w:t>орг</w:t>
-            </w:r>
-            <w:proofErr w:type="spellEnd"/>
-            <w:r>
-              <w:rPr>
-                <w:sz w:val="18"/>
-                <w:szCs w:val="22"/>
-                <w:lang w:val="uk-UA"/>
-              </w:rPr>
-              <w:t>.</w:t>
-            </w:r>
-            <w:r>
-              <w:rPr>
-                <w:sz w:val="18"/>
-                <w:szCs w:val="22"/>
+          </w:p>
+          <w:p>
+            <w:pPr>
+              <w:spacing w:line="276" w:lineRule="auto"/>
+              <w:rPr>
+                <w:sz w:val="18"/>
+                <w:szCs w:val="22"/>
+                <w:lang w:val="uk-UA"/>
+              </w:rPr>
+            </w:pPr>
+            <w:r>
+              <w:rPr>
+                <w:sz w:val="18"/>
+                <w:szCs w:val="22"/>
+              </w:rPr>
+              <w:t>Прізвище</w:t>
+            </w:r>
+            <w:r>
+              <w:rPr>
+                <w:sz w:val="18"/>
+                <w:szCs w:val="22"/>
+                <w:lang w:val="en-US"/>
+              </w:rPr>
+              <w:t xml:space="preserve">, </w:t>
+            </w:r>
+            <w:r>
+              <w:rPr>
+                <w:sz w:val="18"/>
+                <w:szCs w:val="22"/>
+              </w:rPr>
+              <w:t>ім</w:t>
+            </w:r>
+            <w:r>
+              <w:rPr>
+                <w:sz w:val="18"/>
+                <w:szCs w:val="22"/>
+                <w:lang w:val="en-US"/>
+              </w:rPr>
+              <w:t>’</w:t>
+            </w:r>
+            <w:r>
+              <w:rPr>
+                <w:sz w:val="18"/>
+                <w:szCs w:val="22"/>
+              </w:rPr>
+              <w:t>я</w:t>
+            </w:r>
+            <w:r>
+              <w:rPr>
+                <w:sz w:val="18"/>
+                <w:szCs w:val="22"/>
+                <w:lang w:val="en-US"/>
+              </w:rPr>
+              <w:t xml:space="preserve">, </w:t>
+            </w:r>
+            <w:r>
+              <w:rPr>
+                <w:sz w:val="18"/>
+                <w:szCs w:val="22"/>
+              </w:rPr>
+              <w:t>по</w:t>
+            </w:r>
+            <w:r>
+              <w:rPr>
+                <w:sz w:val="18"/>
+                <w:szCs w:val="22"/>
+                <w:lang w:val="en-US"/>
               </w:rPr>
               <w:t xml:space="preserve"> </w:t>
             </w:r>
-            <w:proofErr w:type="spellStart"/>
-            <w:r>
-              <w:rPr>
-                <w:sz w:val="18"/>
-                <w:szCs w:val="22"/>
-              </w:rPr>
-              <w:t>дітей</w:t>
-            </w:r>
-            <w:proofErr w:type="spellEnd"/>
-            <w:r>
-              <w:rPr>
-                <w:sz w:val="18"/>
-                <w:szCs w:val="22"/>
-              </w:rPr>
-              <w:t>) ________________</w:t>
-            </w:r>
-            <w:r>
-              <w:rPr>
-                <w:sz w:val="18"/>
-                <w:szCs w:val="22"/>
-                <w:lang w:val="uk-UA"/>
-              </w:rPr>
-              <w:t>______________________</w:t>
-            </w:r>
-            <w:r>
-              <w:rPr>
-                <w:sz w:val="18"/>
-                <w:szCs w:val="22"/>
+            <w:r>
+              <w:rPr>
+                <w:sz w:val="18"/>
+                <w:szCs w:val="22"/>
+              </w:rPr>
+              <w:t>батькові</w:t>
+            </w:r>
+            <w:r>
+              <w:rPr>
+                <w:sz w:val="18"/>
+                <w:szCs w:val="22"/>
+                <w:lang w:val="en-US"/>
               </w:rPr>
               <w:t xml:space="preserve"> </w:t>
             </w:r>
+            <w:r>
+              <w:rPr>
+                <w:sz w:val="18"/>
+                <w:szCs w:val="22"/>
+                <w:lang w:val="uk-UA"/>
+              </w:rPr>
+              <w:t xml:space="preserve"> </w:t>
+            </w:r>
+            <w:r>
+              <w:rPr>
+                <w:sz w:val="18"/>
+                <w:szCs w:val="22"/>
+                <w:lang w:val="en-US"/>
+              </w:rPr>
+              <w:t>_</w:t>
+            </w:r>
+            <w:r>
+              <w:rPr>
+                <w:sz w:val="18"/>
+                <w:szCs w:val="22"/>
+                <w:lang w:val="en-US"/>
+              </w:rPr>
+              <w:t xml:space="preserve"> </w:t>
+            </w:r>
+            <w:r>
+              <w:rPr>
+                <w:sz w:val="18"/>
+                <w:szCs w:val="22"/>
+                <w:lang w:val="en-US"/>
+              </w:rPr>
+              <w:t>______</w:t>
+            </w:r>
+            <w:r>
+              <w:rPr>
+                <w:sz w:val="18"/>
+                <w:szCs w:val="22"/>
+                <w:lang w:val="en-US"/>
+              </w:rPr>
+              <w:t xml:space="preserve"> </w:t>
+            </w:r>
+            <w:r>
+              <w:rPr>
+                <w:sz w:val="18"/>
+                <w:szCs w:val="22"/>
+                <w:lang w:val="en-US"/>
+              </w:rPr>
+              <w:t>_</w:t>
+            </w:r>
+            <w:r>
+              <w:rPr>
+                <w:sz w:val="18"/>
+                <w:szCs w:val="22"/>
+                <w:lang w:val="en-US"/>
+              </w:rPr>
+              <w:t>LastName</w:t>
+            </w:r>
+            <w:r>
+              <w:rPr>
+                <w:sz w:val="18"/>
+                <w:szCs w:val="22"/>
+                <w:lang w:val="en-US"/>
+              </w:rPr>
+              <w:t>__</w:t>
+            </w:r>
+            <w:r>
+              <w:rPr>
+                <w:sz w:val="18"/>
+                <w:szCs w:val="22"/>
+                <w:lang w:val="en-US"/>
+              </w:rPr>
+              <w:t>Name</w:t>
+            </w:r>
+            <w:r>
+              <w:rPr>
+                <w:sz w:val="18"/>
+                <w:szCs w:val="22"/>
+                <w:lang w:val="en-US"/>
+              </w:rPr>
+              <w:t>___</w:t>
+            </w:r>
+            <w:r>
+              <w:rPr>
+                <w:sz w:val="18"/>
+                <w:szCs w:val="22"/>
+                <w:lang w:val="en-US"/>
+              </w:rPr>
+              <w:t xml:space="preserve"> </w:t>
+            </w:r>
+            <w:r>
+              <w:rPr>
+                <w:sz w:val="18"/>
+                <w:szCs w:val="22"/>
+                <w:lang w:val="en-US"/>
+              </w:rPr>
+              <w:t>Patronymic</w:t>
+            </w:r>
+            <w:r>
+              <w:rPr>
+                <w:sz w:val="18"/>
+                <w:szCs w:val="22"/>
+                <w:lang w:val="en-US"/>
+              </w:rPr>
+              <w:t>____</w:t>
+            </w:r>
+            <w:r>
+              <w:rPr>
+                <w:sz w:val="18"/>
+                <w:szCs w:val="22"/>
+                <w:lang w:val="en-US"/>
+              </w:rPr>
+              <w:t xml:space="preserve"> </w:t>
+            </w:r>
+            <w:r>
+              <w:rPr>
+                <w:sz w:val="18"/>
+                <w:szCs w:val="22"/>
+                <w:lang w:val="en-US"/>
+              </w:rPr>
+              <w:t>____________________________________________</w:t>
+            </w:r>
+            <w:r>
+              <w:rPr>
+                <w:sz w:val="18"/>
+                <w:szCs w:val="22"/>
+                <w:lang w:val="uk-UA"/>
+              </w:rPr>
+              <w:t>_______________________</w:t>
+            </w:r>
+            <w:r>
+              <w:rPr>
+                <w:sz w:val="18"/>
+                <w:szCs w:val="22"/>
+                <w:lang w:val="en-US"/>
+              </w:rPr>
+              <w:t>_______</w:t>
+            </w:r>
           </w:p>
           <w:p>
             <w:pPr>
               <w:spacing w:line="276" w:lineRule="auto"/>
               <w:rPr>
                 <w:sz w:val="18"/>
-                <w:szCs w:val="22"/>
-                <w:lang w:val="uk-UA"/>
-              </w:rPr>
-            </w:pPr>
-            <w:proofErr w:type="spellStart"/>
-            <w:r>
-              <w:rPr>
-                <w:sz w:val="18"/>
-                <w:szCs w:val="22"/>
-              </w:rPr>
-              <w:t>Прізвище</w:t>
-            </w:r>
-            <w:proofErr w:type="spellEnd"/>
-            <w:r>
-              <w:rPr>
-                <w:sz w:val="18"/>
-                <w:szCs w:val="22"/>
-              </w:rPr>
-              <w:t xml:space="preserve">, </w:t>
-            </w:r>
-            <w:proofErr w:type="spellStart"/>
-            <w:r>
-              <w:rPr>
-                <w:sz w:val="18"/>
-                <w:szCs w:val="22"/>
-              </w:rPr>
-              <w:t>ім’я</w:t>
-            </w:r>
-            <w:proofErr w:type="spellEnd"/>
-            <w:r>
-              <w:rPr>
-                <w:sz w:val="18"/>
-                <w:szCs w:val="22"/>
-              </w:rPr>
-              <w:t xml:space="preserve">, по </w:t>
-            </w:r>
-            <w:proofErr w:type="spellStart"/>
-            <w:proofErr w:type="gramStart"/>
-            <w:r>
-              <w:rPr>
-                <w:sz w:val="18"/>
-                <w:szCs w:val="22"/>
-              </w:rPr>
-              <w:t>батькові</w:t>
-            </w:r>
-            <w:proofErr w:type="spellEnd"/>
-            <w:r>
-              <w:rPr>
-                <w:sz w:val="18"/>
-                <w:szCs w:val="22"/>
+                <w:szCs w:val="16"/>
+                <w:lang w:val="uk-UA"/>
+              </w:rPr>
+            </w:pPr>
+            <w:r>
+              <w:rPr>
+                <w:sz w:val="18"/>
+                <w:szCs w:val="22"/>
+                <w:lang w:val="uk-UA"/>
+              </w:rPr>
+              <w:t>Дата народження</w:t>
+            </w:r>
+            <w:r>
+              <w:rPr>
+                <w:sz w:val="18"/>
+                <w:szCs w:val="22"/>
+                <w:lang w:val="uk-UA"/>
               </w:rPr>
               <w:t xml:space="preserve"> </w:t>
             </w:r>
@@ -398,14 +532,31 @@
               <w:rPr>
                 <w:sz w:val="18"/>
                 <w:szCs w:val="22"/>
+                <w:lang w:val="uk-UA"/>
+              </w:rPr>
+              <w:t>__</w:t>
+            </w:r>
+            <w:r>
+              <w:rPr>
+                <w:sz w:val="18"/>
+                <w:szCs w:val="22"/>
+                <w:lang w:val="uk-UA"/>
               </w:rPr>
               <w:t>_</w:t>
             </w:r>
-            <w:proofErr w:type="gramEnd"/>
-            <w:r>
-              <w:rPr>
-                <w:sz w:val="18"/>
-                <w:szCs w:val="22"/>
+            <w:r>
+              <w:rPr>
+                <w:sz w:val="18"/>
+                <w:szCs w:val="22"/>
+                <w:lang w:val="uk-UA"/>
+              </w:rPr>
+              <w:t>_ .</w:t>
+            </w:r>
+            <w:r>
+              <w:rPr>
+                <w:sz w:val="18"/>
+                <w:szCs w:val="22"/>
+                <w:lang w:val="uk-UA"/>
               </w:rPr>
               <w:t xml:space="preserve"> </w:t>
             </w:r>
@@ -413,479 +564,9 @@
               <w:rPr>
                 <w:sz w:val="18"/>
                 <w:szCs w:val="22"/>
-              </w:rPr>
-              <w:t>________________</w:t>
-            </w:r>
-            <w:r>
-              <w:rPr>
-                <w:sz w:val="18"/>
-                <w:szCs w:val="22"/>
-              </w:rPr>
-              <w:t xml:space="preserve"> </w:t>
-            </w:r>
-            <w:r>
-              <w:rPr>
-                <w:sz w:val="18"/>
-                <w:szCs w:val="22"/>
-              </w:rPr>
-              <w:t>____________________________________________</w:t>
-            </w:r>
-            <w:r>
-              <w:rPr>
-                <w:sz w:val="18"/>
-                <w:szCs w:val="22"/>
-                <w:lang w:val="uk-UA"/>
-              </w:rPr>
-              <w:t>_______________________</w:t>
-            </w:r>
-            <w:r>
-              <w:rPr>
-                <w:sz w:val="18"/>
-                <w:szCs w:val="22"/>
-              </w:rPr>
-              <w:t>_______</w:t>
-            </w:r>
-          </w:p>
-          <w:p>
-            <w:pPr>
-              <w:spacing w:line="276" w:lineRule="auto"/>
-              <w:rPr>
-                <w:sz w:val="18"/>
-                <w:szCs w:val="16"/>
-                <w:lang w:val="uk-UA"/>
-              </w:rPr>
-            </w:pPr>
-            <w:r>
-              <w:rPr>
-                <w:sz w:val="18"/>
-                <w:szCs w:val="22"/>
-                <w:lang w:val="uk-UA"/>
-              </w:rPr>
-              <w:t>Дата народження</w:t>
-            </w:r>
-            <w:r>
-              <w:rPr>
-                <w:sz w:val="18"/>
-                <w:szCs w:val="22"/>
-                <w:lang w:val="uk-UA"/>
-              </w:rPr>
-              <w:t xml:space="preserve"> </w:t>
-            </w:r>
-            <w:r>
-              <w:rPr>
-                <w:sz w:val="18"/>
-                <w:szCs w:val="22"/>
-                <w:lang w:val="uk-UA"/>
-              </w:rPr>
-              <w:t xml:space="preserve"> </w:t>
-            </w:r>
-            <w:r>
-              <w:rPr>
-                <w:sz w:val="18"/>
-                <w:szCs w:val="22"/>
-                <w:lang w:val="uk-UA"/>
-              </w:rPr>
-              <w:t>__</w:t>
-            </w:r>
-            <w:r>
-              <w:rPr>
-                <w:sz w:val="18"/>
-                <w:szCs w:val="22"/>
-                <w:lang w:val="uk-UA"/>
-              </w:rPr>
-              <w:t>_</w:t>
-            </w:r>
-            <w:r>
-              <w:rPr>
-                <w:sz w:val="18"/>
-                <w:szCs w:val="22"/>
-                <w:lang w:val="uk-UA"/>
-              </w:rPr>
-              <w:t>_ .</w:t>
-            </w:r>
-            <w:r>
-              <w:rPr>
-                <w:sz w:val="18"/>
-                <w:szCs w:val="22"/>
-                <w:lang w:val="uk-UA"/>
-              </w:rPr>
-              <w:t xml:space="preserve"> </w:t>
-            </w:r>
-            <w:r>
-              <w:rPr>
-                <w:sz w:val="18"/>
-                <w:szCs w:val="22"/>
-                <w:lang w:val="uk-UA"/>
-              </w:rPr>
-              <w:t>____</w:t>
-            </w:r>
-            <w:r>
-              <w:rPr>
-                <w:sz w:val="18"/>
-                <w:szCs w:val="22"/>
-                <w:lang w:val="uk-UA"/>
-              </w:rPr>
-              <w:t xml:space="preserve"> . _</w:t>
-            </w:r>
-            <w:r>
-              <w:rPr>
-                <w:sz w:val="18"/>
-                <w:szCs w:val="22"/>
                 <w:lang w:val="en-US"/>
               </w:rPr>
               <w:t>Birthday</w:t>
-            </w:r>
-            <w:r>
-              <w:rPr>
-                <w:sz w:val="18"/>
-                <w:szCs w:val="22"/>
-                <w:lang w:val="uk-UA"/>
-              </w:rPr>
-              <w:t>______</w:t>
-            </w:r>
-            <w:r>
-              <w:rPr>
-                <w:sz w:val="18"/>
-                <w:szCs w:val="22"/>
-                <w:lang w:val="uk-UA"/>
-              </w:rPr>
-              <w:t>_</w:t>
-            </w:r>
-            <w:r>
-              <w:rPr>
-                <w:sz w:val="18"/>
-                <w:szCs w:val="22"/>
-                <w:lang w:val="uk-UA"/>
-              </w:rPr>
-              <w:t>_</w:t>
-            </w:r>
-          </w:p>
-          <w:p>
-            <w:pPr>
-              <w:jc w:val="both"/>
-              <w:rPr>
-                <w:sz w:val="18"/>
-                <w:vertAlign w:val="superscript"/>
-                <w:lang w:val="uk-UA"/>
-              </w:rPr>
-            </w:pPr>
-            <w:r>
-              <w:rPr>
-                <w:sz w:val="18"/>
-                <w:vertAlign w:val="superscript"/>
-                <w:lang w:val="uk-UA"/>
-              </w:rPr>
-              <w:t xml:space="preserve">                           </w:t>
-            </w:r>
-            <w:r>
-              <w:rPr>
-                <w:sz w:val="18"/>
-                <w:vertAlign w:val="superscript"/>
-                <w:lang w:val="uk-UA"/>
-              </w:rPr>
-              <w:t xml:space="preserve">                           </w:t>
-            </w:r>
-            <w:r>
-              <w:rPr>
-                <w:sz w:val="18"/>
-                <w:vertAlign w:val="superscript"/>
-                <w:lang w:val="uk-UA"/>
-              </w:rPr>
-              <w:t xml:space="preserve">       </w:t>
-            </w:r>
-            <w:r>
-              <w:rPr>
-                <w:sz w:val="18"/>
-                <w:vertAlign w:val="superscript"/>
-                <w:lang w:val="uk-UA"/>
-              </w:rPr>
-              <w:t xml:space="preserve"> (число, місяць, рік)</w:t>
-            </w:r>
-          </w:p>
-          <w:p>
-            <w:pPr>
-              <w:spacing w:line="276" w:lineRule="auto"/>
-              <w:rPr>
-                <w:sz w:val="18"/>
-                <w:szCs w:val="22"/>
-                <w:lang w:val="uk-UA"/>
-              </w:rPr>
-            </w:pPr>
-            <w:r>
-              <w:rPr>
-                <w:sz w:val="18"/>
-                <w:szCs w:val="22"/>
-                <w:lang w:val="uk-UA"/>
-              </w:rPr>
-              <w:t>Домашня</w:t>
-            </w:r>
-            <w:r>
-              <w:rPr>
-                <w:sz w:val="18"/>
-                <w:szCs w:val="22"/>
-                <w:lang w:val="uk-UA"/>
-              </w:rPr>
-              <w:t xml:space="preserve"> адреса</w:t>
-            </w:r>
-            <w:r>
-              <w:rPr>
-                <w:sz w:val="18"/>
-                <w:szCs w:val="22"/>
-                <w:lang w:val="uk-UA"/>
-              </w:rPr>
-              <w:t>:</w:t>
-            </w:r>
-            <w:r>
-              <w:rPr>
-                <w:sz w:val="18"/>
-                <w:szCs w:val="22"/>
-                <w:lang w:val="uk-UA"/>
-              </w:rPr>
-              <w:t xml:space="preserve"> </w:t>
-            </w:r>
-            <w:r>
-              <w:rPr>
-                <w:sz w:val="18"/>
-                <w:szCs w:val="22"/>
-                <w:lang w:val="uk-UA"/>
-              </w:rPr>
-              <w:t>область _______________</w:t>
-            </w:r>
-            <w:r>
-              <w:rPr>
-                <w:sz w:val="18"/>
-                <w:szCs w:val="22"/>
-                <w:lang w:val="uk-UA"/>
-              </w:rPr>
-              <w:t xml:space="preserve">   </w:t>
-            </w:r>
-            <w:r>
-              <w:rPr>
-                <w:sz w:val="18"/>
-                <w:szCs w:val="22"/>
-                <w:lang w:val="uk-UA"/>
-              </w:rPr>
-              <w:t>_____</w:t>
-            </w:r>
-            <w:proofErr w:type="spellStart"/>
-            <w:r>
-              <w:rPr>
-                <w:sz w:val="18"/>
-                <w:szCs w:val="22"/>
-                <w:lang w:val="en-US"/>
-              </w:rPr>
-              <w:t>F</w:t>
-            </w:r>
-            <w:r>
-              <w:rPr>
-                <w:sz w:val="18"/>
-                <w:szCs w:val="22"/>
-                <w:lang w:val="en-US"/>
-              </w:rPr>
-              <w:t>irstName</w:t>
-            </w:r>
-            <w:proofErr w:type="spellEnd"/>
-            <w:r>
-              <w:rPr>
-                <w:sz w:val="18"/>
-                <w:szCs w:val="22"/>
-                <w:lang w:val="uk-UA"/>
-              </w:rPr>
-              <w:t>___________________</w:t>
-            </w:r>
-            <w:proofErr w:type="spellStart"/>
-            <w:r>
-              <w:rPr>
-                <w:sz w:val="18"/>
-                <w:szCs w:val="22"/>
-                <w:lang w:val="en-US"/>
-              </w:rPr>
-              <w:t>F</w:t>
-            </w:r>
-            <w:r>
-              <w:rPr>
-                <w:sz w:val="18"/>
-                <w:szCs w:val="22"/>
-                <w:lang w:val="en-US"/>
-              </w:rPr>
-              <w:t>irstName</w:t>
-            </w:r>
-            <w:proofErr w:type="spellEnd"/>
-            <w:r>
-              <w:rPr>
-                <w:sz w:val="18"/>
-                <w:szCs w:val="22"/>
-                <w:lang w:val="uk-UA"/>
-              </w:rPr>
-              <w:t xml:space="preserve">, </w:t>
-            </w:r>
-            <w:r>
-              <w:rPr>
-                <w:sz w:val="18"/>
-                <w:szCs w:val="22"/>
-                <w:lang w:val="uk-UA"/>
-              </w:rPr>
-              <w:t>район _</w:t>
-            </w:r>
-            <w:r>
-              <w:rPr>
-                <w:sz w:val="18"/>
-                <w:szCs w:val="22"/>
-                <w:lang w:val="uk-UA"/>
-              </w:rPr>
-              <w:t>____</w:t>
-            </w:r>
-            <w:r>
-              <w:rPr>
-                <w:sz w:val="18"/>
-                <w:szCs w:val="22"/>
-                <w:lang w:val="uk-UA"/>
-              </w:rPr>
-              <w:t>__</w:t>
-            </w:r>
-            <w:r>
-              <w:rPr>
-                <w:sz w:val="18"/>
-                <w:szCs w:val="22"/>
-                <w:lang w:val="uk-UA"/>
-              </w:rPr>
-              <w:t>____________</w:t>
-            </w:r>
-            <w:r>
-              <w:rPr>
-                <w:sz w:val="18"/>
-                <w:szCs w:val="22"/>
-                <w:lang w:val="uk-UA"/>
-              </w:rPr>
-              <w:t>____________________________,  населений пункт____</w:t>
-            </w:r>
-            <w:proofErr w:type="spellStart"/>
-            <w:r>
-              <w:rPr>
-                <w:sz w:val="18"/>
-                <w:szCs w:val="22"/>
-                <w:lang w:val="en-US"/>
-              </w:rPr>
-              <w:t>LastName</w:t>
-            </w:r>
-            <w:proofErr w:type="spellEnd"/>
-            <w:r>
-              <w:rPr>
-                <w:sz w:val="18"/>
-                <w:szCs w:val="22"/>
-                <w:lang w:val="uk-UA"/>
-              </w:rPr>
-              <w:t>_______________</w:t>
-            </w:r>
-            <w:r>
-              <w:rPr>
-                <w:sz w:val="18"/>
-                <w:szCs w:val="22"/>
-                <w:lang w:val="en-US"/>
-              </w:rPr>
-              <w:t>Street</w:t>
-            </w:r>
-            <w:r>
-              <w:rPr>
-                <w:sz w:val="18"/>
-                <w:szCs w:val="22"/>
-                <w:lang w:val="uk-UA"/>
-              </w:rPr>
-              <w:t>_______________, вул</w:t>
-            </w:r>
-            <w:r>
-              <w:rPr>
-                <w:sz w:val="18"/>
-                <w:szCs w:val="22"/>
-                <w:lang w:val="uk-UA"/>
-              </w:rPr>
-              <w:t>.</w:t>
-            </w:r>
-            <w:r>
-              <w:rPr>
-                <w:sz w:val="18"/>
-                <w:szCs w:val="22"/>
-                <w:lang w:val="uk-UA"/>
-              </w:rPr>
-              <w:t>______________________</w:t>
-            </w:r>
-            <w:r>
-              <w:rPr>
-                <w:sz w:val="18"/>
-                <w:szCs w:val="22"/>
-                <w:lang w:val="uk-UA"/>
-              </w:rPr>
-              <w:t>_</w:t>
-            </w:r>
-            <w:r>
-              <w:rPr>
-                <w:sz w:val="18"/>
-                <w:szCs w:val="22"/>
-                <w:lang w:val="uk-UA"/>
-              </w:rPr>
-              <w:t xml:space="preserve">_______ , буд. №____, </w:t>
-            </w:r>
-            <w:proofErr w:type="spellStart"/>
-            <w:r>
-              <w:rPr>
-                <w:sz w:val="18"/>
-                <w:szCs w:val="22"/>
-                <w:lang w:val="uk-UA"/>
-              </w:rPr>
-              <w:t>корп</w:t>
-            </w:r>
-            <w:proofErr w:type="spellEnd"/>
-            <w:r>
-              <w:rPr>
-                <w:sz w:val="18"/>
-                <w:szCs w:val="22"/>
-                <w:lang w:val="uk-UA"/>
-              </w:rPr>
-              <w:t xml:space="preserve">. №____ ,  </w:t>
-            </w:r>
-            <w:proofErr w:type="spellStart"/>
-            <w:r>
-              <w:rPr>
-                <w:sz w:val="18"/>
-                <w:szCs w:val="22"/>
-                <w:lang w:val="uk-UA"/>
-              </w:rPr>
-              <w:t>кв</w:t>
-            </w:r>
-            <w:proofErr w:type="spellEnd"/>
-            <w:r>
-              <w:rPr>
-                <w:sz w:val="18"/>
-                <w:szCs w:val="22"/>
-                <w:lang w:val="uk-UA"/>
-              </w:rPr>
-              <w:t>. №___</w:t>
-            </w:r>
-            <w:r>
-              <w:rPr>
-                <w:sz w:val="18"/>
-                <w:szCs w:val="22"/>
-                <w:lang w:val="uk-UA"/>
-              </w:rPr>
-              <w:t>_</w:t>
-            </w:r>
-          </w:p>
-          <w:p>
-            <w:pPr>
-              <w:spacing w:line="276" w:lineRule="auto"/>
-              <w:rPr>
-                <w:sz w:val="18"/>
-                <w:szCs w:val="22"/>
-                <w:lang w:val="uk-UA"/>
-              </w:rPr>
-            </w:pPr>
-            <w:r>
-              <w:rPr>
-                <w:sz w:val="18"/>
-                <w:szCs w:val="22"/>
-                <w:lang w:val="uk-UA"/>
-              </w:rPr>
-              <w:t>Відмітки про зміну адреси ________________________</w:t>
             </w:r>
             <w:bookmarkStart w:id="0" w:name="_GoBack"/>
             <w:bookmarkEnd w:id="0"/>
@@ -895,23 +576,261 @@
                 <w:szCs w:val="22"/>
                 <w:lang w:val="uk-UA"/>
               </w:rPr>
+              <w:t>____</w:t>
+            </w:r>
+            <w:r>
+              <w:rPr>
+                <w:sz w:val="18"/>
+                <w:szCs w:val="22"/>
+                <w:lang w:val="uk-UA"/>
+              </w:rPr>
+              <w:t xml:space="preserve"> . _______</w:t>
+            </w:r>
+            <w:r>
+              <w:rPr>
+                <w:sz w:val="18"/>
+                <w:szCs w:val="22"/>
+                <w:lang w:val="uk-UA"/>
+              </w:rPr>
+              <w:t>_</w:t>
+            </w:r>
+            <w:r>
+              <w:rPr>
+                <w:sz w:val="18"/>
+                <w:szCs w:val="22"/>
+                <w:lang w:val="uk-UA"/>
+              </w:rPr>
+              <w:t>_</w:t>
+            </w:r>
+          </w:p>
+          <w:p>
+            <w:pPr>
+              <w:jc w:val="both"/>
+              <w:rPr>
+                <w:sz w:val="18"/>
+                <w:vertAlign w:val="superscript"/>
+                <w:lang w:val="uk-UA"/>
+              </w:rPr>
+            </w:pPr>
+            <w:r>
+              <w:rPr>
+                <w:sz w:val="18"/>
+                <w:vertAlign w:val="superscript"/>
+                <w:lang w:val="uk-UA"/>
+              </w:rPr>
+              <w:t xml:space="preserve">                           </w:t>
+            </w:r>
+            <w:r>
+              <w:rPr>
+                <w:sz w:val="18"/>
+                <w:vertAlign w:val="superscript"/>
+                <w:lang w:val="uk-UA"/>
+              </w:rPr>
+              <w:t xml:space="preserve">                           </w:t>
+            </w:r>
+            <w:r>
+              <w:rPr>
+                <w:sz w:val="18"/>
+                <w:vertAlign w:val="superscript"/>
+                <w:lang w:val="uk-UA"/>
+              </w:rPr>
+              <w:t xml:space="preserve">       </w:t>
+            </w:r>
+            <w:r>
+              <w:rPr>
+                <w:sz w:val="18"/>
+                <w:vertAlign w:val="superscript"/>
+                <w:lang w:val="uk-UA"/>
+              </w:rPr>
+              <w:t xml:space="preserve"> (число, місяць, рік)</w:t>
+            </w:r>
+          </w:p>
+          <w:p>
+            <w:pPr>
+              <w:spacing w:line="276" w:lineRule="auto"/>
+              <w:rPr>
+                <w:sz w:val="18"/>
+                <w:szCs w:val="22"/>
+                <w:lang w:val="uk-UA"/>
+              </w:rPr>
+            </w:pPr>
+            <w:r>
+              <w:rPr>
+                <w:sz w:val="18"/>
+                <w:szCs w:val="22"/>
+                <w:lang w:val="uk-UA"/>
+              </w:rPr>
+              <w:t>Домашня</w:t>
+            </w:r>
+            <w:r>
+              <w:rPr>
+                <w:sz w:val="18"/>
+                <w:szCs w:val="22"/>
+                <w:lang w:val="uk-UA"/>
+              </w:rPr>
+              <w:t xml:space="preserve"> адреса</w:t>
+            </w:r>
+            <w:r>
+              <w:rPr>
+                <w:sz w:val="18"/>
+                <w:szCs w:val="22"/>
+                <w:lang w:val="uk-UA"/>
+              </w:rPr>
+              <w:t>:</w:t>
+            </w:r>
+            <w:r>
+              <w:rPr>
+                <w:sz w:val="18"/>
+                <w:szCs w:val="22"/>
+                <w:lang w:val="uk-UA"/>
+              </w:rPr>
               <w:t xml:space="preserve"> </w:t>
             </w:r>
             <w:r>
               <w:rPr>
                 <w:sz w:val="18"/>
                 <w:szCs w:val="22"/>
+                <w:lang w:val="uk-UA"/>
+              </w:rPr>
+              <w:t>область _______________</w:t>
+            </w:r>
+            <w:r>
+              <w:rPr>
+                <w:sz w:val="18"/>
+                <w:szCs w:val="22"/>
+                <w:lang w:val="uk-UA"/>
+              </w:rPr>
+              <w:t xml:space="preserve">   </w:t>
+            </w:r>
+            <w:r>
+              <w:rPr>
+                <w:sz w:val="18"/>
+                <w:szCs w:val="22"/>
+                <w:lang w:val="uk-UA"/>
+              </w:rPr>
+              <w:t>________________________</w:t>
+            </w:r>
+            <w:r>
+              <w:rPr>
+                <w:sz w:val="18"/>
+                <w:szCs w:val="22"/>
+                <w:lang w:val="uk-UA"/>
+              </w:rPr>
+              <w:t xml:space="preserve">, </w:t>
+            </w:r>
+            <w:r>
+              <w:rPr>
+                <w:sz w:val="18"/>
+                <w:szCs w:val="22"/>
+                <w:lang w:val="uk-UA"/>
+              </w:rPr>
+              <w:t>район _</w:t>
+            </w:r>
+            <w:r>
+              <w:rPr>
+                <w:sz w:val="18"/>
+                <w:szCs w:val="22"/>
+                <w:lang w:val="uk-UA"/>
+              </w:rPr>
+              <w:t>____</w:t>
+            </w:r>
+            <w:r>
+              <w:rPr>
+                <w:sz w:val="18"/>
+                <w:szCs w:val="22"/>
+                <w:lang w:val="uk-UA"/>
+              </w:rPr>
+              <w:t>__</w:t>
+            </w:r>
+            <w:r>
+              <w:rPr>
+                <w:sz w:val="18"/>
+                <w:szCs w:val="22"/>
+                <w:lang w:val="uk-UA"/>
+              </w:rPr>
+              <w:t>____________</w:t>
+            </w:r>
+            <w:r>
+              <w:rPr>
+                <w:sz w:val="18"/>
+                <w:szCs w:val="22"/>
+                <w:lang w:val="uk-UA"/>
+              </w:rPr>
+              <w:t>____________________________,  населений пункт__________________________________, вул</w:t>
+            </w:r>
+            <w:r>
+              <w:rPr>
+                <w:sz w:val="18"/>
+                <w:szCs w:val="22"/>
+                <w:lang w:val="uk-UA"/>
+              </w:rPr>
+              <w:t>.</w:t>
+            </w:r>
+            <w:r>
+              <w:rPr>
+                <w:sz w:val="18"/>
+                <w:szCs w:val="22"/>
+                <w:lang w:val="uk-UA"/>
+              </w:rPr>
+              <w:t>______</w:t>
+            </w:r>
+            <w:r>
+              <w:rPr>
+                <w:sz w:val="18"/>
+                <w:szCs w:val="22"/>
                 <w:lang w:val="en-US"/>
               </w:rPr>
-              <w:t>City</w:t>
-            </w:r>
-            <w:r>
-              <w:rPr>
-                <w:sz w:val="18"/>
-                <w:szCs w:val="22"/>
-                <w:lang w:val="uk-UA"/>
-              </w:rPr>
-              <w:t>__________________________________________</w:t>
+              <w:t>Street</w:t>
+            </w:r>
+            <w:r>
+              <w:rPr>
+                <w:sz w:val="18"/>
+                <w:szCs w:val="22"/>
+                <w:lang w:val="uk-UA"/>
+              </w:rPr>
+              <w:t>________________</w:t>
+            </w:r>
+            <w:r>
+              <w:rPr>
+                <w:sz w:val="18"/>
+                <w:szCs w:val="22"/>
+                <w:lang w:val="uk-UA"/>
+              </w:rPr>
+              <w:t>_</w:t>
+            </w:r>
+            <w:r>
+              <w:rPr>
+                <w:sz w:val="18"/>
+                <w:szCs w:val="22"/>
+                <w:lang w:val="uk-UA"/>
+              </w:rPr>
+              <w:t>_______ , буд. №____, корп. №____ ,  кв. №___</w:t>
+            </w:r>
+            <w:r>
+              <w:rPr>
+                <w:sz w:val="18"/>
+                <w:szCs w:val="22"/>
+                <w:lang w:val="uk-UA"/>
+              </w:rPr>
+              <w:t>_</w:t>
+            </w:r>
+          </w:p>
+          <w:p>
+            <w:pPr>
+              <w:spacing w:line="276" w:lineRule="auto"/>
+              <w:rPr>
+                <w:sz w:val="18"/>
+                <w:szCs w:val="22"/>
+                <w:lang w:val="uk-UA"/>
+              </w:rPr>
+            </w:pPr>
+            <w:r>
+              <w:rPr>
+                <w:sz w:val="18"/>
+                <w:szCs w:val="22"/>
+                <w:lang w:val="uk-UA"/>
+              </w:rPr>
+              <w:t>Відмітки про зміну адреси __________________________________________________________________</w:t>
             </w:r>
             <w:r>
               <w:rPr>
@@ -1170,7 +1089,6 @@
               </w:rPr>
               <w:t xml:space="preserve"> </w:t>
             </w:r>
-            <w:proofErr w:type="spellStart"/>
             <w:r>
               <w:rPr>
                 <w:b/>
@@ -1187,7 +1105,6 @@
               </w:rPr>
               <w:t>ротипоказ</w:t>
             </w:r>
-            <w:proofErr w:type="spellEnd"/>
             <w:r>
               <w:rPr>
                 <w:b/>
@@ -1231,7 +1148,6 @@
                 <w:szCs w:val="28"/>
               </w:rPr>
             </w:pPr>
-            <w:proofErr w:type="spellStart"/>
             <w:r>
               <w:rPr>
                 <w:sz w:val="18"/>
@@ -1239,7 +1155,6 @@
               </w:rPr>
               <w:t>Вакцинація</w:t>
             </w:r>
-            <w:proofErr w:type="spellEnd"/>
           </w:p>
         </w:tc>
         <w:tc>
@@ -1346,7 +1261,6 @@
                 <w:szCs w:val="28"/>
               </w:rPr>
             </w:pPr>
-            <w:proofErr w:type="spellStart"/>
             <w:r>
               <w:rPr>
                 <w:sz w:val="18"/>
@@ -1354,7 +1268,6 @@
               </w:rPr>
               <w:t>Ревакцинація</w:t>
             </w:r>
-            <w:proofErr w:type="spellEnd"/>
           </w:p>
         </w:tc>
         <w:tc>
@@ -1574,52 +1487,14 @@
                 <w:szCs w:val="20"/>
               </w:rPr>
             </w:pPr>
-            <w:proofErr w:type="spellStart"/>
             <w:r>
               <w:rPr>
                 <w:b/>
                 <w:sz w:val="20"/>
                 <w:szCs w:val="20"/>
               </w:rPr>
-              <w:t>Щеплення</w:t>
-            </w:r>
-            <w:proofErr w:type="spellEnd"/>
-            <w:r>
-              <w:rPr>
-                <w:b/>
-                <w:sz w:val="20"/>
-                <w:szCs w:val="20"/>
-              </w:rPr>
-              <w:t xml:space="preserve"> </w:t>
-            </w:r>
-            <w:proofErr w:type="spellStart"/>
-            <w:r>
-              <w:rPr>
-                <w:b/>
-                <w:sz w:val="20"/>
-                <w:szCs w:val="20"/>
-              </w:rPr>
-              <w:t>проти</w:t>
-            </w:r>
-            <w:proofErr w:type="spellEnd"/>
-            <w:r>
-              <w:rPr>
-                <w:b/>
-                <w:sz w:val="20"/>
-                <w:szCs w:val="20"/>
-              </w:rPr>
-              <w:t xml:space="preserve"> </w:t>
-            </w:r>
-            <w:proofErr w:type="spellStart"/>
-            <w:r>
-              <w:rPr>
-                <w:b/>
-                <w:sz w:val="20"/>
-                <w:szCs w:val="20"/>
-              </w:rPr>
-              <w:t>поліомієліту</w:t>
-            </w:r>
-            <w:proofErr w:type="spellEnd"/>
+              <w:t>Щеплення проти поліомієліту</w:t>
+            </w:r>
           </w:p>
         </w:tc>
       </w:tr>
@@ -1640,7 +1515,6 @@
                 <w:szCs w:val="22"/>
               </w:rPr>
             </w:pPr>
-            <w:proofErr w:type="spellStart"/>
             <w:r>
               <w:rPr>
                 <w:sz w:val="18"/>
@@ -1648,7 +1522,6 @@
               </w:rPr>
               <w:t>Вакцинація</w:t>
             </w:r>
-            <w:proofErr w:type="spellEnd"/>
           </w:p>
         </w:tc>
         <w:tc>
@@ -1664,7 +1537,6 @@
                 <w:szCs w:val="22"/>
               </w:rPr>
             </w:pPr>
-            <w:proofErr w:type="spellStart"/>
             <w:r>
               <w:rPr>
                 <w:sz w:val="18"/>
@@ -1672,7 +1544,6 @@
               </w:rPr>
               <w:t>Ревакцинація</w:t>
             </w:r>
-            <w:proofErr w:type="spellEnd"/>
           </w:p>
         </w:tc>
         <w:tc>
@@ -1701,7 +1572,6 @@
               </w:rPr>
               <w:t>Мед</w:t>
             </w:r>
-            <w:proofErr w:type="gramStart"/>
             <w:r>
               <w:rPr>
                 <w:b/>
@@ -1717,62 +1587,24 @@
                 <w:sz w:val="18"/>
                 <w:szCs w:val="16"/>
               </w:rPr>
-              <w:t xml:space="preserve"> </w:t>
-            </w:r>
-            <w:proofErr w:type="spellStart"/>
+              <w:t xml:space="preserve"> протипок</w:t>
+            </w:r>
             <w:r>
               <w:rPr>
                 <w:b/>
                 <w:sz w:val="18"/>
                 <w:szCs w:val="16"/>
-              </w:rPr>
-              <w:t>протипок</w:t>
-            </w:r>
-            <w:proofErr w:type="spellEnd"/>
+                <w:lang w:val="uk-UA"/>
+              </w:rPr>
+              <w:t xml:space="preserve">аз. </w:t>
+            </w:r>
             <w:r>
               <w:rPr>
                 <w:b/>
                 <w:sz w:val="18"/>
                 <w:szCs w:val="16"/>
-                <w:lang w:val="uk-UA"/>
-              </w:rPr>
-              <w:t>аз</w:t>
-            </w:r>
-            <w:proofErr w:type="gramEnd"/>
-            <w:r>
-              <w:rPr>
-                <w:b/>
-                <w:sz w:val="18"/>
-                <w:szCs w:val="16"/>
-                <w:lang w:val="uk-UA"/>
-              </w:rPr>
-              <w:t xml:space="preserve">. </w:t>
-            </w:r>
-            <w:r>
-              <w:rPr>
-                <w:b/>
-                <w:sz w:val="18"/>
-                <w:szCs w:val="16"/>
-              </w:rPr>
-              <w:t>(</w:t>
-            </w:r>
-            <w:proofErr w:type="gramStart"/>
-            <w:r>
-              <w:rPr>
-                <w:b/>
-                <w:sz w:val="18"/>
-                <w:szCs w:val="16"/>
-              </w:rPr>
-              <w:t>дата</w:t>
-            </w:r>
-            <w:proofErr w:type="gramEnd"/>
-            <w:r>
-              <w:rPr>
-                <w:b/>
-                <w:sz w:val="18"/>
-                <w:szCs w:val="16"/>
-              </w:rPr>
-              <w:t>, причина</w:t>
+              </w:rPr>
+              <w:t>(дата, причина</w:t>
             </w:r>
             <w:r>
               <w:rPr>
@@ -1801,7 +1633,6 @@
                 <w:szCs w:val="28"/>
               </w:rPr>
             </w:pPr>
-            <w:proofErr w:type="spellStart"/>
             <w:r>
               <w:rPr>
                 <w:b/>
@@ -1810,7 +1641,6 @@
               </w:rPr>
               <w:t>Вік</w:t>
             </w:r>
-            <w:proofErr w:type="spellEnd"/>
           </w:p>
         </w:tc>
         <w:tc>
@@ -1851,7 +1681,6 @@
                 <w:szCs w:val="28"/>
               </w:rPr>
             </w:pPr>
-            <w:proofErr w:type="spellStart"/>
             <w:r>
               <w:rPr>
                 <w:b/>
@@ -1860,7 +1689,6 @@
               </w:rPr>
               <w:t>Серія</w:t>
             </w:r>
-            <w:proofErr w:type="spellEnd"/>
           </w:p>
         </w:tc>
         <w:tc>
@@ -1877,7 +1705,6 @@
                 <w:szCs w:val="28"/>
               </w:rPr>
             </w:pPr>
-            <w:proofErr w:type="spellStart"/>
             <w:r>
               <w:rPr>
                 <w:b/>
@@ -1886,7 +1713,6 @@
               </w:rPr>
               <w:t>Вік</w:t>
             </w:r>
-            <w:proofErr w:type="spellEnd"/>
           </w:p>
         </w:tc>
         <w:tc>
@@ -1927,7 +1753,6 @@
                 <w:szCs w:val="28"/>
               </w:rPr>
             </w:pPr>
-            <w:proofErr w:type="spellStart"/>
             <w:r>
               <w:rPr>
                 <w:b/>
@@ -1936,7 +1761,6 @@
               </w:rPr>
               <w:t>Серія</w:t>
             </w:r>
-            <w:proofErr w:type="spellEnd"/>
           </w:p>
         </w:tc>
         <w:tc>
@@ -1953,7 +1777,6 @@
                 <w:szCs w:val="28"/>
               </w:rPr>
             </w:pPr>
-            <w:proofErr w:type="spellStart"/>
             <w:r>
               <w:rPr>
                 <w:b/>
@@ -1962,7 +1785,6 @@
               </w:rPr>
               <w:t>Вік</w:t>
             </w:r>
-            <w:proofErr w:type="spellEnd"/>
           </w:p>
         </w:tc>
         <w:tc>
@@ -2002,7 +1824,6 @@
                 <w:szCs w:val="28"/>
               </w:rPr>
             </w:pPr>
-            <w:proofErr w:type="spellStart"/>
             <w:r>
               <w:rPr>
                 <w:b/>
@@ -2011,7 +1832,6 @@
               </w:rPr>
               <w:t>Серія</w:t>
             </w:r>
-            <w:proofErr w:type="spellEnd"/>
           </w:p>
         </w:tc>
         <w:tc>
@@ -2279,16 +2099,6 @@
                 <w:lang w:val="en-US"/>
               </w:rPr>
             </w:pPr>
-            <w:proofErr w:type="spellStart"/>
-            <w:r>
-              <w:rPr>
-                <w:sz w:val="18"/>
-                <w:szCs w:val="28"/>
-                <w:lang w:val="en-US"/>
-              </w:rPr>
-              <w:t>testdata</w:t>
-            </w:r>
-            <w:proofErr w:type="spellEnd"/>
           </w:p>
         </w:tc>
         <w:tc>
@@ -2489,16 +2299,6 @@
               </w:rPr>
               <w:t xml:space="preserve"> </w:t>
             </w:r>
-            <w:proofErr w:type="spellStart"/>
-            <w:r>
-              <w:rPr>
-                <w:sz w:val="18"/>
-                <w:szCs w:val="28"/>
-                <w:lang w:val="en-US"/>
-              </w:rPr>
-              <w:t>testdata</w:t>
-            </w:r>
-            <w:proofErr w:type="spellEnd"/>
           </w:p>
         </w:tc>
       </w:tr>
@@ -2616,16 +2416,6 @@
                 <w:lang w:val="en-US"/>
               </w:rPr>
             </w:pPr>
-            <w:proofErr w:type="spellStart"/>
-            <w:r>
-              <w:rPr>
-                <w:sz w:val="18"/>
-                <w:szCs w:val="28"/>
-                <w:lang w:val="en-US"/>
-              </w:rPr>
-              <w:t>testdata</w:t>
-            </w:r>
-            <w:proofErr w:type="spellEnd"/>
           </w:p>
         </w:tc>
         <w:tc>
@@ -2676,88 +2466,14 @@
                 <w:lang w:val="uk-UA"/>
               </w:rPr>
             </w:pPr>
-            <w:proofErr w:type="spellStart"/>
             <w:r>
               <w:rPr>
                 <w:b/>
                 <w:sz w:val="20"/>
                 <w:szCs w:val="20"/>
               </w:rPr>
-              <w:t>Щеплення</w:t>
-            </w:r>
-            <w:proofErr w:type="spellEnd"/>
-            <w:r>
-              <w:rPr>
-                <w:b/>
-                <w:sz w:val="20"/>
-                <w:szCs w:val="20"/>
-              </w:rPr>
-              <w:t xml:space="preserve"> </w:t>
-            </w:r>
-            <w:proofErr w:type="spellStart"/>
-            <w:r>
-              <w:rPr>
-                <w:b/>
-                <w:sz w:val="20"/>
-                <w:szCs w:val="20"/>
-              </w:rPr>
-              <w:t>проти</w:t>
-            </w:r>
-            <w:proofErr w:type="spellEnd"/>
-            <w:r>
-              <w:rPr>
-                <w:b/>
-                <w:sz w:val="20"/>
-                <w:szCs w:val="20"/>
-              </w:rPr>
-              <w:t xml:space="preserve"> </w:t>
-            </w:r>
-            <w:proofErr w:type="spellStart"/>
-            <w:r>
-              <w:rPr>
-                <w:b/>
-                <w:sz w:val="20"/>
-                <w:szCs w:val="20"/>
-              </w:rPr>
-              <w:t>дифтерії</w:t>
-            </w:r>
-            <w:proofErr w:type="spellEnd"/>
-            <w:r>
-              <w:rPr>
-                <w:b/>
-                <w:sz w:val="20"/>
-                <w:szCs w:val="20"/>
-              </w:rPr>
-              <w:t xml:space="preserve">, </w:t>
-            </w:r>
-            <w:proofErr w:type="spellStart"/>
-            <w:r>
-              <w:rPr>
-                <w:b/>
-                <w:sz w:val="20"/>
-                <w:szCs w:val="20"/>
-              </w:rPr>
-              <w:t>кашлюку</w:t>
-            </w:r>
-            <w:proofErr w:type="spellEnd"/>
-            <w:r>
-              <w:rPr>
-                <w:b/>
-                <w:sz w:val="20"/>
-                <w:szCs w:val="20"/>
-              </w:rPr>
-              <w:t xml:space="preserve">, </w:t>
-            </w:r>
-            <w:proofErr w:type="spellStart"/>
-            <w:r>
-              <w:rPr>
-                <w:b/>
-                <w:sz w:val="20"/>
-                <w:szCs w:val="20"/>
-              </w:rPr>
-              <w:t>правц</w:t>
-            </w:r>
-            <w:proofErr w:type="spellEnd"/>
+              <w:t>Щеплення проти дифтерії, кашлюку, правц</w:t>
+            </w:r>
             <w:r>
               <w:rPr>
                 <w:b/>
@@ -2796,18 +2512,8 @@
                 <w:sz w:val="18"/>
                 <w:szCs w:val="28"/>
               </w:rPr>
-              <w:t xml:space="preserve">Вид </w:t>
-            </w:r>
-            <w:proofErr w:type="spellStart"/>
-            <w:r>
-              <w:rPr>
-                <w:b/>
-                <w:sz w:val="18"/>
-                <w:szCs w:val="28"/>
-              </w:rPr>
-              <w:t>щеплення</w:t>
-            </w:r>
-            <w:proofErr w:type="spellEnd"/>
+              <w:t>Вид щеплення</w:t>
+            </w:r>
           </w:p>
         </w:tc>
         <w:tc>
@@ -2826,7 +2532,6 @@
                 <w:szCs w:val="28"/>
               </w:rPr>
             </w:pPr>
-            <w:proofErr w:type="spellStart"/>
             <w:r>
               <w:rPr>
                 <w:b/>
@@ -2835,7 +2540,6 @@
               </w:rPr>
               <w:t>Вік</w:t>
             </w:r>
-            <w:proofErr w:type="spellEnd"/>
           </w:p>
         </w:tc>
         <w:tc>
@@ -2906,7 +2610,6 @@
                 <w:szCs w:val="28"/>
               </w:rPr>
             </w:pPr>
-            <w:proofErr w:type="spellStart"/>
             <w:r>
               <w:rPr>
                 <w:b/>
@@ -2915,7 +2618,6 @@
               </w:rPr>
               <w:t>Серія</w:t>
             </w:r>
-            <w:proofErr w:type="spellEnd"/>
           </w:p>
         </w:tc>
         <w:tc>
@@ -2934,7 +2636,6 @@
                 <w:szCs w:val="28"/>
               </w:rPr>
             </w:pPr>
-            <w:proofErr w:type="spellStart"/>
             <w:r>
               <w:rPr>
                 <w:b/>
@@ -2943,7 +2644,6 @@
               </w:rPr>
               <w:t>Назва</w:t>
             </w:r>
-            <w:proofErr w:type="spellEnd"/>
           </w:p>
           <w:p>
             <w:pPr>
@@ -2954,7 +2654,6 @@
                 <w:szCs w:val="28"/>
               </w:rPr>
             </w:pPr>
-            <w:proofErr w:type="gramStart"/>
             <w:r>
               <w:rPr>
                 <w:b/>
@@ -2963,7 +2662,6 @@
               </w:rPr>
               <w:t>препарату</w:t>
             </w:r>
-            <w:proofErr w:type="gramEnd"/>
           </w:p>
         </w:tc>
         <w:tc>
@@ -2985,34 +2683,14 @@
                 <w:szCs w:val="18"/>
               </w:rPr>
             </w:pPr>
-            <w:proofErr w:type="spellStart"/>
             <w:r>
               <w:rPr>
                 <w:b/>
                 <w:sz w:val="18"/>
                 <w:szCs w:val="18"/>
               </w:rPr>
-              <w:t>Реакція</w:t>
-            </w:r>
-            <w:proofErr w:type="spellEnd"/>
-            <w:r>
-              <w:rPr>
-                <w:b/>
-                <w:sz w:val="18"/>
-                <w:szCs w:val="18"/>
-              </w:rPr>
-              <w:t xml:space="preserve"> на </w:t>
-            </w:r>
-            <w:proofErr w:type="spellStart"/>
-            <w:r>
-              <w:rPr>
-                <w:b/>
-                <w:sz w:val="18"/>
-                <w:szCs w:val="18"/>
-              </w:rPr>
-              <w:t>щеплення</w:t>
-            </w:r>
-            <w:proofErr w:type="spellEnd"/>
+              <w:t>Реакція на щеплення</w:t>
+            </w:r>
           </w:p>
         </w:tc>
         <w:tc>
@@ -3042,7 +2720,6 @@
               </w:rPr>
               <w:t>Мед</w:t>
             </w:r>
-            <w:proofErr w:type="gramStart"/>
             <w:r>
               <w:rPr>
                 <w:b/>
@@ -3058,62 +2735,24 @@
                 <w:sz w:val="18"/>
                 <w:szCs w:val="16"/>
               </w:rPr>
-              <w:t xml:space="preserve"> </w:t>
-            </w:r>
-            <w:proofErr w:type="spellStart"/>
+              <w:t xml:space="preserve"> протипок</w:t>
+            </w:r>
             <w:r>
               <w:rPr>
                 <w:b/>
                 <w:sz w:val="18"/>
                 <w:szCs w:val="16"/>
-              </w:rPr>
-              <w:t>протипок</w:t>
-            </w:r>
-            <w:proofErr w:type="spellEnd"/>
+                <w:lang w:val="uk-UA"/>
+              </w:rPr>
+              <w:t xml:space="preserve">аз. </w:t>
+            </w:r>
             <w:r>
               <w:rPr>
                 <w:b/>
                 <w:sz w:val="18"/>
                 <w:szCs w:val="16"/>
-                <w:lang w:val="uk-UA"/>
-              </w:rPr>
-              <w:t>аз</w:t>
-            </w:r>
-            <w:proofErr w:type="gramEnd"/>
-            <w:r>
-              <w:rPr>
-                <w:b/>
-                <w:sz w:val="18"/>
-                <w:szCs w:val="16"/>
-                <w:lang w:val="uk-UA"/>
-              </w:rPr>
-              <w:t xml:space="preserve">. </w:t>
-            </w:r>
-            <w:r>
-              <w:rPr>
-                <w:b/>
-                <w:sz w:val="18"/>
-                <w:szCs w:val="16"/>
-              </w:rPr>
-              <w:t>(</w:t>
-            </w:r>
-            <w:proofErr w:type="gramStart"/>
-            <w:r>
-              <w:rPr>
-                <w:b/>
-                <w:sz w:val="18"/>
-                <w:szCs w:val="16"/>
-              </w:rPr>
-              <w:t>дата</w:t>
-            </w:r>
-            <w:proofErr w:type="gramEnd"/>
-            <w:r>
-              <w:rPr>
-                <w:b/>
-                <w:sz w:val="18"/>
-                <w:szCs w:val="16"/>
-              </w:rPr>
-              <w:t>, причина</w:t>
+              </w:rPr>
+              <w:t>(дата, причина</w:t>
             </w:r>
             <w:r>
               <w:rPr>
@@ -3257,8 +2896,6 @@
                 <w:u w:val="single"/>
               </w:rPr>
             </w:pPr>
-            <w:proofErr w:type="spellStart"/>
-            <w:proofErr w:type="gramStart"/>
             <w:r>
               <w:rPr>
                 <w:b/>
@@ -3267,8 +2904,6 @@
               </w:rPr>
               <w:t>загальна</w:t>
             </w:r>
-            <w:proofErr w:type="spellEnd"/>
-            <w:proofErr w:type="gramEnd"/>
           </w:p>
         </w:tc>
         <w:tc>
@@ -3290,8 +2925,6 @@
                 <w:szCs w:val="18"/>
               </w:rPr>
             </w:pPr>
-            <w:proofErr w:type="spellStart"/>
-            <w:proofErr w:type="gramStart"/>
             <w:r>
               <w:rPr>
                 <w:b/>
@@ -3300,8 +2933,6 @@
               </w:rPr>
               <w:t>місцева</w:t>
             </w:r>
-            <w:proofErr w:type="spellEnd"/>
-            <w:proofErr w:type="gramEnd"/>
           </w:p>
         </w:tc>
         <w:tc>
@@ -3340,7 +2971,6 @@
                 <w:szCs w:val="28"/>
               </w:rPr>
             </w:pPr>
-            <w:proofErr w:type="spellStart"/>
             <w:r>
               <w:rPr>
                 <w:sz w:val="18"/>
@@ -3348,7 +2978,6 @@
               </w:rPr>
               <w:t>Вакцинація</w:t>
             </w:r>
-            <w:proofErr w:type="spellEnd"/>
           </w:p>
         </w:tc>
         <w:tc>
@@ -3766,7 +3395,6 @@
                 <w:szCs w:val="28"/>
               </w:rPr>
             </w:pPr>
-            <w:proofErr w:type="spellStart"/>
             <w:r>
               <w:rPr>
                 <w:sz w:val="18"/>
@@ -3774,7 +3402,6 @@
               </w:rPr>
               <w:t>Ревакцинація</w:t>
             </w:r>
-            <w:proofErr w:type="spellEnd"/>
           </w:p>
         </w:tc>
         <w:tc>
@@ -4763,41 +4390,13 @@
               </w:rPr>
               <w:t>Щ</w:t>
             </w:r>
-            <w:proofErr w:type="spellStart"/>
             <w:r>
               <w:rPr>
                 <w:b/>
                 <w:sz w:val="20"/>
                 <w:szCs w:val="20"/>
               </w:rPr>
-              <w:t>еплення</w:t>
-            </w:r>
-            <w:proofErr w:type="spellEnd"/>
-            <w:r>
-              <w:rPr>
-                <w:b/>
-                <w:sz w:val="20"/>
-                <w:szCs w:val="20"/>
-              </w:rPr>
-              <w:t xml:space="preserve"> </w:t>
-            </w:r>
-            <w:proofErr w:type="spellStart"/>
-            <w:r>
-              <w:rPr>
-                <w:b/>
-                <w:sz w:val="20"/>
-                <w:szCs w:val="20"/>
-              </w:rPr>
-              <w:t>проти</w:t>
-            </w:r>
-            <w:proofErr w:type="spellEnd"/>
-            <w:r>
-              <w:rPr>
-                <w:b/>
-                <w:sz w:val="20"/>
-                <w:szCs w:val="20"/>
-              </w:rPr>
-              <w:t xml:space="preserve"> кору</w:t>
+              <w:t>еплення проти кору</w:t>
             </w:r>
             <w:r>
               <w:rPr>
@@ -4845,7 +4444,6 @@
                 <w:szCs w:val="28"/>
               </w:rPr>
             </w:pPr>
-            <w:proofErr w:type="spellStart"/>
             <w:r>
               <w:rPr>
                 <w:b/>
@@ -4854,7 +4452,6 @@
               </w:rPr>
               <w:t>Вік</w:t>
             </w:r>
-            <w:proofErr w:type="spellEnd"/>
           </w:p>
         </w:tc>
         <w:tc>
@@ -4926,7 +4523,6 @@
                 <w:szCs w:val="28"/>
               </w:rPr>
             </w:pPr>
-            <w:proofErr w:type="spellStart"/>
             <w:r>
               <w:rPr>
                 <w:b/>
@@ -4935,7 +4531,6 @@
               </w:rPr>
               <w:t>Серія</w:t>
             </w:r>
-            <w:proofErr w:type="spellEnd"/>
           </w:p>
         </w:tc>
         <w:tc>
@@ -4954,7 +4549,6 @@
                 <w:szCs w:val="28"/>
               </w:rPr>
             </w:pPr>
-            <w:proofErr w:type="spellStart"/>
             <w:r>
               <w:rPr>
                 <w:b/>
@@ -4963,7 +4557,6 @@
               </w:rPr>
               <w:t>Назва</w:t>
             </w:r>
-            <w:proofErr w:type="spellEnd"/>
             <w:r>
               <w:rPr>
                 <w:b/>
@@ -4997,34 +4590,14 @@
                 <w:szCs w:val="18"/>
               </w:rPr>
             </w:pPr>
-            <w:proofErr w:type="spellStart"/>
             <w:r>
               <w:rPr>
                 <w:b/>
                 <w:sz w:val="18"/>
                 <w:szCs w:val="18"/>
               </w:rPr>
-              <w:t>Реакція</w:t>
-            </w:r>
-            <w:proofErr w:type="spellEnd"/>
-            <w:r>
-              <w:rPr>
-                <w:b/>
-                <w:sz w:val="18"/>
-                <w:szCs w:val="18"/>
-              </w:rPr>
-              <w:t xml:space="preserve"> на </w:t>
-            </w:r>
-            <w:proofErr w:type="spellStart"/>
-            <w:r>
-              <w:rPr>
-                <w:b/>
-                <w:sz w:val="18"/>
-                <w:szCs w:val="18"/>
-              </w:rPr>
-              <w:t>щеплення</w:t>
-            </w:r>
-            <w:proofErr w:type="spellEnd"/>
+              <w:t>Реакція на щеплення</w:t>
+            </w:r>
           </w:p>
         </w:tc>
         <w:tc>
@@ -5055,7 +4628,6 @@
               </w:rPr>
               <w:t>Мед</w:t>
             </w:r>
-            <w:proofErr w:type="gramStart"/>
             <w:r>
               <w:rPr>
                 <w:b/>
@@ -5071,62 +4643,24 @@
                 <w:sz w:val="18"/>
                 <w:szCs w:val="16"/>
               </w:rPr>
-              <w:t xml:space="preserve"> </w:t>
-            </w:r>
-            <w:proofErr w:type="spellStart"/>
+              <w:t xml:space="preserve"> протипок</w:t>
+            </w:r>
             <w:r>
               <w:rPr>
                 <w:b/>
                 <w:sz w:val="18"/>
                 <w:szCs w:val="16"/>
-              </w:rPr>
-              <w:t>протипок</w:t>
-            </w:r>
-            <w:proofErr w:type="spellEnd"/>
+                <w:lang w:val="uk-UA"/>
+              </w:rPr>
+              <w:t xml:space="preserve">аз. </w:t>
+            </w:r>
             <w:r>
               <w:rPr>
                 <w:b/>
                 <w:sz w:val="18"/>
                 <w:szCs w:val="16"/>
-                <w:lang w:val="uk-UA"/>
-              </w:rPr>
-              <w:t>аз</w:t>
-            </w:r>
-            <w:proofErr w:type="gramEnd"/>
-            <w:r>
-              <w:rPr>
-                <w:b/>
-                <w:sz w:val="18"/>
-                <w:szCs w:val="16"/>
-                <w:lang w:val="uk-UA"/>
-              </w:rPr>
-              <w:t xml:space="preserve">. </w:t>
-            </w:r>
-            <w:r>
-              <w:rPr>
-                <w:b/>
-                <w:sz w:val="18"/>
-                <w:szCs w:val="16"/>
-              </w:rPr>
-              <w:t>(</w:t>
-            </w:r>
-            <w:proofErr w:type="gramStart"/>
-            <w:r>
-              <w:rPr>
-                <w:b/>
-                <w:sz w:val="18"/>
-                <w:szCs w:val="16"/>
-              </w:rPr>
-              <w:t>дата</w:t>
-            </w:r>
-            <w:proofErr w:type="gramEnd"/>
-            <w:r>
-              <w:rPr>
-                <w:b/>
-                <w:sz w:val="18"/>
-                <w:szCs w:val="16"/>
-              </w:rPr>
-              <w:t>, причина</w:t>
+              </w:rPr>
+              <w:t>(дата, причина</w:t>
             </w:r>
             <w:r>
               <w:rPr>
@@ -5231,8 +4765,6 @@
                 <w:u w:val="single"/>
               </w:rPr>
             </w:pPr>
-            <w:proofErr w:type="spellStart"/>
-            <w:proofErr w:type="gramStart"/>
             <w:r>
               <w:rPr>
                 <w:b/>
@@ -5241,8 +4773,6 @@
               </w:rPr>
               <w:t>загальна</w:t>
             </w:r>
-            <w:proofErr w:type="spellEnd"/>
-            <w:proofErr w:type="gramEnd"/>
           </w:p>
         </w:tc>
         <w:tc>
@@ -5259,8 +4789,6 @@
                 <w:szCs w:val="18"/>
               </w:rPr>
             </w:pPr>
-            <w:proofErr w:type="spellStart"/>
-            <w:proofErr w:type="gramStart"/>
             <w:r>
               <w:rPr>
                 <w:b/>
@@ -5269,8 +4797,6 @@
               </w:rPr>
               <w:t>місцева</w:t>
             </w:r>
-            <w:proofErr w:type="spellEnd"/>
-            <w:proofErr w:type="gramEnd"/>
           </w:p>
         </w:tc>
         <w:tc>
@@ -6017,41 +5543,13 @@
                 <w:lang w:val="uk-UA"/>
               </w:rPr>
             </w:pPr>
-            <w:proofErr w:type="spellStart"/>
             <w:r>
               <w:rPr>
                 <w:b/>
                 <w:sz w:val="20"/>
                 <w:szCs w:val="20"/>
               </w:rPr>
-              <w:t>Щеплення</w:t>
-            </w:r>
-            <w:proofErr w:type="spellEnd"/>
-            <w:r>
-              <w:rPr>
-                <w:b/>
-                <w:sz w:val="20"/>
-                <w:szCs w:val="20"/>
-              </w:rPr>
-              <w:t xml:space="preserve"> </w:t>
-            </w:r>
-            <w:proofErr w:type="spellStart"/>
-            <w:r>
-              <w:rPr>
-                <w:b/>
-                <w:sz w:val="20"/>
-                <w:szCs w:val="20"/>
-              </w:rPr>
-              <w:t>проти</w:t>
-            </w:r>
-            <w:proofErr w:type="spellEnd"/>
-            <w:r>
-              <w:rPr>
-                <w:b/>
-                <w:sz w:val="20"/>
-                <w:szCs w:val="20"/>
-              </w:rPr>
-              <w:t xml:space="preserve"> гепатиту В</w:t>
+              <w:t>Щеплення проти гепатиту В</w:t>
             </w:r>
           </w:p>
         </w:tc>
@@ -6085,18 +5583,8 @@
                 <w:sz w:val="18"/>
                 <w:szCs w:val="28"/>
               </w:rPr>
-              <w:t xml:space="preserve">Вид </w:t>
-            </w:r>
-            <w:proofErr w:type="spellStart"/>
-            <w:r>
-              <w:rPr>
-                <w:b/>
-                <w:sz w:val="18"/>
-                <w:szCs w:val="28"/>
-              </w:rPr>
-              <w:t>щеплення</w:t>
-            </w:r>
-            <w:proofErr w:type="spellEnd"/>
+              <w:t>Вид щеплення</w:t>
+            </w:r>
           </w:p>
         </w:tc>
         <w:tc>
@@ -6118,7 +5606,6 @@
                 <w:szCs w:val="28"/>
               </w:rPr>
             </w:pPr>
-            <w:proofErr w:type="spellStart"/>
             <w:r>
               <w:rPr>
                 <w:b/>
@@ -6127,7 +5614,6 @@
               </w:rPr>
               <w:t>Вік</w:t>
             </w:r>
-            <w:proofErr w:type="spellEnd"/>
           </w:p>
         </w:tc>
         <w:tc>
@@ -6207,7 +5693,6 @@
                 <w:szCs w:val="28"/>
               </w:rPr>
             </w:pPr>
-            <w:proofErr w:type="spellStart"/>
             <w:r>
               <w:rPr>
                 <w:b/>
@@ -6216,7 +5701,6 @@
               </w:rPr>
               <w:t>Серія</w:t>
             </w:r>
-            <w:proofErr w:type="spellEnd"/>
           </w:p>
         </w:tc>
         <w:tc>
@@ -6238,7 +5722,6 @@
                 <w:szCs w:val="28"/>
               </w:rPr>
             </w:pPr>
-            <w:proofErr w:type="spellStart"/>
             <w:r>
               <w:rPr>
                 <w:b/>
@@ -6247,7 +5730,6 @@
               </w:rPr>
               <w:t>Назва</w:t>
             </w:r>
-            <w:proofErr w:type="spellEnd"/>
           </w:p>
           <w:p>
             <w:pPr>
@@ -6258,7 +5740,6 @@
                 <w:szCs w:val="28"/>
               </w:rPr>
             </w:pPr>
-            <w:proofErr w:type="gramStart"/>
             <w:r>
               <w:rPr>
                 <w:b/>
@@ -6267,7 +5748,6 @@
               </w:rPr>
               <w:t>препарату</w:t>
             </w:r>
-            <w:proofErr w:type="gramEnd"/>
           </w:p>
         </w:tc>
         <w:tc>
@@ -6288,34 +5768,14 @@
                 <w:szCs w:val="18"/>
               </w:rPr>
             </w:pPr>
-            <w:proofErr w:type="spellStart"/>
             <w:r>
               <w:rPr>
                 <w:b/>
                 <w:sz w:val="18"/>
                 <w:szCs w:val="18"/>
               </w:rPr>
-              <w:t>Реакція</w:t>
-            </w:r>
-            <w:proofErr w:type="spellEnd"/>
-            <w:r>
-              <w:rPr>
-                <w:b/>
-                <w:sz w:val="18"/>
-                <w:szCs w:val="18"/>
-              </w:rPr>
-              <w:t xml:space="preserve"> на </w:t>
-            </w:r>
-            <w:proofErr w:type="spellStart"/>
-            <w:r>
-              <w:rPr>
-                <w:b/>
-                <w:sz w:val="18"/>
-                <w:szCs w:val="18"/>
-              </w:rPr>
-              <w:t>щеплення</w:t>
-            </w:r>
-            <w:proofErr w:type="spellEnd"/>
+              <w:t>Реакція на щеплення</w:t>
+            </w:r>
           </w:p>
         </w:tc>
         <w:tc>
@@ -6346,7 +5806,6 @@
               </w:rPr>
               <w:t>Мед</w:t>
             </w:r>
-            <w:proofErr w:type="gramStart"/>
             <w:r>
               <w:rPr>
                 <w:b/>
@@ -6362,62 +5821,24 @@
                 <w:sz w:val="18"/>
                 <w:szCs w:val="16"/>
               </w:rPr>
-              <w:t xml:space="preserve"> </w:t>
-            </w:r>
-            <w:proofErr w:type="spellStart"/>
+              <w:t xml:space="preserve"> протипок</w:t>
+            </w:r>
             <w:r>
               <w:rPr>
                 <w:b/>
                 <w:sz w:val="18"/>
                 <w:szCs w:val="16"/>
-              </w:rPr>
-              <w:t>протипок</w:t>
-            </w:r>
-            <w:proofErr w:type="spellEnd"/>
+                <w:lang w:val="uk-UA"/>
+              </w:rPr>
+              <w:t xml:space="preserve">аз. </w:t>
+            </w:r>
             <w:r>
               <w:rPr>
                 <w:b/>
                 <w:sz w:val="18"/>
                 <w:szCs w:val="16"/>
-                <w:lang w:val="uk-UA"/>
-              </w:rPr>
-              <w:t>аз</w:t>
-            </w:r>
-            <w:proofErr w:type="gramEnd"/>
-            <w:r>
-              <w:rPr>
-                <w:b/>
-                <w:sz w:val="18"/>
-                <w:szCs w:val="16"/>
-                <w:lang w:val="uk-UA"/>
-              </w:rPr>
-              <w:t xml:space="preserve">. </w:t>
-            </w:r>
-            <w:r>
-              <w:rPr>
-                <w:b/>
-                <w:sz w:val="18"/>
-                <w:szCs w:val="16"/>
-              </w:rPr>
-              <w:t>(</w:t>
-            </w:r>
-            <w:proofErr w:type="gramStart"/>
-            <w:r>
-              <w:rPr>
-                <w:b/>
-                <w:sz w:val="18"/>
-                <w:szCs w:val="16"/>
-              </w:rPr>
-              <w:t>дата</w:t>
-            </w:r>
-            <w:proofErr w:type="gramEnd"/>
-            <w:r>
-              <w:rPr>
-                <w:b/>
-                <w:sz w:val="18"/>
-                <w:szCs w:val="16"/>
-              </w:rPr>
-              <w:t>, причина</w:t>
+              </w:rPr>
+              <w:t>(дата, причина</w:t>
             </w:r>
             <w:r>
               <w:rPr>
@@ -6547,8 +5968,6 @@
                 <w:szCs w:val="28"/>
               </w:rPr>
             </w:pPr>
-            <w:proofErr w:type="spellStart"/>
-            <w:proofErr w:type="gramStart"/>
             <w:r>
               <w:rPr>
                 <w:b/>
@@ -6557,8 +5976,6 @@
               </w:rPr>
               <w:t>загальна</w:t>
             </w:r>
-            <w:proofErr w:type="spellEnd"/>
-            <w:proofErr w:type="gramEnd"/>
           </w:p>
         </w:tc>
         <w:tc>
@@ -6578,8 +5995,6 @@
                 <w:szCs w:val="28"/>
               </w:rPr>
             </w:pPr>
-            <w:proofErr w:type="spellStart"/>
-            <w:proofErr w:type="gramStart"/>
             <w:r>
               <w:rPr>
                 <w:b/>
@@ -6588,8 +6003,6 @@
               </w:rPr>
               <w:t>місцева</w:t>
             </w:r>
-            <w:proofErr w:type="spellEnd"/>
-            <w:proofErr w:type="gramEnd"/>
           </w:p>
         </w:tc>
         <w:tc>
@@ -6625,7 +6038,6 @@
                 <w:szCs w:val="22"/>
               </w:rPr>
             </w:pPr>
-            <w:proofErr w:type="spellStart"/>
             <w:r>
               <w:rPr>
                 <w:sz w:val="18"/>
@@ -6633,7 +6045,6 @@
               </w:rPr>
               <w:t>Вакцинація</w:t>
             </w:r>
-            <w:proofErr w:type="spellEnd"/>
           </w:p>
         </w:tc>
         <w:tc>
@@ -7159,23 +6570,13 @@
                 <w:szCs w:val="20"/>
               </w:rPr>
             </w:pPr>
-            <w:proofErr w:type="spellStart"/>
             <w:r>
               <w:rPr>
                 <w:b/>
                 <w:sz w:val="20"/>
                 <w:szCs w:val="20"/>
               </w:rPr>
-              <w:t>Інші</w:t>
-            </w:r>
-            <w:proofErr w:type="spellEnd"/>
-            <w:r>
-              <w:rPr>
-                <w:b/>
-                <w:sz w:val="20"/>
-                <w:szCs w:val="20"/>
-              </w:rPr>
-              <w:t xml:space="preserve"> </w:t>
+              <w:t xml:space="preserve">Інші </w:t>
             </w:r>
             <w:r>
               <w:rPr>
@@ -7219,18 +6620,8 @@
                 <w:sz w:val="18"/>
                 <w:szCs w:val="28"/>
               </w:rPr>
-              <w:t xml:space="preserve">Вид </w:t>
-            </w:r>
-            <w:proofErr w:type="spellStart"/>
-            <w:r>
-              <w:rPr>
-                <w:b/>
-                <w:sz w:val="18"/>
-                <w:szCs w:val="28"/>
-              </w:rPr>
-              <w:t>щеплення</w:t>
-            </w:r>
-            <w:proofErr w:type="spellEnd"/>
+              <w:t>Вид щеплення</w:t>
+            </w:r>
           </w:p>
         </w:tc>
         <w:tc>
@@ -7253,7 +6644,6 @@
                 <w:szCs w:val="28"/>
               </w:rPr>
             </w:pPr>
-            <w:proofErr w:type="spellStart"/>
             <w:r>
               <w:rPr>
                 <w:b/>
@@ -7262,7 +6652,6 @@
               </w:rPr>
               <w:t>Вік</w:t>
             </w:r>
-            <w:proofErr w:type="spellEnd"/>
           </w:p>
         </w:tc>
         <w:tc>
@@ -7345,23 +6734,13 @@
                 <w:szCs w:val="28"/>
               </w:rPr>
             </w:pPr>
-            <w:proofErr w:type="spellStart"/>
-            <w:r>
-              <w:rPr>
-                <w:b/>
-                <w:sz w:val="18"/>
-                <w:szCs w:val="28"/>
-              </w:rPr>
-              <w:t>Серія</w:t>
-            </w:r>
-            <w:proofErr w:type="spellEnd"/>
-            <w:r>
-              <w:rPr>
-                <w:b/>
-                <w:sz w:val="18"/>
-                <w:szCs w:val="28"/>
-              </w:rPr>
-              <w:t xml:space="preserve"> </w:t>
+            <w:r>
+              <w:rPr>
+                <w:b/>
+                <w:sz w:val="18"/>
+                <w:szCs w:val="28"/>
+              </w:rPr>
+              <w:t xml:space="preserve">Серія </w:t>
             </w:r>
           </w:p>
         </w:tc>
@@ -7385,7 +6764,6 @@
                 <w:szCs w:val="28"/>
               </w:rPr>
             </w:pPr>
-            <w:proofErr w:type="spellStart"/>
             <w:r>
               <w:rPr>
                 <w:b/>
@@ -7394,7 +6772,6 @@
               </w:rPr>
               <w:t>Назва</w:t>
             </w:r>
-            <w:proofErr w:type="spellEnd"/>
           </w:p>
           <w:p>
             <w:pPr>
@@ -7405,7 +6782,6 @@
                 <w:szCs w:val="28"/>
               </w:rPr>
             </w:pPr>
-            <w:proofErr w:type="gramStart"/>
             <w:r>
               <w:rPr>
                 <w:b/>
@@ -7414,7 +6790,6 @@
               </w:rPr>
               <w:t>препарату</w:t>
             </w:r>
-            <w:proofErr w:type="gramEnd"/>
           </w:p>
         </w:tc>
         <w:tc>
@@ -7436,34 +6811,14 @@
                 <w:szCs w:val="18"/>
               </w:rPr>
             </w:pPr>
-            <w:proofErr w:type="spellStart"/>
             <w:r>
               <w:rPr>
                 <w:b/>
                 <w:sz w:val="18"/>
                 <w:szCs w:val="18"/>
               </w:rPr>
-              <w:t>Реакція</w:t>
-            </w:r>
-            <w:proofErr w:type="spellEnd"/>
-            <w:r>
-              <w:rPr>
-                <w:b/>
-                <w:sz w:val="18"/>
-                <w:szCs w:val="18"/>
-              </w:rPr>
-              <w:t xml:space="preserve"> на </w:t>
-            </w:r>
-            <w:proofErr w:type="spellStart"/>
-            <w:r>
-              <w:rPr>
-                <w:b/>
-                <w:sz w:val="18"/>
-                <w:szCs w:val="18"/>
-              </w:rPr>
-              <w:t>щеплення</w:t>
-            </w:r>
-            <w:proofErr w:type="spellEnd"/>
+              <w:t>Реакція на щеплення</w:t>
+            </w:r>
           </w:p>
         </w:tc>
         <w:tc>
@@ -7495,7 +6850,6 @@
               </w:rPr>
               <w:t>Мед</w:t>
             </w:r>
-            <w:proofErr w:type="gramStart"/>
             <w:r>
               <w:rPr>
                 <w:b/>
@@ -7511,62 +6865,24 @@
                 <w:sz w:val="18"/>
                 <w:szCs w:val="16"/>
               </w:rPr>
-              <w:t xml:space="preserve"> </w:t>
-            </w:r>
-            <w:proofErr w:type="spellStart"/>
+              <w:t xml:space="preserve"> протипок</w:t>
+            </w:r>
             <w:r>
               <w:rPr>
                 <w:b/>
                 <w:sz w:val="18"/>
                 <w:szCs w:val="16"/>
-              </w:rPr>
-              <w:t>протипок</w:t>
-            </w:r>
-            <w:proofErr w:type="spellEnd"/>
+                <w:lang w:val="uk-UA"/>
+              </w:rPr>
+              <w:t xml:space="preserve">аз. </w:t>
+            </w:r>
             <w:r>
               <w:rPr>
                 <w:b/>
                 <w:sz w:val="18"/>
                 <w:szCs w:val="16"/>
-                <w:lang w:val="uk-UA"/>
-              </w:rPr>
-              <w:t>аз</w:t>
-            </w:r>
-            <w:proofErr w:type="gramEnd"/>
-            <w:r>
-              <w:rPr>
-                <w:b/>
-                <w:sz w:val="18"/>
-                <w:szCs w:val="16"/>
-                <w:lang w:val="uk-UA"/>
-              </w:rPr>
-              <w:t xml:space="preserve">. </w:t>
-            </w:r>
-            <w:r>
-              <w:rPr>
-                <w:b/>
-                <w:sz w:val="18"/>
-                <w:szCs w:val="16"/>
-              </w:rPr>
-              <w:t>(</w:t>
-            </w:r>
-            <w:proofErr w:type="gramStart"/>
-            <w:r>
-              <w:rPr>
-                <w:b/>
-                <w:sz w:val="18"/>
-                <w:szCs w:val="16"/>
-              </w:rPr>
-              <w:t>дата</w:t>
-            </w:r>
-            <w:proofErr w:type="gramEnd"/>
-            <w:r>
-              <w:rPr>
-                <w:b/>
-                <w:sz w:val="18"/>
-                <w:szCs w:val="16"/>
-              </w:rPr>
-              <w:t>, причина</w:t>
+              </w:rPr>
+              <w:t>(дата, причина</w:t>
             </w:r>
             <w:r>
               <w:rPr>
@@ -7690,8 +7006,6 @@
                 <w:szCs w:val="28"/>
               </w:rPr>
             </w:pPr>
-            <w:proofErr w:type="spellStart"/>
-            <w:proofErr w:type="gramStart"/>
             <w:r>
               <w:rPr>
                 <w:b/>
@@ -7700,8 +7014,6 @@
               </w:rPr>
               <w:t>загальна</w:t>
             </w:r>
-            <w:proofErr w:type="spellEnd"/>
-            <w:proofErr w:type="gramEnd"/>
           </w:p>
         </w:tc>
         <w:tc>
@@ -7721,8 +7033,6 @@
                 <w:szCs w:val="28"/>
               </w:rPr>
             </w:pPr>
-            <w:proofErr w:type="spellStart"/>
-            <w:proofErr w:type="gramStart"/>
             <w:r>
               <w:rPr>
                 <w:b/>
@@ -7731,8 +7041,6 @@
               </w:rPr>
               <w:t>місцева</w:t>
             </w:r>
-            <w:proofErr w:type="spellEnd"/>
-            <w:proofErr w:type="gramEnd"/>
           </w:p>
         </w:tc>
         <w:tc>
@@ -8423,34 +7731,14 @@
                 <w:szCs w:val="22"/>
               </w:rPr>
             </w:pPr>
-            <w:proofErr w:type="spellStart"/>
             <w:r>
               <w:rPr>
                 <w:b/>
                 <w:sz w:val="20"/>
                 <w:szCs w:val="20"/>
               </w:rPr>
-              <w:t>Туберкулінові</w:t>
-            </w:r>
-            <w:proofErr w:type="spellEnd"/>
-            <w:r>
-              <w:rPr>
-                <w:b/>
-                <w:sz w:val="20"/>
-                <w:szCs w:val="20"/>
-              </w:rPr>
-              <w:t xml:space="preserve"> </w:t>
-            </w:r>
-            <w:proofErr w:type="spellStart"/>
-            <w:r>
-              <w:rPr>
-                <w:b/>
-                <w:sz w:val="20"/>
-                <w:szCs w:val="20"/>
-              </w:rPr>
-              <w:t>проби</w:t>
-            </w:r>
-            <w:proofErr w:type="spellEnd"/>
+              <w:t>Туберкулінові проби</w:t>
+            </w:r>
           </w:p>
         </w:tc>
       </w:tr>
@@ -8496,7 +7784,6 @@
                 <w:szCs w:val="16"/>
               </w:rPr>
             </w:pPr>
-            <w:proofErr w:type="spellStart"/>
             <w:r>
               <w:rPr>
                 <w:b/>
@@ -8505,7 +7792,6 @@
               </w:rPr>
               <w:t>Серія</w:t>
             </w:r>
-            <w:proofErr w:type="spellEnd"/>
           </w:p>
         </w:tc>
         <w:tc>
@@ -8570,7 +7856,6 @@
                 <w:szCs w:val="16"/>
               </w:rPr>
             </w:pPr>
-            <w:proofErr w:type="spellStart"/>
             <w:r>
               <w:rPr>
                 <w:b/>
@@ -8579,7 +7864,6 @@
               </w:rPr>
               <w:t>Серія</w:t>
             </w:r>
-            <w:proofErr w:type="spellEnd"/>
           </w:p>
         </w:tc>
         <w:tc>
@@ -8643,7 +7927,6 @@
                 <w:szCs w:val="16"/>
               </w:rPr>
             </w:pPr>
-            <w:proofErr w:type="spellStart"/>
             <w:r>
               <w:rPr>
                 <w:b/>
@@ -8652,7 +7935,6 @@
               </w:rPr>
               <w:t>Серія</w:t>
             </w:r>
-            <w:proofErr w:type="spellEnd"/>
           </w:p>
         </w:tc>
         <w:tc>
@@ -9303,7 +8585,6 @@
               </w:rPr>
               <w:t>Дата з</w:t>
             </w:r>
-            <w:proofErr w:type="spellStart"/>
             <w:r>
               <w:rPr>
                 <w:sz w:val="18"/>
@@ -9319,23 +8600,108 @@
               </w:rPr>
               <w:t>тя</w:t>
             </w:r>
-            <w:proofErr w:type="spellEnd"/>
-            <w:r>
-              <w:rPr>
-                <w:sz w:val="18"/>
-                <w:szCs w:val="22"/>
-              </w:rPr>
-              <w:t xml:space="preserve"> з </w:t>
-            </w:r>
-            <w:proofErr w:type="spellStart"/>
-            <w:r>
-              <w:rPr>
-                <w:sz w:val="18"/>
-                <w:szCs w:val="22"/>
-              </w:rPr>
-              <w:t>обліку</w:t>
-            </w:r>
-            <w:proofErr w:type="spellEnd"/>
+            <w:r>
+              <w:rPr>
+                <w:sz w:val="18"/>
+                <w:szCs w:val="22"/>
+              </w:rPr>
+              <w:t xml:space="preserve"> з обліку </w:t>
+            </w:r>
+            <w:r>
+              <w:rPr>
+                <w:sz w:val="18"/>
+                <w:szCs w:val="22"/>
+                <w:lang w:val="uk-UA"/>
+              </w:rPr>
+              <w:t>___ . ___ . ________</w:t>
+            </w:r>
+            <w:r>
+              <w:rPr>
+                <w:sz w:val="18"/>
+                <w:szCs w:val="22"/>
+              </w:rPr>
+              <w:t xml:space="preserve">  Причина _____________________</w:t>
+            </w:r>
+            <w:r>
+              <w:rPr>
+                <w:sz w:val="18"/>
+                <w:szCs w:val="22"/>
+                <w:lang w:val="uk-UA"/>
+              </w:rPr>
+              <w:t>____________________</w:t>
+            </w:r>
+            <w:r>
+              <w:rPr>
+                <w:sz w:val="18"/>
+                <w:szCs w:val="22"/>
+              </w:rPr>
+              <w:t>_______  Підпис __________________</w:t>
+            </w:r>
+          </w:p>
+          <w:p>
+            <w:pPr>
+              <w:jc w:val="both"/>
+              <w:rPr>
+                <w:sz w:val="18"/>
+                <w:szCs w:val="22"/>
+                <w:lang w:val="uk-UA"/>
+              </w:rPr>
+            </w:pPr>
+            <w:r>
+              <w:rPr>
+                <w:sz w:val="18"/>
+                <w:szCs w:val="22"/>
+                <w:lang w:val="uk-UA"/>
+              </w:rPr>
+              <w:t>* По кожному щепленню вказувати країну-виробника препарату.</w:t>
+            </w:r>
+          </w:p>
+          <w:p>
+            <w:pPr>
+              <w:jc w:val="both"/>
+              <w:rPr>
+                <w:sz w:val="18"/>
+                <w:szCs w:val="22"/>
+              </w:rPr>
+            </w:pPr>
+            <w:r>
+              <w:rPr>
+                <w:sz w:val="18"/>
+                <w:szCs w:val="22"/>
+                <w:lang w:val="uk-UA"/>
+              </w:rPr>
+              <w:t>Карта з</w:t>
+            </w:r>
+            <w:r>
+              <w:rPr>
+                <w:sz w:val="18"/>
+                <w:szCs w:val="22"/>
+              </w:rPr>
+              <w:t xml:space="preserve">аповнюється в </w:t>
+            </w:r>
+            <w:r>
+              <w:rPr>
+                <w:sz w:val="18"/>
+                <w:szCs w:val="22"/>
+                <w:lang w:val="uk-UA"/>
+              </w:rPr>
+              <w:t xml:space="preserve">дитячій </w:t>
+            </w:r>
+            <w:r>
+              <w:rPr>
+                <w:sz w:val="18"/>
+                <w:szCs w:val="22"/>
+              </w:rPr>
+              <w:t>лікувально-профілактичн</w:t>
+            </w:r>
+            <w:r>
+              <w:rPr>
+                <w:sz w:val="18"/>
+                <w:szCs w:val="22"/>
+                <w:lang w:val="uk-UA"/>
+              </w:rPr>
+              <w:t>ій</w:t>
+            </w:r>
             <w:r>
               <w:rPr>
                 <w:sz w:val="18"/>
@@ -9349,45 +8715,14 @@
                 <w:szCs w:val="22"/>
                 <w:lang w:val="uk-UA"/>
               </w:rPr>
-              <w:t>___ . ___ . ________</w:t>
-            </w:r>
-            <w:r>
-              <w:rPr>
-                <w:sz w:val="18"/>
-                <w:szCs w:val="22"/>
-              </w:rPr>
-              <w:t xml:space="preserve">  Причина _____________________</w:t>
-            </w:r>
-            <w:r>
-              <w:rPr>
-                <w:sz w:val="18"/>
-                <w:szCs w:val="22"/>
-                <w:lang w:val="uk-UA"/>
-              </w:rPr>
-              <w:t>____________________</w:t>
-            </w:r>
-            <w:r>
-              <w:rPr>
-                <w:sz w:val="18"/>
-                <w:szCs w:val="22"/>
-              </w:rPr>
-              <w:t xml:space="preserve">_______  </w:t>
-            </w:r>
-            <w:proofErr w:type="spellStart"/>
-            <w:r>
-              <w:rPr>
-                <w:sz w:val="18"/>
-                <w:szCs w:val="22"/>
-              </w:rPr>
-              <w:t>Підпис</w:t>
-            </w:r>
-            <w:proofErr w:type="spellEnd"/>
-            <w:r>
-              <w:rPr>
-                <w:sz w:val="18"/>
-                <w:szCs w:val="22"/>
-              </w:rPr>
-              <w:t xml:space="preserve"> __________________</w:t>
+              <w:t>установі і</w:t>
+            </w:r>
+            <w:r>
+              <w:rPr>
+                <w:sz w:val="18"/>
+                <w:szCs w:val="22"/>
+              </w:rPr>
+              <w:t xml:space="preserve"> фельдшерсько-акушерському пункті при взятті дитини на облік.</w:t>
             </w:r>
           </w:p>
           <w:p>
@@ -9396,79 +8731,50 @@
               <w:rPr>
                 <w:sz w:val="18"/>
                 <w:szCs w:val="22"/>
-                <w:lang w:val="uk-UA"/>
-              </w:rPr>
-            </w:pPr>
-            <w:r>
-              <w:rPr>
-                <w:sz w:val="18"/>
-                <w:szCs w:val="22"/>
-                <w:lang w:val="uk-UA"/>
-              </w:rPr>
-              <w:t>* По кожному щепленню вказувати країну-виробника препарату.</w:t>
-            </w:r>
-          </w:p>
-          <w:p>
-            <w:pPr>
-              <w:jc w:val="both"/>
-              <w:rPr>
-                <w:sz w:val="18"/>
-                <w:szCs w:val="22"/>
-              </w:rPr>
-            </w:pPr>
-            <w:r>
-              <w:rPr>
-                <w:sz w:val="18"/>
-                <w:szCs w:val="22"/>
-                <w:lang w:val="uk-UA"/>
-              </w:rPr>
-              <w:t>Карта з</w:t>
-            </w:r>
-            <w:proofErr w:type="spellStart"/>
-            <w:r>
-              <w:rPr>
-                <w:sz w:val="18"/>
-                <w:szCs w:val="22"/>
-              </w:rPr>
-              <w:t>аповнюється</w:t>
-            </w:r>
-            <w:proofErr w:type="spellEnd"/>
-            <w:r>
-              <w:rPr>
-                <w:sz w:val="18"/>
-                <w:szCs w:val="22"/>
-              </w:rPr>
-              <w:t xml:space="preserve"> в </w:t>
-            </w:r>
-            <w:r>
-              <w:rPr>
-                <w:sz w:val="18"/>
-                <w:szCs w:val="22"/>
-                <w:lang w:val="uk-UA"/>
-              </w:rPr>
-              <w:t xml:space="preserve">дитячій </w:t>
-            </w:r>
-            <w:proofErr w:type="spellStart"/>
-            <w:r>
-              <w:rPr>
-                <w:sz w:val="18"/>
-                <w:szCs w:val="22"/>
-              </w:rPr>
-              <w:t>лікувально-профілактичн</w:t>
-            </w:r>
-            <w:r>
-              <w:rPr>
-                <w:sz w:val="18"/>
-                <w:szCs w:val="22"/>
-                <w:lang w:val="uk-UA"/>
-              </w:rPr>
-              <w:t>ій</w:t>
-            </w:r>
-            <w:proofErr w:type="spellEnd"/>
-            <w:r>
-              <w:rPr>
-                <w:sz w:val="18"/>
-                <w:szCs w:val="22"/>
+              </w:rPr>
+            </w:pPr>
+            <w:r>
+              <w:rPr>
+                <w:sz w:val="18"/>
+                <w:szCs w:val="22"/>
+              </w:rPr>
+              <w:t xml:space="preserve">У </w:t>
+            </w:r>
+            <w:r>
+              <w:rPr>
+                <w:sz w:val="18"/>
+                <w:szCs w:val="22"/>
+                <w:lang w:val="uk-UA"/>
+              </w:rPr>
+              <w:t>разі</w:t>
+            </w:r>
+            <w:r>
+              <w:rPr>
+                <w:sz w:val="18"/>
+                <w:szCs w:val="22"/>
+              </w:rPr>
+              <w:t xml:space="preserve"> виїзду дитини з міста або району видається довідка про проведен</w:t>
+            </w:r>
+            <w:r>
+              <w:rPr>
+                <w:sz w:val="18"/>
+                <w:szCs w:val="22"/>
+                <w:lang w:val="uk-UA"/>
+              </w:rPr>
+              <w:t>і</w:t>
+            </w:r>
+            <w:r>
+              <w:rPr>
+                <w:sz w:val="18"/>
+                <w:szCs w:val="22"/>
+              </w:rPr>
+              <w:t xml:space="preserve"> щеплення.</w:t>
+            </w:r>
+            <w:r>
+              <w:rPr>
+                <w:sz w:val="18"/>
+                <w:szCs w:val="22"/>
+                <w:lang w:val="uk-UA"/>
               </w:rPr>
               <w:t xml:space="preserve"> </w:t>
             </w:r>
@@ -9476,285 +8782,8 @@
               <w:rPr>
                 <w:sz w:val="18"/>
                 <w:szCs w:val="22"/>
-                <w:lang w:val="uk-UA"/>
-              </w:rPr>
-              <w:t>установі і</w:t>
-            </w:r>
-            <w:r>
-              <w:rPr>
-                <w:sz w:val="18"/>
-                <w:szCs w:val="22"/>
-              </w:rPr>
-              <w:t xml:space="preserve"> </w:t>
-            </w:r>
-            <w:proofErr w:type="spellStart"/>
-            <w:r>
-              <w:rPr>
-                <w:sz w:val="18"/>
-                <w:szCs w:val="22"/>
-              </w:rPr>
-              <w:t>фельдшерсько-акушерському</w:t>
-            </w:r>
-            <w:proofErr w:type="spellEnd"/>
-            <w:r>
-              <w:rPr>
-                <w:sz w:val="18"/>
-                <w:szCs w:val="22"/>
-              </w:rPr>
-              <w:t xml:space="preserve"> </w:t>
-            </w:r>
-            <w:proofErr w:type="spellStart"/>
-            <w:r>
-              <w:rPr>
-                <w:sz w:val="18"/>
-                <w:szCs w:val="22"/>
-              </w:rPr>
-              <w:t>пункті</w:t>
-            </w:r>
-            <w:proofErr w:type="spellEnd"/>
-            <w:r>
-              <w:rPr>
-                <w:sz w:val="18"/>
-                <w:szCs w:val="22"/>
-              </w:rPr>
-              <w:t xml:space="preserve"> при </w:t>
-            </w:r>
-            <w:proofErr w:type="spellStart"/>
-            <w:r>
-              <w:rPr>
-                <w:sz w:val="18"/>
-                <w:szCs w:val="22"/>
-              </w:rPr>
-              <w:t>взятті</w:t>
-            </w:r>
-            <w:proofErr w:type="spellEnd"/>
-            <w:r>
-              <w:rPr>
-                <w:sz w:val="18"/>
-                <w:szCs w:val="22"/>
-              </w:rPr>
-              <w:t xml:space="preserve"> </w:t>
-            </w:r>
-            <w:proofErr w:type="spellStart"/>
-            <w:r>
-              <w:rPr>
-                <w:sz w:val="18"/>
-                <w:szCs w:val="22"/>
-              </w:rPr>
-              <w:t>дитини</w:t>
-            </w:r>
-            <w:proofErr w:type="spellEnd"/>
-            <w:r>
-              <w:rPr>
-                <w:sz w:val="18"/>
-                <w:szCs w:val="22"/>
-              </w:rPr>
-              <w:t xml:space="preserve"> на </w:t>
-            </w:r>
-            <w:proofErr w:type="spellStart"/>
-            <w:r>
-              <w:rPr>
-                <w:sz w:val="18"/>
-                <w:szCs w:val="22"/>
-              </w:rPr>
-              <w:t>облік</w:t>
-            </w:r>
-            <w:proofErr w:type="spellEnd"/>
-            <w:r>
-              <w:rPr>
-                <w:sz w:val="18"/>
-                <w:szCs w:val="22"/>
-              </w:rPr>
-              <w:t>.</w:t>
-            </w:r>
-          </w:p>
-          <w:p>
-            <w:pPr>
-              <w:jc w:val="both"/>
-              <w:rPr>
-                <w:sz w:val="18"/>
-                <w:szCs w:val="22"/>
-              </w:rPr>
-            </w:pPr>
-            <w:r>
-              <w:rPr>
-                <w:sz w:val="18"/>
-                <w:szCs w:val="22"/>
-              </w:rPr>
-              <w:t xml:space="preserve">У </w:t>
-            </w:r>
-            <w:r>
-              <w:rPr>
-                <w:sz w:val="18"/>
-                <w:szCs w:val="22"/>
-                <w:lang w:val="uk-UA"/>
-              </w:rPr>
-              <w:t>разі</w:t>
-            </w:r>
-            <w:r>
-              <w:rPr>
-                <w:sz w:val="18"/>
-                <w:szCs w:val="22"/>
-              </w:rPr>
-              <w:t xml:space="preserve"> </w:t>
-            </w:r>
-            <w:proofErr w:type="spellStart"/>
-            <w:r>
-              <w:rPr>
-                <w:sz w:val="18"/>
-                <w:szCs w:val="22"/>
-              </w:rPr>
-              <w:t>виїзду</w:t>
-            </w:r>
-            <w:proofErr w:type="spellEnd"/>
-            <w:r>
-              <w:rPr>
-                <w:sz w:val="18"/>
-                <w:szCs w:val="22"/>
-              </w:rPr>
-              <w:t xml:space="preserve"> </w:t>
-            </w:r>
-            <w:proofErr w:type="spellStart"/>
-            <w:r>
-              <w:rPr>
-                <w:sz w:val="18"/>
-                <w:szCs w:val="22"/>
-              </w:rPr>
-              <w:t>дитини</w:t>
-            </w:r>
-            <w:proofErr w:type="spellEnd"/>
-            <w:r>
-              <w:rPr>
-                <w:sz w:val="18"/>
-                <w:szCs w:val="22"/>
-              </w:rPr>
-              <w:t xml:space="preserve"> з </w:t>
-            </w:r>
-            <w:proofErr w:type="spellStart"/>
-            <w:r>
-              <w:rPr>
-                <w:sz w:val="18"/>
-                <w:szCs w:val="22"/>
-              </w:rPr>
-              <w:t>міста</w:t>
-            </w:r>
-            <w:proofErr w:type="spellEnd"/>
-            <w:r>
-              <w:rPr>
-                <w:sz w:val="18"/>
-                <w:szCs w:val="22"/>
-              </w:rPr>
-              <w:t xml:space="preserve"> </w:t>
-            </w:r>
-            <w:proofErr w:type="spellStart"/>
-            <w:r>
-              <w:rPr>
-                <w:sz w:val="18"/>
-                <w:szCs w:val="22"/>
-              </w:rPr>
-              <w:t>або</w:t>
-            </w:r>
-            <w:proofErr w:type="spellEnd"/>
-            <w:r>
-              <w:rPr>
-                <w:sz w:val="18"/>
-                <w:szCs w:val="22"/>
-              </w:rPr>
-              <w:t xml:space="preserve"> району </w:t>
-            </w:r>
-            <w:proofErr w:type="spellStart"/>
-            <w:r>
-              <w:rPr>
-                <w:sz w:val="18"/>
-                <w:szCs w:val="22"/>
-              </w:rPr>
-              <w:t>видається</w:t>
-            </w:r>
-            <w:proofErr w:type="spellEnd"/>
-            <w:r>
-              <w:rPr>
-                <w:sz w:val="18"/>
-                <w:szCs w:val="22"/>
-              </w:rPr>
-              <w:t xml:space="preserve"> </w:t>
-            </w:r>
-            <w:proofErr w:type="spellStart"/>
-            <w:r>
-              <w:rPr>
-                <w:sz w:val="18"/>
-                <w:szCs w:val="22"/>
-              </w:rPr>
-              <w:t>довідка</w:t>
-            </w:r>
-            <w:proofErr w:type="spellEnd"/>
-            <w:r>
-              <w:rPr>
-                <w:sz w:val="18"/>
-                <w:szCs w:val="22"/>
-              </w:rPr>
-              <w:t xml:space="preserve"> про проведен</w:t>
-            </w:r>
-            <w:r>
-              <w:rPr>
-                <w:sz w:val="18"/>
-                <w:szCs w:val="22"/>
-                <w:lang w:val="uk-UA"/>
-              </w:rPr>
-              <w:t>і</w:t>
-            </w:r>
-            <w:r>
-              <w:rPr>
-                <w:sz w:val="18"/>
-                <w:szCs w:val="22"/>
-              </w:rPr>
-              <w:t xml:space="preserve"> </w:t>
-            </w:r>
-            <w:proofErr w:type="spellStart"/>
-            <w:r>
-              <w:rPr>
-                <w:sz w:val="18"/>
-                <w:szCs w:val="22"/>
-              </w:rPr>
-              <w:t>щеплення</w:t>
-            </w:r>
-            <w:proofErr w:type="spellEnd"/>
-            <w:r>
-              <w:rPr>
-                <w:sz w:val="18"/>
-                <w:szCs w:val="22"/>
-              </w:rPr>
-              <w:t>.</w:t>
-            </w:r>
-            <w:r>
-              <w:rPr>
-                <w:sz w:val="18"/>
-                <w:szCs w:val="22"/>
-                <w:lang w:val="uk-UA"/>
-              </w:rPr>
-              <w:t xml:space="preserve"> </w:t>
-            </w:r>
-            <w:r>
-              <w:rPr>
-                <w:sz w:val="18"/>
-                <w:szCs w:val="22"/>
-              </w:rPr>
-              <w:t xml:space="preserve">Карта </w:t>
-            </w:r>
-            <w:proofErr w:type="spellStart"/>
-            <w:r>
-              <w:rPr>
-                <w:sz w:val="18"/>
-                <w:szCs w:val="22"/>
-              </w:rPr>
-              <w:t>залишається</w:t>
-            </w:r>
-            <w:proofErr w:type="spellEnd"/>
-            <w:r>
-              <w:rPr>
-                <w:sz w:val="18"/>
-                <w:szCs w:val="22"/>
-              </w:rPr>
-              <w:t xml:space="preserve"> в</w:t>
+              </w:rPr>
+              <w:t>Карта залишається в</w:t>
             </w:r>
             <w:r>
               <w:rPr>

</xml_diff>

<commit_message>
vaccines can save in docx file
</commit_message>
<xml_diff>
--- a/docxFile/063-O.docx
+++ b/docxFile/063-O.docx
@@ -30,9 +30,9 @@
         <w:gridCol w:w="499"/>
         <w:gridCol w:w="180"/>
         <w:gridCol w:w="176"/>
-        <w:gridCol w:w="544"/>
-        <w:gridCol w:w="180"/>
-        <w:gridCol w:w="132"/>
+        <w:gridCol w:w="724"/>
+        <w:gridCol w:w="96"/>
+        <w:gridCol w:w="36"/>
         <w:gridCol w:w="768"/>
         <w:gridCol w:w="88"/>
         <w:gridCol w:w="632"/>
@@ -50,7 +50,7 @@
         <w:tc>
           <w:tcPr>
             <w:tcW w:w="5002" w:type="dxa"/>
-            <w:gridSpan w:val="14"/>
+            <w:gridSpan w:val="13"/>
             <w:tcBorders>
               <w:top w:val="single" w:sz="4" w:space="0" w:color="auto"/>
             </w:tcBorders>
@@ -81,7 +81,7 @@
         <w:tc>
           <w:tcPr>
             <w:tcW w:w="1620" w:type="dxa"/>
-            <w:gridSpan w:val="4"/>
+            <w:gridSpan w:val="5"/>
             <w:tcBorders>
               <w:top w:val="single" w:sz="4" w:space="0" w:color="auto"/>
             </w:tcBorders>
@@ -204,8 +204,17 @@
                 <w:sz w:val="18"/>
                 <w:szCs w:val="22"/>
               </w:rPr>
-              <w:t xml:space="preserve"> на облік</w:t>
-            </w:r>
+              <w:t xml:space="preserve"> на </w:t>
+            </w:r>
+            <w:proofErr w:type="spellStart"/>
+            <w:r>
+              <w:rPr>
+                <w:sz w:val="18"/>
+                <w:szCs w:val="22"/>
+              </w:rPr>
+              <w:t>облік</w:t>
+            </w:r>
+            <w:proofErr w:type="spellEnd"/>
             <w:r>
               <w:rPr>
                 <w:sz w:val="18"/>
@@ -229,13 +238,39 @@
               </w:rPr>
               <w:t xml:space="preserve"> </w:t>
             </w:r>
-            <w:r>
-              <w:rPr>
-                <w:sz w:val="18"/>
-                <w:szCs w:val="22"/>
-              </w:rPr>
-              <w:t xml:space="preserve">Найменування дитячої установи (для </w:t>
-            </w:r>
+            <w:proofErr w:type="spellStart"/>
+            <w:r>
+              <w:rPr>
+                <w:sz w:val="18"/>
+                <w:szCs w:val="22"/>
+              </w:rPr>
+              <w:t>Найменування</w:t>
+            </w:r>
+            <w:proofErr w:type="spellEnd"/>
+            <w:r>
+              <w:rPr>
+                <w:sz w:val="18"/>
+                <w:szCs w:val="22"/>
+              </w:rPr>
+              <w:t xml:space="preserve"> </w:t>
+            </w:r>
+            <w:proofErr w:type="spellStart"/>
+            <w:r>
+              <w:rPr>
+                <w:sz w:val="18"/>
+                <w:szCs w:val="22"/>
+              </w:rPr>
+              <w:t>дитячої</w:t>
+            </w:r>
+            <w:proofErr w:type="spellEnd"/>
+            <w:r>
+              <w:rPr>
+                <w:sz w:val="18"/>
+                <w:szCs w:val="22"/>
+              </w:rPr>
+              <w:t xml:space="preserve"> установи (для </w:t>
+            </w:r>
+            <w:proofErr w:type="spellStart"/>
             <w:r>
               <w:rPr>
                 <w:sz w:val="18"/>
@@ -243,6 +278,7 @@
               </w:rPr>
               <w:t>орг</w:t>
             </w:r>
+            <w:proofErr w:type="spellEnd"/>
             <w:r>
               <w:rPr>
                 <w:sz w:val="18"/>
@@ -256,7 +292,23 @@
                 <w:sz w:val="18"/>
                 <w:szCs w:val="22"/>
               </w:rPr>
-              <w:t xml:space="preserve"> дітей) ________________</w:t>
+              <w:t xml:space="preserve"> </w:t>
+            </w:r>
+            <w:proofErr w:type="spellStart"/>
+            <w:r>
+              <w:rPr>
+                <w:sz w:val="18"/>
+                <w:szCs w:val="22"/>
+              </w:rPr>
+              <w:t>дітей</w:t>
+            </w:r>
+            <w:proofErr w:type="spellEnd"/>
+            <w:r>
+              <w:rPr>
+                <w:sz w:val="18"/>
+                <w:szCs w:val="22"/>
+              </w:rPr>
+              <w:t>) ________________</w:t>
             </w:r>
             <w:r>
               <w:rPr>
@@ -283,6 +335,7 @@
                 <w:lang w:val="uk-UA"/>
               </w:rPr>
             </w:pPr>
+            <w:proofErr w:type="spellStart"/>
             <w:r>
               <w:rPr>
                 <w:sz w:val="18"/>
@@ -290,6 +343,7 @@
               </w:rPr>
               <w:t>Прізвище</w:t>
             </w:r>
+            <w:proofErr w:type="spellEnd"/>
             <w:r>
               <w:rPr>
                 <w:sz w:val="18"/>
@@ -298,6 +352,7 @@
               </w:rPr>
               <w:t xml:space="preserve">, </w:t>
             </w:r>
+            <w:proofErr w:type="spellStart"/>
             <w:r>
               <w:rPr>
                 <w:sz w:val="18"/>
@@ -305,6 +360,7 @@
               </w:rPr>
               <w:t>ім</w:t>
             </w:r>
+            <w:proofErr w:type="spellEnd"/>
             <w:r>
               <w:rPr>
                 <w:sz w:val="18"/>
@@ -343,6 +399,8 @@
               </w:rPr>
               <w:t xml:space="preserve"> </w:t>
             </w:r>
+            <w:proofErr w:type="spellStart"/>
+            <w:proofErr w:type="gramStart"/>
             <w:r>
               <w:rPr>
                 <w:sz w:val="18"/>
@@ -350,6 +408,7 @@
               </w:rPr>
               <w:t>батькові</w:t>
             </w:r>
+            <w:proofErr w:type="spellEnd"/>
             <w:r>
               <w:rPr>
                 <w:sz w:val="18"/>
@@ -374,6 +433,7 @@
               </w:rPr>
               <w:t>_</w:t>
             </w:r>
+            <w:proofErr w:type="gramEnd"/>
             <w:r>
               <w:rPr>
                 <w:sz w:val="18"/>
@@ -406,6 +466,7 @@
               </w:rPr>
               <w:t>_</w:t>
             </w:r>
+            <w:proofErr w:type="spellStart"/>
             <w:r>
               <w:rPr>
                 <w:sz w:val="18"/>
@@ -414,6 +475,7 @@
               </w:rPr>
               <w:t>LastName</w:t>
             </w:r>
+            <w:proofErr w:type="spellEnd"/>
             <w:r>
               <w:rPr>
                 <w:sz w:val="18"/>
@@ -444,6 +506,22 @@
                 <w:szCs w:val="22"/>
                 <w:lang w:val="en-US"/>
               </w:rPr>
+              <w:t xml:space="preserve"> Patronymic</w:t>
+            </w:r>
+            <w:r>
+              <w:rPr>
+                <w:sz w:val="18"/>
+                <w:szCs w:val="22"/>
+                <w:lang w:val="en-US"/>
+              </w:rPr>
+              <w:t>____</w:t>
+            </w:r>
+            <w:r>
+              <w:rPr>
+                <w:sz w:val="18"/>
+                <w:szCs w:val="22"/>
+                <w:lang w:val="en-US"/>
+              </w:rPr>
               <w:t xml:space="preserve"> </w:t>
             </w:r>
             <w:r>
@@ -452,7 +530,15 @@
                 <w:szCs w:val="22"/>
                 <w:lang w:val="en-US"/>
               </w:rPr>
-              <w:t>Patronymic</w:t>
+              <w:t>____________________________________________</w:t>
+            </w:r>
+            <w:r>
+              <w:rPr>
+                <w:sz w:val="18"/>
+                <w:szCs w:val="22"/>
+                <w:lang w:val="uk-UA"/>
+              </w:rPr>
+              <w:t>_______________________</w:t>
             </w:r>
             <w:r>
               <w:rPr>
@@ -460,81 +546,319 @@
                 <w:szCs w:val="22"/>
                 <w:lang w:val="en-US"/>
               </w:rPr>
+              <w:t>_______</w:t>
+            </w:r>
+          </w:p>
+          <w:p>
+            <w:pPr>
+              <w:spacing w:line="276" w:lineRule="auto"/>
+              <w:rPr>
+                <w:sz w:val="18"/>
+                <w:szCs w:val="16"/>
+                <w:lang w:val="uk-UA"/>
+              </w:rPr>
+            </w:pPr>
+            <w:r>
+              <w:rPr>
+                <w:sz w:val="18"/>
+                <w:szCs w:val="22"/>
+                <w:lang w:val="uk-UA"/>
+              </w:rPr>
+              <w:t>Дата народження</w:t>
+            </w:r>
+            <w:r>
+              <w:rPr>
+                <w:sz w:val="18"/>
+                <w:szCs w:val="22"/>
+                <w:lang w:val="uk-UA"/>
+              </w:rPr>
+              <w:t xml:space="preserve"> </w:t>
+            </w:r>
+            <w:r>
+              <w:rPr>
+                <w:sz w:val="18"/>
+                <w:szCs w:val="22"/>
+                <w:lang w:val="uk-UA"/>
+              </w:rPr>
+              <w:t xml:space="preserve"> </w:t>
+            </w:r>
+            <w:r>
+              <w:rPr>
+                <w:sz w:val="18"/>
+                <w:szCs w:val="22"/>
+                <w:lang w:val="uk-UA"/>
+              </w:rPr>
+              <w:t>__</w:t>
+            </w:r>
+            <w:r>
+              <w:rPr>
+                <w:sz w:val="18"/>
+                <w:szCs w:val="22"/>
+                <w:lang w:val="uk-UA"/>
+              </w:rPr>
+              <w:t>_</w:t>
+            </w:r>
+            <w:r>
+              <w:rPr>
+                <w:sz w:val="18"/>
+                <w:szCs w:val="22"/>
+                <w:lang w:val="uk-UA"/>
+              </w:rPr>
+              <w:t>_ .</w:t>
+            </w:r>
+            <w:r>
+              <w:rPr>
+                <w:sz w:val="18"/>
+                <w:szCs w:val="22"/>
+                <w:lang w:val="uk-UA"/>
+              </w:rPr>
+              <w:t xml:space="preserve"> </w:t>
+            </w:r>
+            <w:r>
+              <w:rPr>
+                <w:sz w:val="18"/>
+                <w:szCs w:val="22"/>
+                <w:lang w:val="en-US"/>
+              </w:rPr>
+              <w:t>Birthday</w:t>
+            </w:r>
+            <w:r>
+              <w:rPr>
+                <w:sz w:val="18"/>
+                <w:szCs w:val="22"/>
+                <w:lang w:val="uk-UA"/>
+              </w:rPr>
+              <w:t>___</w:t>
+            </w:r>
+            <w:proofErr w:type="gramStart"/>
+            <w:r>
+              <w:rPr>
+                <w:sz w:val="18"/>
+                <w:szCs w:val="22"/>
+                <w:lang w:val="uk-UA"/>
+              </w:rPr>
+              <w:t>_</w:t>
+            </w:r>
+            <w:r>
+              <w:rPr>
+                <w:sz w:val="18"/>
+                <w:szCs w:val="22"/>
+                <w:lang w:val="uk-UA"/>
+              </w:rPr>
+              <w:t xml:space="preserve"> .</w:t>
+            </w:r>
+            <w:proofErr w:type="gramEnd"/>
+            <w:r>
+              <w:rPr>
+                <w:sz w:val="18"/>
+                <w:szCs w:val="22"/>
+                <w:lang w:val="uk-UA"/>
+              </w:rPr>
+              <w:t xml:space="preserve"> _______</w:t>
+            </w:r>
+            <w:r>
+              <w:rPr>
+                <w:sz w:val="18"/>
+                <w:szCs w:val="22"/>
+                <w:lang w:val="uk-UA"/>
+              </w:rPr>
+              <w:t>_</w:t>
+            </w:r>
+            <w:r>
+              <w:rPr>
+                <w:sz w:val="18"/>
+                <w:szCs w:val="22"/>
+                <w:lang w:val="uk-UA"/>
+              </w:rPr>
+              <w:t>_</w:t>
+            </w:r>
+          </w:p>
+          <w:p>
+            <w:pPr>
+              <w:jc w:val="both"/>
+              <w:rPr>
+                <w:sz w:val="18"/>
+                <w:vertAlign w:val="superscript"/>
+                <w:lang w:val="uk-UA"/>
+              </w:rPr>
+            </w:pPr>
+            <w:r>
+              <w:rPr>
+                <w:sz w:val="18"/>
+                <w:vertAlign w:val="superscript"/>
+                <w:lang w:val="uk-UA"/>
+              </w:rPr>
+              <w:t xml:space="preserve">                           </w:t>
+            </w:r>
+            <w:r>
+              <w:rPr>
+                <w:sz w:val="18"/>
+                <w:vertAlign w:val="superscript"/>
+                <w:lang w:val="uk-UA"/>
+              </w:rPr>
+              <w:t xml:space="preserve">                           </w:t>
+            </w:r>
+            <w:r>
+              <w:rPr>
+                <w:sz w:val="18"/>
+                <w:vertAlign w:val="superscript"/>
+                <w:lang w:val="uk-UA"/>
+              </w:rPr>
+              <w:t xml:space="preserve">       </w:t>
+            </w:r>
+            <w:r>
+              <w:rPr>
+                <w:sz w:val="18"/>
+                <w:vertAlign w:val="superscript"/>
+                <w:lang w:val="uk-UA"/>
+              </w:rPr>
+              <w:t xml:space="preserve"> (число, місяць, рік)</w:t>
+            </w:r>
+          </w:p>
+          <w:p>
+            <w:pPr>
+              <w:spacing w:line="276" w:lineRule="auto"/>
+              <w:rPr>
+                <w:sz w:val="18"/>
+                <w:szCs w:val="22"/>
+                <w:lang w:val="uk-UA"/>
+              </w:rPr>
+            </w:pPr>
+            <w:r>
+              <w:rPr>
+                <w:sz w:val="18"/>
+                <w:szCs w:val="22"/>
+                <w:lang w:val="uk-UA"/>
+              </w:rPr>
+              <w:t>Домашня</w:t>
+            </w:r>
+            <w:r>
+              <w:rPr>
+                <w:sz w:val="18"/>
+                <w:szCs w:val="22"/>
+                <w:lang w:val="uk-UA"/>
+              </w:rPr>
+              <w:t xml:space="preserve"> адреса</w:t>
+            </w:r>
+            <w:r>
+              <w:rPr>
+                <w:sz w:val="18"/>
+                <w:szCs w:val="22"/>
+                <w:lang w:val="uk-UA"/>
+              </w:rPr>
+              <w:t>:</w:t>
+            </w:r>
+            <w:r>
+              <w:rPr>
+                <w:sz w:val="18"/>
+                <w:szCs w:val="22"/>
+                <w:lang w:val="uk-UA"/>
+              </w:rPr>
+              <w:t xml:space="preserve"> </w:t>
+            </w:r>
+            <w:r>
+              <w:rPr>
+                <w:sz w:val="18"/>
+                <w:szCs w:val="22"/>
+                <w:lang w:val="uk-UA"/>
+              </w:rPr>
+              <w:t>область _______________</w:t>
+            </w:r>
+            <w:r>
+              <w:rPr>
+                <w:sz w:val="18"/>
+                <w:szCs w:val="22"/>
+                <w:lang w:val="uk-UA"/>
+              </w:rPr>
+              <w:t xml:space="preserve">   </w:t>
+            </w:r>
+            <w:r>
+              <w:rPr>
+                <w:sz w:val="18"/>
+                <w:szCs w:val="22"/>
+                <w:lang w:val="uk-UA"/>
+              </w:rPr>
+              <w:t>________________________</w:t>
+            </w:r>
+            <w:r>
+              <w:rPr>
+                <w:sz w:val="18"/>
+                <w:szCs w:val="22"/>
+                <w:lang w:val="uk-UA"/>
+              </w:rPr>
+              <w:t xml:space="preserve">, </w:t>
+            </w:r>
+            <w:r>
+              <w:rPr>
+                <w:sz w:val="18"/>
+                <w:szCs w:val="22"/>
+                <w:lang w:val="uk-UA"/>
+              </w:rPr>
+              <w:t>район _</w:t>
+            </w:r>
+            <w:r>
+              <w:rPr>
+                <w:sz w:val="18"/>
+                <w:szCs w:val="22"/>
+                <w:lang w:val="uk-UA"/>
+              </w:rPr>
               <w:t>____</w:t>
             </w:r>
             <w:r>
               <w:rPr>
                 <w:sz w:val="18"/>
                 <w:szCs w:val="22"/>
+                <w:lang w:val="uk-UA"/>
+              </w:rPr>
+              <w:t>__</w:t>
+            </w:r>
+            <w:r>
+              <w:rPr>
+                <w:sz w:val="18"/>
+                <w:szCs w:val="22"/>
+                <w:lang w:val="uk-UA"/>
+              </w:rPr>
+              <w:t>____________</w:t>
+            </w:r>
+            <w:r>
+              <w:rPr>
+                <w:sz w:val="18"/>
+                <w:szCs w:val="22"/>
+                <w:lang w:val="uk-UA"/>
+              </w:rPr>
+              <w:t>____________________________,  населений пункт__________________________________, вул</w:t>
+            </w:r>
+            <w:r>
+              <w:rPr>
+                <w:sz w:val="18"/>
+                <w:szCs w:val="22"/>
+                <w:lang w:val="uk-UA"/>
+              </w:rPr>
+              <w:t>.</w:t>
+            </w:r>
+            <w:r>
+              <w:rPr>
+                <w:sz w:val="18"/>
+                <w:szCs w:val="22"/>
+                <w:lang w:val="uk-UA"/>
+              </w:rPr>
+              <w:t>______</w:t>
+            </w:r>
+            <w:r>
+              <w:rPr>
+                <w:sz w:val="18"/>
+                <w:szCs w:val="22"/>
                 <w:lang w:val="en-US"/>
               </w:rPr>
-              <w:t xml:space="preserve"> </w:t>
-            </w:r>
-            <w:r>
-              <w:rPr>
-                <w:sz w:val="18"/>
-                <w:szCs w:val="22"/>
-                <w:lang w:val="en-US"/>
-              </w:rPr>
-              <w:t>____________________________________________</w:t>
-            </w:r>
-            <w:r>
-              <w:rPr>
-                <w:sz w:val="18"/>
-                <w:szCs w:val="22"/>
-                <w:lang w:val="uk-UA"/>
-              </w:rPr>
-              <w:t>_______________________</w:t>
-            </w:r>
-            <w:r>
-              <w:rPr>
-                <w:sz w:val="18"/>
-                <w:szCs w:val="22"/>
-                <w:lang w:val="en-US"/>
-              </w:rPr>
-              <w:t>_______</w:t>
-            </w:r>
-          </w:p>
-          <w:p>
-            <w:pPr>
-              <w:spacing w:line="276" w:lineRule="auto"/>
-              <w:rPr>
-                <w:sz w:val="18"/>
-                <w:szCs w:val="16"/>
-                <w:lang w:val="uk-UA"/>
-              </w:rPr>
-            </w:pPr>
-            <w:r>
-              <w:rPr>
-                <w:sz w:val="18"/>
-                <w:szCs w:val="22"/>
-                <w:lang w:val="uk-UA"/>
-              </w:rPr>
-              <w:t>Дата народження</w:t>
-            </w:r>
-            <w:r>
-              <w:rPr>
-                <w:sz w:val="18"/>
-                <w:szCs w:val="22"/>
-                <w:lang w:val="uk-UA"/>
-              </w:rPr>
-              <w:t xml:space="preserve"> </w:t>
-            </w:r>
-            <w:r>
-              <w:rPr>
-                <w:sz w:val="18"/>
-                <w:szCs w:val="22"/>
-                <w:lang w:val="uk-UA"/>
-              </w:rPr>
-              <w:t xml:space="preserve"> </w:t>
-            </w:r>
-            <w:r>
-              <w:rPr>
-                <w:sz w:val="18"/>
-                <w:szCs w:val="22"/>
-                <w:lang w:val="uk-UA"/>
-              </w:rPr>
-              <w:t>__</w:t>
+              <w:t>Street</w:t>
+            </w:r>
+            <w:r>
+              <w:rPr>
+                <w:sz w:val="18"/>
+                <w:szCs w:val="22"/>
+                <w:lang w:val="uk-UA"/>
+              </w:rPr>
+              <w:t>________________</w:t>
             </w:r>
             <w:r>
               <w:rPr>
@@ -550,261 +874,61 @@
                 <w:szCs w:val="22"/>
                 <w:lang w:val="uk-UA"/>
               </w:rPr>
-              <w:t>_ .</w:t>
-            </w:r>
-            <w:r>
-              <w:rPr>
-                <w:sz w:val="18"/>
-                <w:szCs w:val="22"/>
-                <w:lang w:val="uk-UA"/>
-              </w:rPr>
-              <w:t xml:space="preserve"> </w:t>
-            </w:r>
-            <w:r>
-              <w:rPr>
-                <w:sz w:val="18"/>
-                <w:szCs w:val="22"/>
-                <w:lang w:val="en-US"/>
-              </w:rPr>
-              <w:t>Birthday</w:t>
-            </w:r>
-            <w:bookmarkStart w:id="0" w:name="_GoBack"/>
-            <w:bookmarkEnd w:id="0"/>
-            <w:r>
-              <w:rPr>
-                <w:sz w:val="18"/>
-                <w:szCs w:val="22"/>
-                <w:lang w:val="uk-UA"/>
-              </w:rPr>
-              <w:t>____</w:t>
-            </w:r>
-            <w:r>
-              <w:rPr>
-                <w:sz w:val="18"/>
-                <w:szCs w:val="22"/>
-                <w:lang w:val="uk-UA"/>
-              </w:rPr>
-              <w:t xml:space="preserve"> . _______</w:t>
-            </w:r>
-            <w:r>
-              <w:rPr>
-                <w:sz w:val="18"/>
-                <w:szCs w:val="22"/>
-                <w:lang w:val="uk-UA"/>
-              </w:rPr>
-              <w:t>_</w:t>
-            </w:r>
-            <w:r>
-              <w:rPr>
-                <w:sz w:val="18"/>
-                <w:szCs w:val="22"/>
-                <w:lang w:val="uk-UA"/>
-              </w:rPr>
-              <w:t>_</w:t>
-            </w:r>
-          </w:p>
-          <w:p>
-            <w:pPr>
-              <w:jc w:val="both"/>
-              <w:rPr>
-                <w:sz w:val="18"/>
-                <w:vertAlign w:val="superscript"/>
-                <w:lang w:val="uk-UA"/>
-              </w:rPr>
-            </w:pPr>
-            <w:r>
-              <w:rPr>
-                <w:sz w:val="18"/>
-                <w:vertAlign w:val="superscript"/>
-                <w:lang w:val="uk-UA"/>
-              </w:rPr>
-              <w:t xml:space="preserve">                           </w:t>
-            </w:r>
-            <w:r>
-              <w:rPr>
-                <w:sz w:val="18"/>
-                <w:vertAlign w:val="superscript"/>
-                <w:lang w:val="uk-UA"/>
-              </w:rPr>
-              <w:t xml:space="preserve">                           </w:t>
-            </w:r>
-            <w:r>
-              <w:rPr>
-                <w:sz w:val="18"/>
-                <w:vertAlign w:val="superscript"/>
-                <w:lang w:val="uk-UA"/>
-              </w:rPr>
-              <w:t xml:space="preserve">       </w:t>
-            </w:r>
-            <w:r>
-              <w:rPr>
-                <w:sz w:val="18"/>
-                <w:vertAlign w:val="superscript"/>
-                <w:lang w:val="uk-UA"/>
-              </w:rPr>
-              <w:t xml:space="preserve"> (число, місяць, рік)</w:t>
-            </w:r>
-          </w:p>
-          <w:p>
-            <w:pPr>
-              <w:spacing w:line="276" w:lineRule="auto"/>
-              <w:rPr>
-                <w:sz w:val="18"/>
-                <w:szCs w:val="22"/>
-                <w:lang w:val="uk-UA"/>
-              </w:rPr>
-            </w:pPr>
-            <w:r>
-              <w:rPr>
-                <w:sz w:val="18"/>
-                <w:szCs w:val="22"/>
-                <w:lang w:val="uk-UA"/>
-              </w:rPr>
-              <w:t>Домашня</w:t>
-            </w:r>
-            <w:r>
-              <w:rPr>
-                <w:sz w:val="18"/>
-                <w:szCs w:val="22"/>
-                <w:lang w:val="uk-UA"/>
-              </w:rPr>
-              <w:t xml:space="preserve"> адреса</w:t>
-            </w:r>
-            <w:r>
-              <w:rPr>
-                <w:sz w:val="18"/>
-                <w:szCs w:val="22"/>
-                <w:lang w:val="uk-UA"/>
-              </w:rPr>
-              <w:t>:</w:t>
-            </w:r>
-            <w:r>
-              <w:rPr>
-                <w:sz w:val="18"/>
-                <w:szCs w:val="22"/>
-                <w:lang w:val="uk-UA"/>
-              </w:rPr>
-              <w:t xml:space="preserve"> </w:t>
-            </w:r>
-            <w:r>
-              <w:rPr>
-                <w:sz w:val="18"/>
-                <w:szCs w:val="22"/>
-                <w:lang w:val="uk-UA"/>
-              </w:rPr>
-              <w:t>область _______________</w:t>
-            </w:r>
-            <w:r>
-              <w:rPr>
-                <w:sz w:val="18"/>
-                <w:szCs w:val="22"/>
-                <w:lang w:val="uk-UA"/>
-              </w:rPr>
-              <w:t xml:space="preserve">   </w:t>
-            </w:r>
-            <w:r>
-              <w:rPr>
-                <w:sz w:val="18"/>
-                <w:szCs w:val="22"/>
-                <w:lang w:val="uk-UA"/>
-              </w:rPr>
-              <w:t>________________________</w:t>
-            </w:r>
-            <w:r>
-              <w:rPr>
-                <w:sz w:val="18"/>
-                <w:szCs w:val="22"/>
-                <w:lang w:val="uk-UA"/>
-              </w:rPr>
-              <w:t xml:space="preserve">, </w:t>
-            </w:r>
-            <w:r>
-              <w:rPr>
-                <w:sz w:val="18"/>
-                <w:szCs w:val="22"/>
-                <w:lang w:val="uk-UA"/>
-              </w:rPr>
-              <w:t>район _</w:t>
-            </w:r>
-            <w:r>
-              <w:rPr>
-                <w:sz w:val="18"/>
-                <w:szCs w:val="22"/>
-                <w:lang w:val="uk-UA"/>
-              </w:rPr>
-              <w:t>____</w:t>
-            </w:r>
-            <w:r>
-              <w:rPr>
-                <w:sz w:val="18"/>
-                <w:szCs w:val="22"/>
-                <w:lang w:val="uk-UA"/>
-              </w:rPr>
-              <w:t>__</w:t>
-            </w:r>
-            <w:r>
-              <w:rPr>
-                <w:sz w:val="18"/>
-                <w:szCs w:val="22"/>
-                <w:lang w:val="uk-UA"/>
-              </w:rPr>
-              <w:t>____________</w:t>
-            </w:r>
-            <w:r>
-              <w:rPr>
-                <w:sz w:val="18"/>
-                <w:szCs w:val="22"/>
-                <w:lang w:val="uk-UA"/>
-              </w:rPr>
-              <w:t>____________________________,  населений пункт__________________________________, вул</w:t>
-            </w:r>
-            <w:r>
-              <w:rPr>
-                <w:sz w:val="18"/>
-                <w:szCs w:val="22"/>
-                <w:lang w:val="uk-UA"/>
-              </w:rPr>
-              <w:t>.</w:t>
-            </w:r>
-            <w:r>
-              <w:rPr>
-                <w:sz w:val="18"/>
-                <w:szCs w:val="22"/>
-                <w:lang w:val="uk-UA"/>
-              </w:rPr>
               <w:t>______</w:t>
             </w:r>
-            <w:r>
-              <w:rPr>
-                <w:sz w:val="18"/>
-                <w:szCs w:val="22"/>
-                <w:lang w:val="en-US"/>
-              </w:rPr>
-              <w:t>Street</w:t>
-            </w:r>
-            <w:r>
-              <w:rPr>
-                <w:sz w:val="18"/>
-                <w:szCs w:val="22"/>
-                <w:lang w:val="uk-UA"/>
-              </w:rPr>
-              <w:t>________________</w:t>
-            </w:r>
-            <w:r>
-              <w:rPr>
-                <w:sz w:val="18"/>
-                <w:szCs w:val="22"/>
-                <w:lang w:val="uk-UA"/>
-              </w:rPr>
-              <w:t>_</w:t>
-            </w:r>
-            <w:r>
-              <w:rPr>
-                <w:sz w:val="18"/>
-                <w:szCs w:val="22"/>
-                <w:lang w:val="uk-UA"/>
-              </w:rPr>
-              <w:t>_______ , буд. №____, корп. №____ ,  кв. №___</w:t>
+            <w:proofErr w:type="gramStart"/>
+            <w:r>
+              <w:rPr>
+                <w:sz w:val="18"/>
+                <w:szCs w:val="22"/>
+                <w:lang w:val="uk-UA"/>
+              </w:rPr>
+              <w:t>_ ,</w:t>
+            </w:r>
+            <w:proofErr w:type="gramEnd"/>
+            <w:r>
+              <w:rPr>
+                <w:sz w:val="18"/>
+                <w:szCs w:val="22"/>
+                <w:lang w:val="uk-UA"/>
+              </w:rPr>
+              <w:t xml:space="preserve"> буд. №____, </w:t>
+            </w:r>
+            <w:proofErr w:type="spellStart"/>
+            <w:r>
+              <w:rPr>
+                <w:sz w:val="18"/>
+                <w:szCs w:val="22"/>
+                <w:lang w:val="uk-UA"/>
+              </w:rPr>
+              <w:t>корп</w:t>
+            </w:r>
+            <w:proofErr w:type="spellEnd"/>
+            <w:r>
+              <w:rPr>
+                <w:sz w:val="18"/>
+                <w:szCs w:val="22"/>
+                <w:lang w:val="uk-UA"/>
+              </w:rPr>
+              <w:t xml:space="preserve">. №____ ,  </w:t>
+            </w:r>
+            <w:proofErr w:type="spellStart"/>
+            <w:r>
+              <w:rPr>
+                <w:sz w:val="18"/>
+                <w:szCs w:val="22"/>
+                <w:lang w:val="uk-UA"/>
+              </w:rPr>
+              <w:t>кв</w:t>
+            </w:r>
+            <w:proofErr w:type="spellEnd"/>
+            <w:r>
+              <w:rPr>
+                <w:sz w:val="18"/>
+                <w:szCs w:val="22"/>
+                <w:lang w:val="uk-UA"/>
+              </w:rPr>
+              <w:t>. №___</w:t>
             </w:r>
             <w:r>
               <w:rPr>
@@ -851,6 +975,8 @@
             </w:pPr>
           </w:p>
         </w:tc>
+        <w:bookmarkStart w:id="0" w:name="_GoBack"/>
+        <w:bookmarkEnd w:id="0"/>
       </w:tr>
       <w:tr>
         <w:trPr>
@@ -998,8 +1124,8 @@
         </w:tc>
         <w:tc>
           <w:tcPr>
-            <w:tcW w:w="720" w:type="dxa"/>
-            <w:gridSpan w:val="2"/>
+            <w:tcW w:w="996" w:type="dxa"/>
+            <w:gridSpan w:val="3"/>
           </w:tcPr>
           <w:p>
             <w:pPr>
@@ -1023,8 +1149,8 @@
         </w:tc>
         <w:tc>
           <w:tcPr>
-            <w:tcW w:w="3060" w:type="dxa"/>
-            <w:gridSpan w:val="8"/>
+            <w:tcW w:w="2784" w:type="dxa"/>
+            <w:gridSpan w:val="7"/>
           </w:tcPr>
           <w:p>
             <w:pPr>
@@ -1089,6 +1215,7 @@
               </w:rPr>
               <w:t xml:space="preserve"> </w:t>
             </w:r>
+            <w:proofErr w:type="spellStart"/>
             <w:r>
               <w:rPr>
                 <w:b/>
@@ -1105,6 +1232,7 @@
               </w:rPr>
               <w:t>ротипоказ</w:t>
             </w:r>
+            <w:proofErr w:type="spellEnd"/>
             <w:r>
               <w:rPr>
                 <w:b/>
@@ -1148,6 +1276,7 @@
                 <w:szCs w:val="28"/>
               </w:rPr>
             </w:pPr>
+            <w:proofErr w:type="spellStart"/>
             <w:r>
               <w:rPr>
                 <w:sz w:val="18"/>
@@ -1155,6 +1284,7 @@
               </w:rPr>
               <w:t>Вакцинація</w:t>
             </w:r>
+            <w:proofErr w:type="spellEnd"/>
           </w:p>
         </w:tc>
         <w:tc>
@@ -1165,10 +1295,20 @@
           <w:p>
             <w:pPr>
               <w:rPr>
-                <w:sz w:val="18"/>
-                <w:szCs w:val="28"/>
-              </w:rPr>
-            </w:pPr>
+                <w:b/>
+                <w:sz w:val="18"/>
+                <w:szCs w:val="28"/>
+                <w:lang w:val="en-US"/>
+              </w:rPr>
+            </w:pPr>
+            <w:r>
+              <w:rPr>
+                <w:rFonts w:ascii="Consolas" w:hAnsi="Consolas" w:cs="Consolas"/>
+                <w:sz w:val="20"/>
+                <w:szCs w:val="20"/>
+              </w:rPr>
+              <w:t>Age0</w:t>
+            </w:r>
           </w:p>
         </w:tc>
         <w:tc>
@@ -1181,8 +1321,17 @@
               <w:rPr>
                 <w:sz w:val="18"/>
                 <w:szCs w:val="28"/>
-              </w:rPr>
-            </w:pPr>
+                <w:lang w:val="en-US"/>
+              </w:rPr>
+            </w:pPr>
+            <w:r>
+              <w:rPr>
+                <w:rFonts w:ascii="Consolas" w:hAnsi="Consolas" w:cs="Consolas"/>
+                <w:sz w:val="20"/>
+                <w:szCs w:val="20"/>
+              </w:rPr>
+              <w:t>Date0</w:t>
+            </w:r>
           </w:p>
         </w:tc>
         <w:tc>
@@ -1195,36 +1344,63 @@
               <w:rPr>
                 <w:sz w:val="18"/>
                 <w:szCs w:val="28"/>
-              </w:rPr>
-            </w:pPr>
-          </w:p>
-        </w:tc>
-        <w:tc>
-          <w:tcPr>
-            <w:tcW w:w="720" w:type="dxa"/>
-            <w:gridSpan w:val="2"/>
-          </w:tcPr>
-          <w:p>
-            <w:pPr>
-              <w:rPr>
-                <w:sz w:val="18"/>
-                <w:szCs w:val="28"/>
-              </w:rPr>
-            </w:pPr>
-          </w:p>
-        </w:tc>
-        <w:tc>
-          <w:tcPr>
-            <w:tcW w:w="3060" w:type="dxa"/>
-            <w:gridSpan w:val="8"/>
-          </w:tcPr>
-          <w:p>
-            <w:pPr>
-              <w:rPr>
-                <w:sz w:val="18"/>
-                <w:szCs w:val="28"/>
-              </w:rPr>
-            </w:pPr>
+                <w:lang w:val="en-US"/>
+              </w:rPr>
+            </w:pPr>
+            <w:r>
+              <w:rPr>
+                <w:rFonts w:ascii="Consolas" w:hAnsi="Consolas" w:cs="Consolas"/>
+                <w:sz w:val="20"/>
+                <w:szCs w:val="20"/>
+              </w:rPr>
+              <w:t>Doze0</w:t>
+            </w:r>
+          </w:p>
+        </w:tc>
+        <w:tc>
+          <w:tcPr>
+            <w:tcW w:w="996" w:type="dxa"/>
+            <w:gridSpan w:val="3"/>
+          </w:tcPr>
+          <w:p>
+            <w:pPr>
+              <w:rPr>
+                <w:sz w:val="18"/>
+                <w:szCs w:val="28"/>
+                <w:lang w:val="en-US"/>
+              </w:rPr>
+            </w:pPr>
+            <w:r>
+              <w:rPr>
+                <w:rFonts w:ascii="Consolas" w:hAnsi="Consolas" w:cs="Consolas"/>
+                <w:sz w:val="20"/>
+                <w:szCs w:val="20"/>
+              </w:rPr>
+              <w:t>Series0</w:t>
+            </w:r>
+          </w:p>
+        </w:tc>
+        <w:tc>
+          <w:tcPr>
+            <w:tcW w:w="2784" w:type="dxa"/>
+            <w:gridSpan w:val="7"/>
+          </w:tcPr>
+          <w:p>
+            <w:pPr>
+              <w:rPr>
+                <w:sz w:val="18"/>
+                <w:szCs w:val="28"/>
+                <w:lang w:val="en-US"/>
+              </w:rPr>
+            </w:pPr>
+            <w:r>
+              <w:rPr>
+                <w:rFonts w:ascii="Consolas" w:hAnsi="Consolas" w:cs="Consolas"/>
+                <w:sz w:val="20"/>
+                <w:szCs w:val="20"/>
+              </w:rPr>
+              <w:t>Reaction0</w:t>
+            </w:r>
           </w:p>
         </w:tc>
         <w:tc>
@@ -1240,8 +1416,25 @@
               <w:rPr>
                 <w:sz w:val="18"/>
                 <w:szCs w:val="28"/>
-              </w:rPr>
-            </w:pPr>
+                <w:lang w:val="en-US"/>
+              </w:rPr>
+            </w:pPr>
+            <w:r>
+              <w:rPr>
+                <w:sz w:val="18"/>
+                <w:szCs w:val="28"/>
+                <w:lang w:val="en-US"/>
+              </w:rPr>
+              <w:t xml:space="preserve"> </w:t>
+            </w:r>
+            <w:r>
+              <w:rPr>
+                <w:rFonts w:ascii="Consolas" w:hAnsi="Consolas" w:cs="Consolas"/>
+                <w:sz w:val="20"/>
+                <w:szCs w:val="20"/>
+              </w:rPr>
+              <w:t>MedContra0</w:t>
+            </w:r>
           </w:p>
         </w:tc>
       </w:tr>
@@ -1261,6 +1454,7 @@
                 <w:szCs w:val="28"/>
               </w:rPr>
             </w:pPr>
+            <w:proofErr w:type="spellStart"/>
             <w:r>
               <w:rPr>
                 <w:sz w:val="18"/>
@@ -1268,6 +1462,7 @@
               </w:rPr>
               <w:t>Ревакцинація</w:t>
             </w:r>
+            <w:proofErr w:type="spellEnd"/>
           </w:p>
         </w:tc>
         <w:tc>
@@ -1282,6 +1477,14 @@
                 <w:szCs w:val="28"/>
               </w:rPr>
             </w:pPr>
+            <w:r>
+              <w:rPr>
+                <w:rFonts w:ascii="Consolas" w:hAnsi="Consolas" w:cs="Consolas"/>
+                <w:sz w:val="20"/>
+                <w:szCs w:val="20"/>
+              </w:rPr>
+              <w:t>Age1</w:t>
+            </w:r>
           </w:p>
         </w:tc>
         <w:tc>
@@ -1296,6 +1499,14 @@
                 <w:szCs w:val="28"/>
               </w:rPr>
             </w:pPr>
+            <w:r>
+              <w:rPr>
+                <w:rFonts w:ascii="Consolas" w:hAnsi="Consolas" w:cs="Consolas"/>
+                <w:sz w:val="20"/>
+                <w:szCs w:val="20"/>
+              </w:rPr>
+              <w:t>Date1</w:t>
+            </w:r>
           </w:p>
         </w:tc>
         <w:tc>
@@ -1310,34 +1521,58 @@
                 <w:szCs w:val="28"/>
               </w:rPr>
             </w:pPr>
-          </w:p>
-        </w:tc>
-        <w:tc>
-          <w:tcPr>
-            <w:tcW w:w="720" w:type="dxa"/>
-            <w:gridSpan w:val="2"/>
-          </w:tcPr>
-          <w:p>
-            <w:pPr>
-              <w:rPr>
-                <w:sz w:val="18"/>
-                <w:szCs w:val="28"/>
-              </w:rPr>
-            </w:pPr>
-          </w:p>
-        </w:tc>
-        <w:tc>
-          <w:tcPr>
-            <w:tcW w:w="3060" w:type="dxa"/>
-            <w:gridSpan w:val="8"/>
-          </w:tcPr>
-          <w:p>
-            <w:pPr>
-              <w:rPr>
-                <w:sz w:val="18"/>
-                <w:szCs w:val="28"/>
-              </w:rPr>
-            </w:pPr>
+            <w:r>
+              <w:rPr>
+                <w:rFonts w:ascii="Consolas" w:hAnsi="Consolas" w:cs="Consolas"/>
+                <w:sz w:val="20"/>
+                <w:szCs w:val="20"/>
+              </w:rPr>
+              <w:t>Doze1</w:t>
+            </w:r>
+          </w:p>
+        </w:tc>
+        <w:tc>
+          <w:tcPr>
+            <w:tcW w:w="996" w:type="dxa"/>
+            <w:gridSpan w:val="3"/>
+          </w:tcPr>
+          <w:p>
+            <w:pPr>
+              <w:rPr>
+                <w:sz w:val="18"/>
+                <w:szCs w:val="28"/>
+              </w:rPr>
+            </w:pPr>
+            <w:r>
+              <w:rPr>
+                <w:rFonts w:ascii="Consolas" w:hAnsi="Consolas" w:cs="Consolas"/>
+                <w:sz w:val="20"/>
+                <w:szCs w:val="20"/>
+              </w:rPr>
+              <w:t>Series1</w:t>
+            </w:r>
+          </w:p>
+        </w:tc>
+        <w:tc>
+          <w:tcPr>
+            <w:tcW w:w="2784" w:type="dxa"/>
+            <w:gridSpan w:val="7"/>
+          </w:tcPr>
+          <w:p>
+            <w:pPr>
+              <w:rPr>
+                <w:sz w:val="18"/>
+                <w:szCs w:val="28"/>
+              </w:rPr>
+            </w:pPr>
+            <w:r>
+              <w:rPr>
+                <w:rFonts w:ascii="Consolas" w:hAnsi="Consolas" w:cs="Consolas"/>
+                <w:sz w:val="20"/>
+                <w:szCs w:val="20"/>
+              </w:rPr>
+              <w:t>Reaction1</w:t>
+            </w:r>
           </w:p>
         </w:tc>
         <w:tc>
@@ -1355,6 +1590,22 @@
                 <w:szCs w:val="28"/>
               </w:rPr>
             </w:pPr>
+            <w:r>
+              <w:rPr>
+                <w:sz w:val="18"/>
+                <w:szCs w:val="28"/>
+                <w:lang w:val="en-US"/>
+              </w:rPr>
+              <w:t xml:space="preserve"> </w:t>
+            </w:r>
+            <w:r>
+              <w:rPr>
+                <w:rFonts w:ascii="Consolas" w:hAnsi="Consolas" w:cs="Consolas"/>
+                <w:sz w:val="20"/>
+                <w:szCs w:val="20"/>
+              </w:rPr>
+              <w:t>MedContra1</w:t>
+            </w:r>
           </w:p>
         </w:tc>
       </w:tr>
@@ -1420,22 +1671,22 @@
         </w:tc>
         <w:tc>
           <w:tcPr>
-            <w:tcW w:w="720" w:type="dxa"/>
-            <w:gridSpan w:val="2"/>
-          </w:tcPr>
-          <w:p>
-            <w:pPr>
-              <w:rPr>
-                <w:sz w:val="18"/>
-                <w:szCs w:val="28"/>
-              </w:rPr>
-            </w:pPr>
-          </w:p>
-        </w:tc>
-        <w:tc>
-          <w:tcPr>
-            <w:tcW w:w="3060" w:type="dxa"/>
-            <w:gridSpan w:val="8"/>
+            <w:tcW w:w="996" w:type="dxa"/>
+            <w:gridSpan w:val="3"/>
+          </w:tcPr>
+          <w:p>
+            <w:pPr>
+              <w:rPr>
+                <w:sz w:val="18"/>
+                <w:szCs w:val="28"/>
+              </w:rPr>
+            </w:pPr>
+          </w:p>
+        </w:tc>
+        <w:tc>
+          <w:tcPr>
+            <w:tcW w:w="2784" w:type="dxa"/>
+            <w:gridSpan w:val="7"/>
           </w:tcPr>
           <w:p>
             <w:pPr>
@@ -1487,14 +1738,52 @@
                 <w:szCs w:val="20"/>
               </w:rPr>
             </w:pPr>
+            <w:proofErr w:type="spellStart"/>
             <w:r>
               <w:rPr>
                 <w:b/>
                 <w:sz w:val="20"/>
                 <w:szCs w:val="20"/>
               </w:rPr>
-              <w:t>Щеплення проти поліомієліту</w:t>
-            </w:r>
+              <w:t>Щеплення</w:t>
+            </w:r>
+            <w:proofErr w:type="spellEnd"/>
+            <w:r>
+              <w:rPr>
+                <w:b/>
+                <w:sz w:val="20"/>
+                <w:szCs w:val="20"/>
+              </w:rPr>
+              <w:t xml:space="preserve"> </w:t>
+            </w:r>
+            <w:proofErr w:type="spellStart"/>
+            <w:r>
+              <w:rPr>
+                <w:b/>
+                <w:sz w:val="20"/>
+                <w:szCs w:val="20"/>
+              </w:rPr>
+              <w:t>проти</w:t>
+            </w:r>
+            <w:proofErr w:type="spellEnd"/>
+            <w:r>
+              <w:rPr>
+                <w:b/>
+                <w:sz w:val="20"/>
+                <w:szCs w:val="20"/>
+              </w:rPr>
+              <w:t xml:space="preserve"> </w:t>
+            </w:r>
+            <w:proofErr w:type="spellStart"/>
+            <w:r>
+              <w:rPr>
+                <w:b/>
+                <w:sz w:val="20"/>
+                <w:szCs w:val="20"/>
+              </w:rPr>
+              <w:t>поліомієліту</w:t>
+            </w:r>
+            <w:proofErr w:type="spellEnd"/>
           </w:p>
         </w:tc>
       </w:tr>
@@ -1515,6 +1804,7 @@
                 <w:szCs w:val="22"/>
               </w:rPr>
             </w:pPr>
+            <w:proofErr w:type="spellStart"/>
             <w:r>
               <w:rPr>
                 <w:sz w:val="18"/>
@@ -1522,6 +1812,7 @@
               </w:rPr>
               <w:t>Вакцинація</w:t>
             </w:r>
+            <w:proofErr w:type="spellEnd"/>
           </w:p>
         </w:tc>
         <w:tc>
@@ -1537,6 +1828,7 @@
                 <w:szCs w:val="22"/>
               </w:rPr>
             </w:pPr>
+            <w:proofErr w:type="spellStart"/>
             <w:r>
               <w:rPr>
                 <w:sz w:val="18"/>
@@ -1544,6 +1836,7 @@
               </w:rPr>
               <w:t>Ревакцинація</w:t>
             </w:r>
+            <w:proofErr w:type="spellEnd"/>
           </w:p>
         </w:tc>
         <w:tc>
@@ -1572,6 +1865,7 @@
               </w:rPr>
               <w:t>Мед</w:t>
             </w:r>
+            <w:proofErr w:type="gramStart"/>
             <w:r>
               <w:rPr>
                 <w:b/>
@@ -1587,24 +1881,62 @@
                 <w:sz w:val="18"/>
                 <w:szCs w:val="16"/>
               </w:rPr>
-              <w:t xml:space="preserve"> протипок</w:t>
-            </w:r>
+              <w:t xml:space="preserve"> </w:t>
+            </w:r>
+            <w:proofErr w:type="spellStart"/>
             <w:r>
               <w:rPr>
                 <w:b/>
                 <w:sz w:val="18"/>
                 <w:szCs w:val="16"/>
-                <w:lang w:val="uk-UA"/>
-              </w:rPr>
-              <w:t xml:space="preserve">аз. </w:t>
-            </w:r>
+              </w:rPr>
+              <w:t>протипок</w:t>
+            </w:r>
+            <w:proofErr w:type="spellEnd"/>
             <w:r>
               <w:rPr>
                 <w:b/>
                 <w:sz w:val="18"/>
                 <w:szCs w:val="16"/>
-              </w:rPr>
-              <w:t>(дата, причина</w:t>
+                <w:lang w:val="uk-UA"/>
+              </w:rPr>
+              <w:t>аз</w:t>
+            </w:r>
+            <w:proofErr w:type="gramEnd"/>
+            <w:r>
+              <w:rPr>
+                <w:b/>
+                <w:sz w:val="18"/>
+                <w:szCs w:val="16"/>
+                <w:lang w:val="uk-UA"/>
+              </w:rPr>
+              <w:t xml:space="preserve">. </w:t>
+            </w:r>
+            <w:r>
+              <w:rPr>
+                <w:b/>
+                <w:sz w:val="18"/>
+                <w:szCs w:val="16"/>
+              </w:rPr>
+              <w:t>(</w:t>
+            </w:r>
+            <w:proofErr w:type="gramStart"/>
+            <w:r>
+              <w:rPr>
+                <w:b/>
+                <w:sz w:val="18"/>
+                <w:szCs w:val="16"/>
+              </w:rPr>
+              <w:t>дата</w:t>
+            </w:r>
+            <w:proofErr w:type="gramEnd"/>
+            <w:r>
+              <w:rPr>
+                <w:b/>
+                <w:sz w:val="18"/>
+                <w:szCs w:val="16"/>
+              </w:rPr>
+              <w:t>, причина</w:t>
             </w:r>
             <w:r>
               <w:rPr>
@@ -1633,6 +1965,7 @@
                 <w:szCs w:val="28"/>
               </w:rPr>
             </w:pPr>
+            <w:proofErr w:type="spellStart"/>
             <w:r>
               <w:rPr>
                 <w:b/>
@@ -1641,6 +1974,7 @@
               </w:rPr>
               <w:t>Вік</w:t>
             </w:r>
+            <w:proofErr w:type="spellEnd"/>
           </w:p>
         </w:tc>
         <w:tc>
@@ -1681,6 +2015,7 @@
                 <w:szCs w:val="28"/>
               </w:rPr>
             </w:pPr>
+            <w:proofErr w:type="spellStart"/>
             <w:r>
               <w:rPr>
                 <w:b/>
@@ -1689,6 +2024,7 @@
               </w:rPr>
               <w:t>Серія</w:t>
             </w:r>
+            <w:proofErr w:type="spellEnd"/>
           </w:p>
         </w:tc>
         <w:tc>
@@ -1705,6 +2041,7 @@
                 <w:szCs w:val="28"/>
               </w:rPr>
             </w:pPr>
+            <w:proofErr w:type="spellStart"/>
             <w:r>
               <w:rPr>
                 <w:b/>
@@ -1713,6 +2050,7 @@
               </w:rPr>
               <w:t>Вік</w:t>
             </w:r>
+            <w:proofErr w:type="spellEnd"/>
           </w:p>
         </w:tc>
         <w:tc>
@@ -1753,6 +2091,7 @@
                 <w:szCs w:val="28"/>
               </w:rPr>
             </w:pPr>
+            <w:proofErr w:type="spellStart"/>
             <w:r>
               <w:rPr>
                 <w:b/>
@@ -1761,6 +2100,7 @@
               </w:rPr>
               <w:t>Серія</w:t>
             </w:r>
+            <w:proofErr w:type="spellEnd"/>
           </w:p>
         </w:tc>
         <w:tc>
@@ -1777,6 +2117,7 @@
                 <w:szCs w:val="28"/>
               </w:rPr>
             </w:pPr>
+            <w:proofErr w:type="spellStart"/>
             <w:r>
               <w:rPr>
                 <w:b/>
@@ -1785,6 +2126,7 @@
               </w:rPr>
               <w:t>Вік</w:t>
             </w:r>
+            <w:proofErr w:type="spellEnd"/>
           </w:p>
         </w:tc>
         <w:tc>
@@ -1824,6 +2166,7 @@
                 <w:szCs w:val="28"/>
               </w:rPr>
             </w:pPr>
+            <w:proofErr w:type="spellStart"/>
             <w:r>
               <w:rPr>
                 <w:b/>
@@ -1832,6 +2175,7 @@
               </w:rPr>
               <w:t>Серія</w:t>
             </w:r>
+            <w:proofErr w:type="spellEnd"/>
           </w:p>
         </w:tc>
         <w:tc>
@@ -2466,14 +2810,88 @@
                 <w:lang w:val="uk-UA"/>
               </w:rPr>
             </w:pPr>
+            <w:proofErr w:type="spellStart"/>
             <w:r>
               <w:rPr>
                 <w:b/>
                 <w:sz w:val="20"/>
                 <w:szCs w:val="20"/>
               </w:rPr>
-              <w:t>Щеплення проти дифтерії, кашлюку, правц</w:t>
-            </w:r>
+              <w:t>Щеплення</w:t>
+            </w:r>
+            <w:proofErr w:type="spellEnd"/>
+            <w:r>
+              <w:rPr>
+                <w:b/>
+                <w:sz w:val="20"/>
+                <w:szCs w:val="20"/>
+              </w:rPr>
+              <w:t xml:space="preserve"> </w:t>
+            </w:r>
+            <w:proofErr w:type="spellStart"/>
+            <w:r>
+              <w:rPr>
+                <w:b/>
+                <w:sz w:val="20"/>
+                <w:szCs w:val="20"/>
+              </w:rPr>
+              <w:t>проти</w:t>
+            </w:r>
+            <w:proofErr w:type="spellEnd"/>
+            <w:r>
+              <w:rPr>
+                <w:b/>
+                <w:sz w:val="20"/>
+                <w:szCs w:val="20"/>
+              </w:rPr>
+              <w:t xml:space="preserve"> </w:t>
+            </w:r>
+            <w:proofErr w:type="spellStart"/>
+            <w:r>
+              <w:rPr>
+                <w:b/>
+                <w:sz w:val="20"/>
+                <w:szCs w:val="20"/>
+              </w:rPr>
+              <w:t>дифтерії</w:t>
+            </w:r>
+            <w:proofErr w:type="spellEnd"/>
+            <w:r>
+              <w:rPr>
+                <w:b/>
+                <w:sz w:val="20"/>
+                <w:szCs w:val="20"/>
+              </w:rPr>
+              <w:t xml:space="preserve">, </w:t>
+            </w:r>
+            <w:proofErr w:type="spellStart"/>
+            <w:r>
+              <w:rPr>
+                <w:b/>
+                <w:sz w:val="20"/>
+                <w:szCs w:val="20"/>
+              </w:rPr>
+              <w:t>кашлюку</w:t>
+            </w:r>
+            <w:proofErr w:type="spellEnd"/>
+            <w:r>
+              <w:rPr>
+                <w:b/>
+                <w:sz w:val="20"/>
+                <w:szCs w:val="20"/>
+              </w:rPr>
+              <w:t xml:space="preserve">, </w:t>
+            </w:r>
+            <w:proofErr w:type="spellStart"/>
+            <w:r>
+              <w:rPr>
+                <w:b/>
+                <w:sz w:val="20"/>
+                <w:szCs w:val="20"/>
+              </w:rPr>
+              <w:t>правц</w:t>
+            </w:r>
+            <w:proofErr w:type="spellEnd"/>
             <w:r>
               <w:rPr>
                 <w:b/>
@@ -2512,8 +2930,18 @@
                 <w:sz w:val="18"/>
                 <w:szCs w:val="28"/>
               </w:rPr>
-              <w:t>Вид щеплення</w:t>
-            </w:r>
+              <w:t xml:space="preserve">Вид </w:t>
+            </w:r>
+            <w:proofErr w:type="spellStart"/>
+            <w:r>
+              <w:rPr>
+                <w:b/>
+                <w:sz w:val="18"/>
+                <w:szCs w:val="28"/>
+              </w:rPr>
+              <w:t>щеплення</w:t>
+            </w:r>
+            <w:proofErr w:type="spellEnd"/>
           </w:p>
         </w:tc>
         <w:tc>
@@ -2532,6 +2960,7 @@
                 <w:szCs w:val="28"/>
               </w:rPr>
             </w:pPr>
+            <w:proofErr w:type="spellStart"/>
             <w:r>
               <w:rPr>
                 <w:b/>
@@ -2540,6 +2969,7 @@
               </w:rPr>
               <w:t>Вік</w:t>
             </w:r>
+            <w:proofErr w:type="spellEnd"/>
           </w:p>
         </w:tc>
         <w:tc>
@@ -2596,8 +3026,8 @@
         </w:tc>
         <w:tc>
           <w:tcPr>
-            <w:tcW w:w="900" w:type="dxa"/>
-            <w:gridSpan w:val="3"/>
+            <w:tcW w:w="1176" w:type="dxa"/>
+            <w:gridSpan w:val="4"/>
             <w:vMerge w:val="restart"/>
             <w:vAlign w:val="center"/>
           </w:tcPr>
@@ -2610,6 +3040,7 @@
                 <w:szCs w:val="28"/>
               </w:rPr>
             </w:pPr>
+            <w:proofErr w:type="spellStart"/>
             <w:r>
               <w:rPr>
                 <w:b/>
@@ -2618,12 +3049,13 @@
               </w:rPr>
               <w:t>Серія</w:t>
             </w:r>
-          </w:p>
-        </w:tc>
-        <w:tc>
-          <w:tcPr>
-            <w:tcW w:w="1080" w:type="dxa"/>
-            <w:gridSpan w:val="3"/>
+            <w:proofErr w:type="spellEnd"/>
+          </w:p>
+        </w:tc>
+        <w:tc>
+          <w:tcPr>
+            <w:tcW w:w="804" w:type="dxa"/>
+            <w:gridSpan w:val="2"/>
             <w:vMerge w:val="restart"/>
             <w:vAlign w:val="center"/>
           </w:tcPr>
@@ -2636,6 +3068,7 @@
                 <w:szCs w:val="28"/>
               </w:rPr>
             </w:pPr>
+            <w:proofErr w:type="spellStart"/>
             <w:r>
               <w:rPr>
                 <w:b/>
@@ -2644,6 +3077,7 @@
               </w:rPr>
               <w:t>Назва</w:t>
             </w:r>
+            <w:proofErr w:type="spellEnd"/>
           </w:p>
           <w:p>
             <w:pPr>
@@ -2654,6 +3088,7 @@
                 <w:szCs w:val="28"/>
               </w:rPr>
             </w:pPr>
+            <w:proofErr w:type="gramStart"/>
             <w:r>
               <w:rPr>
                 <w:b/>
@@ -2662,6 +3097,7 @@
               </w:rPr>
               <w:t>препарату</w:t>
             </w:r>
+            <w:proofErr w:type="gramEnd"/>
           </w:p>
         </w:tc>
         <w:tc>
@@ -2683,14 +3119,34 @@
                 <w:szCs w:val="18"/>
               </w:rPr>
             </w:pPr>
+            <w:proofErr w:type="spellStart"/>
             <w:r>
               <w:rPr>
                 <w:b/>
                 <w:sz w:val="18"/>
                 <w:szCs w:val="18"/>
               </w:rPr>
-              <w:t>Реакція на щеплення</w:t>
-            </w:r>
+              <w:t>Реакція</w:t>
+            </w:r>
+            <w:proofErr w:type="spellEnd"/>
+            <w:r>
+              <w:rPr>
+                <w:b/>
+                <w:sz w:val="18"/>
+                <w:szCs w:val="18"/>
+              </w:rPr>
+              <w:t xml:space="preserve"> на </w:t>
+            </w:r>
+            <w:proofErr w:type="spellStart"/>
+            <w:r>
+              <w:rPr>
+                <w:b/>
+                <w:sz w:val="18"/>
+                <w:szCs w:val="18"/>
+              </w:rPr>
+              <w:t>щеплення</w:t>
+            </w:r>
+            <w:proofErr w:type="spellEnd"/>
           </w:p>
         </w:tc>
         <w:tc>
@@ -2720,6 +3176,7 @@
               </w:rPr>
               <w:t>Мед</w:t>
             </w:r>
+            <w:proofErr w:type="gramStart"/>
             <w:r>
               <w:rPr>
                 <w:b/>
@@ -2735,24 +3192,62 @@
                 <w:sz w:val="18"/>
                 <w:szCs w:val="16"/>
               </w:rPr>
-              <w:t xml:space="preserve"> протипок</w:t>
-            </w:r>
+              <w:t xml:space="preserve"> </w:t>
+            </w:r>
+            <w:proofErr w:type="spellStart"/>
             <w:r>
               <w:rPr>
                 <w:b/>
                 <w:sz w:val="18"/>
                 <w:szCs w:val="16"/>
-                <w:lang w:val="uk-UA"/>
-              </w:rPr>
-              <w:t xml:space="preserve">аз. </w:t>
-            </w:r>
+              </w:rPr>
+              <w:t>протипок</w:t>
+            </w:r>
+            <w:proofErr w:type="spellEnd"/>
             <w:r>
               <w:rPr>
                 <w:b/>
                 <w:sz w:val="18"/>
                 <w:szCs w:val="16"/>
-              </w:rPr>
-              <w:t>(дата, причина</w:t>
+                <w:lang w:val="uk-UA"/>
+              </w:rPr>
+              <w:t>аз</w:t>
+            </w:r>
+            <w:proofErr w:type="gramEnd"/>
+            <w:r>
+              <w:rPr>
+                <w:b/>
+                <w:sz w:val="18"/>
+                <w:szCs w:val="16"/>
+                <w:lang w:val="uk-UA"/>
+              </w:rPr>
+              <w:t xml:space="preserve">. </w:t>
+            </w:r>
+            <w:r>
+              <w:rPr>
+                <w:b/>
+                <w:sz w:val="18"/>
+                <w:szCs w:val="16"/>
+              </w:rPr>
+              <w:t>(</w:t>
+            </w:r>
+            <w:proofErr w:type="gramStart"/>
+            <w:r>
+              <w:rPr>
+                <w:b/>
+                <w:sz w:val="18"/>
+                <w:szCs w:val="16"/>
+              </w:rPr>
+              <w:t>дата</w:t>
+            </w:r>
+            <w:proofErr w:type="gramEnd"/>
+            <w:r>
+              <w:rPr>
+                <w:b/>
+                <w:sz w:val="18"/>
+                <w:szCs w:val="16"/>
+              </w:rPr>
+              <w:t>, причина</w:t>
             </w:r>
             <w:r>
               <w:rPr>
@@ -2842,8 +3337,8 @@
         </w:tc>
         <w:tc>
           <w:tcPr>
-            <w:tcW w:w="900" w:type="dxa"/>
-            <w:gridSpan w:val="3"/>
+            <w:tcW w:w="1176" w:type="dxa"/>
+            <w:gridSpan w:val="4"/>
             <w:vMerge/>
             <w:vAlign w:val="center"/>
           </w:tcPr>
@@ -2860,8 +3355,8 @@
         </w:tc>
         <w:tc>
           <w:tcPr>
-            <w:tcW w:w="1080" w:type="dxa"/>
-            <w:gridSpan w:val="3"/>
+            <w:tcW w:w="804" w:type="dxa"/>
+            <w:gridSpan w:val="2"/>
             <w:vMerge/>
             <w:vAlign w:val="center"/>
           </w:tcPr>
@@ -2896,6 +3391,8 @@
                 <w:u w:val="single"/>
               </w:rPr>
             </w:pPr>
+            <w:proofErr w:type="spellStart"/>
+            <w:proofErr w:type="gramStart"/>
             <w:r>
               <w:rPr>
                 <w:b/>
@@ -2904,6 +3401,8 @@
               </w:rPr>
               <w:t>загальна</w:t>
             </w:r>
+            <w:proofErr w:type="spellEnd"/>
+            <w:proofErr w:type="gramEnd"/>
           </w:p>
         </w:tc>
         <w:tc>
@@ -2925,6 +3424,8 @@
                 <w:szCs w:val="18"/>
               </w:rPr>
             </w:pPr>
+            <w:proofErr w:type="spellStart"/>
+            <w:proofErr w:type="gramStart"/>
             <w:r>
               <w:rPr>
                 <w:b/>
@@ -2933,6 +3434,8 @@
               </w:rPr>
               <w:t>місцева</w:t>
             </w:r>
+            <w:proofErr w:type="spellEnd"/>
+            <w:proofErr w:type="gramEnd"/>
           </w:p>
         </w:tc>
         <w:tc>
@@ -2971,6 +3474,7 @@
                 <w:szCs w:val="28"/>
               </w:rPr>
             </w:pPr>
+            <w:proofErr w:type="spellStart"/>
             <w:r>
               <w:rPr>
                 <w:sz w:val="18"/>
@@ -2978,6 +3482,7 @@
               </w:rPr>
               <w:t>Вакцинація</w:t>
             </w:r>
+            <w:proofErr w:type="spellEnd"/>
           </w:p>
         </w:tc>
         <w:tc>
@@ -3032,22 +3537,22 @@
         </w:tc>
         <w:tc>
           <w:tcPr>
-            <w:tcW w:w="900" w:type="dxa"/>
-            <w:gridSpan w:val="3"/>
-          </w:tcPr>
-          <w:p>
-            <w:pPr>
-              <w:rPr>
-                <w:sz w:val="18"/>
-                <w:szCs w:val="28"/>
-              </w:rPr>
-            </w:pPr>
-          </w:p>
-        </w:tc>
-        <w:tc>
-          <w:tcPr>
-            <w:tcW w:w="1080" w:type="dxa"/>
-            <w:gridSpan w:val="3"/>
+            <w:tcW w:w="1176" w:type="dxa"/>
+            <w:gridSpan w:val="4"/>
+          </w:tcPr>
+          <w:p>
+            <w:pPr>
+              <w:rPr>
+                <w:sz w:val="18"/>
+                <w:szCs w:val="28"/>
+              </w:rPr>
+            </w:pPr>
+          </w:p>
+        </w:tc>
+        <w:tc>
+          <w:tcPr>
+            <w:tcW w:w="804" w:type="dxa"/>
+            <w:gridSpan w:val="2"/>
           </w:tcPr>
           <w:p>
             <w:pPr>
@@ -3173,22 +3678,22 @@
         </w:tc>
         <w:tc>
           <w:tcPr>
-            <w:tcW w:w="900" w:type="dxa"/>
-            <w:gridSpan w:val="3"/>
-          </w:tcPr>
-          <w:p>
-            <w:pPr>
-              <w:rPr>
-                <w:sz w:val="18"/>
-                <w:szCs w:val="28"/>
-              </w:rPr>
-            </w:pPr>
-          </w:p>
-        </w:tc>
-        <w:tc>
-          <w:tcPr>
-            <w:tcW w:w="1080" w:type="dxa"/>
-            <w:gridSpan w:val="3"/>
+            <w:tcW w:w="1176" w:type="dxa"/>
+            <w:gridSpan w:val="4"/>
+          </w:tcPr>
+          <w:p>
+            <w:pPr>
+              <w:rPr>
+                <w:sz w:val="18"/>
+                <w:szCs w:val="28"/>
+              </w:rPr>
+            </w:pPr>
+          </w:p>
+        </w:tc>
+        <w:tc>
+          <w:tcPr>
+            <w:tcW w:w="804" w:type="dxa"/>
+            <w:gridSpan w:val="2"/>
           </w:tcPr>
           <w:p>
             <w:pPr>
@@ -3307,22 +3812,22 @@
         </w:tc>
         <w:tc>
           <w:tcPr>
-            <w:tcW w:w="900" w:type="dxa"/>
-            <w:gridSpan w:val="3"/>
-          </w:tcPr>
-          <w:p>
-            <w:pPr>
-              <w:rPr>
-                <w:sz w:val="18"/>
-                <w:szCs w:val="28"/>
-              </w:rPr>
-            </w:pPr>
-          </w:p>
-        </w:tc>
-        <w:tc>
-          <w:tcPr>
-            <w:tcW w:w="1080" w:type="dxa"/>
-            <w:gridSpan w:val="3"/>
+            <w:tcW w:w="1176" w:type="dxa"/>
+            <w:gridSpan w:val="4"/>
+          </w:tcPr>
+          <w:p>
+            <w:pPr>
+              <w:rPr>
+                <w:sz w:val="18"/>
+                <w:szCs w:val="28"/>
+              </w:rPr>
+            </w:pPr>
+          </w:p>
+        </w:tc>
+        <w:tc>
+          <w:tcPr>
+            <w:tcW w:w="804" w:type="dxa"/>
+            <w:gridSpan w:val="2"/>
           </w:tcPr>
           <w:p>
             <w:pPr>
@@ -3395,6 +3900,7 @@
                 <w:szCs w:val="28"/>
               </w:rPr>
             </w:pPr>
+            <w:proofErr w:type="spellStart"/>
             <w:r>
               <w:rPr>
                 <w:sz w:val="18"/>
@@ -3402,6 +3908,7 @@
               </w:rPr>
               <w:t>Ревакцинація</w:t>
             </w:r>
+            <w:proofErr w:type="spellEnd"/>
           </w:p>
         </w:tc>
         <w:tc>
@@ -3449,22 +3956,22 @@
         </w:tc>
         <w:tc>
           <w:tcPr>
-            <w:tcW w:w="900" w:type="dxa"/>
-            <w:gridSpan w:val="3"/>
-          </w:tcPr>
-          <w:p>
-            <w:pPr>
-              <w:rPr>
-                <w:sz w:val="18"/>
-                <w:szCs w:val="28"/>
-              </w:rPr>
-            </w:pPr>
-          </w:p>
-        </w:tc>
-        <w:tc>
-          <w:tcPr>
-            <w:tcW w:w="1080" w:type="dxa"/>
-            <w:gridSpan w:val="3"/>
+            <w:tcW w:w="1176" w:type="dxa"/>
+            <w:gridSpan w:val="4"/>
+          </w:tcPr>
+          <w:p>
+            <w:pPr>
+              <w:rPr>
+                <w:sz w:val="18"/>
+                <w:szCs w:val="28"/>
+              </w:rPr>
+            </w:pPr>
+          </w:p>
+        </w:tc>
+        <w:tc>
+          <w:tcPr>
+            <w:tcW w:w="804" w:type="dxa"/>
+            <w:gridSpan w:val="2"/>
           </w:tcPr>
           <w:p>
             <w:pPr>
@@ -3583,22 +4090,22 @@
         </w:tc>
         <w:tc>
           <w:tcPr>
-            <w:tcW w:w="900" w:type="dxa"/>
-            <w:gridSpan w:val="3"/>
-          </w:tcPr>
-          <w:p>
-            <w:pPr>
-              <w:rPr>
-                <w:sz w:val="18"/>
-                <w:szCs w:val="28"/>
-              </w:rPr>
-            </w:pPr>
-          </w:p>
-        </w:tc>
-        <w:tc>
-          <w:tcPr>
-            <w:tcW w:w="1080" w:type="dxa"/>
-            <w:gridSpan w:val="3"/>
+            <w:tcW w:w="1176" w:type="dxa"/>
+            <w:gridSpan w:val="4"/>
+          </w:tcPr>
+          <w:p>
+            <w:pPr>
+              <w:rPr>
+                <w:sz w:val="18"/>
+                <w:szCs w:val="28"/>
+              </w:rPr>
+            </w:pPr>
+          </w:p>
+        </w:tc>
+        <w:tc>
+          <w:tcPr>
+            <w:tcW w:w="804" w:type="dxa"/>
+            <w:gridSpan w:val="2"/>
           </w:tcPr>
           <w:p>
             <w:pPr>
@@ -3718,22 +4225,22 @@
         </w:tc>
         <w:tc>
           <w:tcPr>
-            <w:tcW w:w="900" w:type="dxa"/>
-            <w:gridSpan w:val="3"/>
-          </w:tcPr>
-          <w:p>
-            <w:pPr>
-              <w:rPr>
-                <w:sz w:val="18"/>
-                <w:szCs w:val="28"/>
-              </w:rPr>
-            </w:pPr>
-          </w:p>
-        </w:tc>
-        <w:tc>
-          <w:tcPr>
-            <w:tcW w:w="1080" w:type="dxa"/>
-            <w:gridSpan w:val="3"/>
+            <w:tcW w:w="1176" w:type="dxa"/>
+            <w:gridSpan w:val="4"/>
+          </w:tcPr>
+          <w:p>
+            <w:pPr>
+              <w:rPr>
+                <w:sz w:val="18"/>
+                <w:szCs w:val="28"/>
+              </w:rPr>
+            </w:pPr>
+          </w:p>
+        </w:tc>
+        <w:tc>
+          <w:tcPr>
+            <w:tcW w:w="804" w:type="dxa"/>
+            <w:gridSpan w:val="2"/>
           </w:tcPr>
           <w:p>
             <w:pPr>
@@ -3852,22 +4359,22 @@
         </w:tc>
         <w:tc>
           <w:tcPr>
-            <w:tcW w:w="900" w:type="dxa"/>
-            <w:gridSpan w:val="3"/>
-          </w:tcPr>
-          <w:p>
-            <w:pPr>
-              <w:rPr>
-                <w:sz w:val="18"/>
-                <w:szCs w:val="28"/>
-              </w:rPr>
-            </w:pPr>
-          </w:p>
-        </w:tc>
-        <w:tc>
-          <w:tcPr>
-            <w:tcW w:w="1080" w:type="dxa"/>
-            <w:gridSpan w:val="3"/>
+            <w:tcW w:w="1176" w:type="dxa"/>
+            <w:gridSpan w:val="4"/>
+          </w:tcPr>
+          <w:p>
+            <w:pPr>
+              <w:rPr>
+                <w:sz w:val="18"/>
+                <w:szCs w:val="28"/>
+              </w:rPr>
+            </w:pPr>
+          </w:p>
+        </w:tc>
+        <w:tc>
+          <w:tcPr>
+            <w:tcW w:w="804" w:type="dxa"/>
+            <w:gridSpan w:val="2"/>
           </w:tcPr>
           <w:p>
             <w:pPr>
@@ -3982,22 +4489,22 @@
         </w:tc>
         <w:tc>
           <w:tcPr>
-            <w:tcW w:w="900" w:type="dxa"/>
-            <w:gridSpan w:val="3"/>
-          </w:tcPr>
-          <w:p>
-            <w:pPr>
-              <w:rPr>
-                <w:sz w:val="18"/>
-                <w:szCs w:val="28"/>
-              </w:rPr>
-            </w:pPr>
-          </w:p>
-        </w:tc>
-        <w:tc>
-          <w:tcPr>
-            <w:tcW w:w="1080" w:type="dxa"/>
-            <w:gridSpan w:val="3"/>
+            <w:tcW w:w="1176" w:type="dxa"/>
+            <w:gridSpan w:val="4"/>
+          </w:tcPr>
+          <w:p>
+            <w:pPr>
+              <w:rPr>
+                <w:sz w:val="18"/>
+                <w:szCs w:val="28"/>
+              </w:rPr>
+            </w:pPr>
+          </w:p>
+        </w:tc>
+        <w:tc>
+          <w:tcPr>
+            <w:tcW w:w="804" w:type="dxa"/>
+            <w:gridSpan w:val="2"/>
           </w:tcPr>
           <w:p>
             <w:pPr>
@@ -4112,22 +4619,22 @@
         </w:tc>
         <w:tc>
           <w:tcPr>
-            <w:tcW w:w="900" w:type="dxa"/>
-            <w:gridSpan w:val="3"/>
-          </w:tcPr>
-          <w:p>
-            <w:pPr>
-              <w:rPr>
-                <w:sz w:val="18"/>
-                <w:szCs w:val="28"/>
-              </w:rPr>
-            </w:pPr>
-          </w:p>
-        </w:tc>
-        <w:tc>
-          <w:tcPr>
-            <w:tcW w:w="1080" w:type="dxa"/>
-            <w:gridSpan w:val="3"/>
+            <w:tcW w:w="1176" w:type="dxa"/>
+            <w:gridSpan w:val="4"/>
+          </w:tcPr>
+          <w:p>
+            <w:pPr>
+              <w:rPr>
+                <w:sz w:val="18"/>
+                <w:szCs w:val="28"/>
+              </w:rPr>
+            </w:pPr>
+          </w:p>
+        </w:tc>
+        <w:tc>
+          <w:tcPr>
+            <w:tcW w:w="804" w:type="dxa"/>
+            <w:gridSpan w:val="2"/>
           </w:tcPr>
           <w:p>
             <w:pPr>
@@ -4242,22 +4749,22 @@
         </w:tc>
         <w:tc>
           <w:tcPr>
-            <w:tcW w:w="900" w:type="dxa"/>
-            <w:gridSpan w:val="3"/>
-          </w:tcPr>
-          <w:p>
-            <w:pPr>
-              <w:rPr>
-                <w:sz w:val="18"/>
-                <w:szCs w:val="28"/>
-              </w:rPr>
-            </w:pPr>
-          </w:p>
-        </w:tc>
-        <w:tc>
-          <w:tcPr>
-            <w:tcW w:w="1080" w:type="dxa"/>
-            <w:gridSpan w:val="3"/>
+            <w:tcW w:w="1176" w:type="dxa"/>
+            <w:gridSpan w:val="4"/>
+          </w:tcPr>
+          <w:p>
+            <w:pPr>
+              <w:rPr>
+                <w:sz w:val="18"/>
+                <w:szCs w:val="28"/>
+              </w:rPr>
+            </w:pPr>
+          </w:p>
+        </w:tc>
+        <w:tc>
+          <w:tcPr>
+            <w:tcW w:w="804" w:type="dxa"/>
+            <w:gridSpan w:val="2"/>
           </w:tcPr>
           <w:p>
             <w:pPr>
@@ -4390,13 +4897,41 @@
               </w:rPr>
               <w:t>Щ</w:t>
             </w:r>
+            <w:proofErr w:type="spellStart"/>
             <w:r>
               <w:rPr>
                 <w:b/>
                 <w:sz w:val="20"/>
                 <w:szCs w:val="20"/>
               </w:rPr>
-              <w:t>еплення проти кору</w:t>
+              <w:t>еплення</w:t>
+            </w:r>
+            <w:proofErr w:type="spellEnd"/>
+            <w:r>
+              <w:rPr>
+                <w:b/>
+                <w:sz w:val="20"/>
+                <w:szCs w:val="20"/>
+              </w:rPr>
+              <w:t xml:space="preserve"> </w:t>
+            </w:r>
+            <w:proofErr w:type="spellStart"/>
+            <w:r>
+              <w:rPr>
+                <w:b/>
+                <w:sz w:val="20"/>
+                <w:szCs w:val="20"/>
+              </w:rPr>
+              <w:t>проти</w:t>
+            </w:r>
+            <w:proofErr w:type="spellEnd"/>
+            <w:r>
+              <w:rPr>
+                <w:b/>
+                <w:sz w:val="20"/>
+                <w:szCs w:val="20"/>
+              </w:rPr>
+              <w:t xml:space="preserve"> кору</w:t>
             </w:r>
             <w:r>
               <w:rPr>
@@ -4444,6 +4979,7 @@
                 <w:szCs w:val="28"/>
               </w:rPr>
             </w:pPr>
+            <w:proofErr w:type="spellStart"/>
             <w:r>
               <w:rPr>
                 <w:b/>
@@ -4452,6 +4988,7 @@
               </w:rPr>
               <w:t>Вік</w:t>
             </w:r>
+            <w:proofErr w:type="spellEnd"/>
           </w:p>
         </w:tc>
         <w:tc>
@@ -4523,6 +5060,7 @@
                 <w:szCs w:val="28"/>
               </w:rPr>
             </w:pPr>
+            <w:proofErr w:type="spellStart"/>
             <w:r>
               <w:rPr>
                 <w:b/>
@@ -4531,6 +5069,7 @@
               </w:rPr>
               <w:t>Серія</w:t>
             </w:r>
+            <w:proofErr w:type="spellEnd"/>
           </w:p>
         </w:tc>
         <w:tc>
@@ -4549,6 +5088,7 @@
                 <w:szCs w:val="28"/>
               </w:rPr>
             </w:pPr>
+            <w:proofErr w:type="spellStart"/>
             <w:r>
               <w:rPr>
                 <w:b/>
@@ -4557,6 +5097,7 @@
               </w:rPr>
               <w:t>Назва</w:t>
             </w:r>
+            <w:proofErr w:type="spellEnd"/>
             <w:r>
               <w:rPr>
                 <w:b/>
@@ -4590,14 +5131,34 @@
                 <w:szCs w:val="18"/>
               </w:rPr>
             </w:pPr>
+            <w:proofErr w:type="spellStart"/>
             <w:r>
               <w:rPr>
                 <w:b/>
                 <w:sz w:val="18"/>
                 <w:szCs w:val="18"/>
               </w:rPr>
-              <w:t>Реакція на щеплення</w:t>
-            </w:r>
+              <w:t>Реакція</w:t>
+            </w:r>
+            <w:proofErr w:type="spellEnd"/>
+            <w:r>
+              <w:rPr>
+                <w:b/>
+                <w:sz w:val="18"/>
+                <w:szCs w:val="18"/>
+              </w:rPr>
+              <w:t xml:space="preserve"> на </w:t>
+            </w:r>
+            <w:proofErr w:type="spellStart"/>
+            <w:r>
+              <w:rPr>
+                <w:b/>
+                <w:sz w:val="18"/>
+                <w:szCs w:val="18"/>
+              </w:rPr>
+              <w:t>щеплення</w:t>
+            </w:r>
+            <w:proofErr w:type="spellEnd"/>
           </w:p>
         </w:tc>
         <w:tc>
@@ -4628,6 +5189,7 @@
               </w:rPr>
               <w:t>Мед</w:t>
             </w:r>
+            <w:proofErr w:type="gramStart"/>
             <w:r>
               <w:rPr>
                 <w:b/>
@@ -4643,24 +5205,62 @@
                 <w:sz w:val="18"/>
                 <w:szCs w:val="16"/>
               </w:rPr>
-              <w:t xml:space="preserve"> протипок</w:t>
-            </w:r>
+              <w:t xml:space="preserve"> </w:t>
+            </w:r>
+            <w:proofErr w:type="spellStart"/>
             <w:r>
               <w:rPr>
                 <w:b/>
                 <w:sz w:val="18"/>
                 <w:szCs w:val="16"/>
-                <w:lang w:val="uk-UA"/>
-              </w:rPr>
-              <w:t xml:space="preserve">аз. </w:t>
-            </w:r>
+              </w:rPr>
+              <w:t>протипок</w:t>
+            </w:r>
+            <w:proofErr w:type="spellEnd"/>
             <w:r>
               <w:rPr>
                 <w:b/>
                 <w:sz w:val="18"/>
                 <w:szCs w:val="16"/>
-              </w:rPr>
-              <w:t>(дата, причина</w:t>
+                <w:lang w:val="uk-UA"/>
+              </w:rPr>
+              <w:t>аз</w:t>
+            </w:r>
+            <w:proofErr w:type="gramEnd"/>
+            <w:r>
+              <w:rPr>
+                <w:b/>
+                <w:sz w:val="18"/>
+                <w:szCs w:val="16"/>
+                <w:lang w:val="uk-UA"/>
+              </w:rPr>
+              <w:t xml:space="preserve">. </w:t>
+            </w:r>
+            <w:r>
+              <w:rPr>
+                <w:b/>
+                <w:sz w:val="18"/>
+                <w:szCs w:val="16"/>
+              </w:rPr>
+              <w:t>(</w:t>
+            </w:r>
+            <w:proofErr w:type="gramStart"/>
+            <w:r>
+              <w:rPr>
+                <w:b/>
+                <w:sz w:val="18"/>
+                <w:szCs w:val="16"/>
+              </w:rPr>
+              <w:t>дата</w:t>
+            </w:r>
+            <w:proofErr w:type="gramEnd"/>
+            <w:r>
+              <w:rPr>
+                <w:b/>
+                <w:sz w:val="18"/>
+                <w:szCs w:val="16"/>
+              </w:rPr>
+              <w:t>, причина</w:t>
             </w:r>
             <w:r>
               <w:rPr>
@@ -4765,6 +5365,8 @@
                 <w:u w:val="single"/>
               </w:rPr>
             </w:pPr>
+            <w:proofErr w:type="spellStart"/>
+            <w:proofErr w:type="gramStart"/>
             <w:r>
               <w:rPr>
                 <w:b/>
@@ -4773,6 +5375,8 @@
               </w:rPr>
               <w:t>загальна</w:t>
             </w:r>
+            <w:proofErr w:type="spellEnd"/>
+            <w:proofErr w:type="gramEnd"/>
           </w:p>
         </w:tc>
         <w:tc>
@@ -4789,6 +5393,8 @@
                 <w:szCs w:val="18"/>
               </w:rPr>
             </w:pPr>
+            <w:proofErr w:type="spellStart"/>
+            <w:proofErr w:type="gramStart"/>
             <w:r>
               <w:rPr>
                 <w:b/>
@@ -4797,6 +5403,8 @@
               </w:rPr>
               <w:t>місцева</w:t>
             </w:r>
+            <w:proofErr w:type="spellEnd"/>
+            <w:proofErr w:type="gramEnd"/>
           </w:p>
         </w:tc>
         <w:tc>
@@ -5543,13 +6151,41 @@
                 <w:lang w:val="uk-UA"/>
               </w:rPr>
             </w:pPr>
+            <w:proofErr w:type="spellStart"/>
             <w:r>
               <w:rPr>
                 <w:b/>
                 <w:sz w:val="20"/>
                 <w:szCs w:val="20"/>
               </w:rPr>
-              <w:t>Щеплення проти гепатиту В</w:t>
+              <w:t>Щеплення</w:t>
+            </w:r>
+            <w:proofErr w:type="spellEnd"/>
+            <w:r>
+              <w:rPr>
+                <w:b/>
+                <w:sz w:val="20"/>
+                <w:szCs w:val="20"/>
+              </w:rPr>
+              <w:t xml:space="preserve"> </w:t>
+            </w:r>
+            <w:proofErr w:type="spellStart"/>
+            <w:r>
+              <w:rPr>
+                <w:b/>
+                <w:sz w:val="20"/>
+                <w:szCs w:val="20"/>
+              </w:rPr>
+              <w:t>проти</w:t>
+            </w:r>
+            <w:proofErr w:type="spellEnd"/>
+            <w:r>
+              <w:rPr>
+                <w:b/>
+                <w:sz w:val="20"/>
+                <w:szCs w:val="20"/>
+              </w:rPr>
+              <w:t xml:space="preserve"> гепатиту В</w:t>
             </w:r>
           </w:p>
         </w:tc>
@@ -5583,8 +6219,18 @@
                 <w:sz w:val="18"/>
                 <w:szCs w:val="28"/>
               </w:rPr>
-              <w:t>Вид щеплення</w:t>
-            </w:r>
+              <w:t xml:space="preserve">Вид </w:t>
+            </w:r>
+            <w:proofErr w:type="spellStart"/>
+            <w:r>
+              <w:rPr>
+                <w:b/>
+                <w:sz w:val="18"/>
+                <w:szCs w:val="28"/>
+              </w:rPr>
+              <w:t>щеплення</w:t>
+            </w:r>
+            <w:proofErr w:type="spellEnd"/>
           </w:p>
         </w:tc>
         <w:tc>
@@ -5606,6 +6252,7 @@
                 <w:szCs w:val="28"/>
               </w:rPr>
             </w:pPr>
+            <w:proofErr w:type="spellStart"/>
             <w:r>
               <w:rPr>
                 <w:b/>
@@ -5614,6 +6261,7 @@
               </w:rPr>
               <w:t>Вік</w:t>
             </w:r>
+            <w:proofErr w:type="spellEnd"/>
           </w:p>
         </w:tc>
         <w:tc>
@@ -5693,6 +6341,7 @@
                 <w:szCs w:val="28"/>
               </w:rPr>
             </w:pPr>
+            <w:proofErr w:type="spellStart"/>
             <w:r>
               <w:rPr>
                 <w:b/>
@@ -5701,6 +6350,7 @@
               </w:rPr>
               <w:t>Серія</w:t>
             </w:r>
+            <w:proofErr w:type="spellEnd"/>
           </w:p>
         </w:tc>
         <w:tc>
@@ -5722,6 +6372,7 @@
                 <w:szCs w:val="28"/>
               </w:rPr>
             </w:pPr>
+            <w:proofErr w:type="spellStart"/>
             <w:r>
               <w:rPr>
                 <w:b/>
@@ -5730,6 +6381,7 @@
               </w:rPr>
               <w:t>Назва</w:t>
             </w:r>
+            <w:proofErr w:type="spellEnd"/>
           </w:p>
           <w:p>
             <w:pPr>
@@ -5740,6 +6392,7 @@
                 <w:szCs w:val="28"/>
               </w:rPr>
             </w:pPr>
+            <w:proofErr w:type="gramStart"/>
             <w:r>
               <w:rPr>
                 <w:b/>
@@ -5748,6 +6401,7 @@
               </w:rPr>
               <w:t>препарату</w:t>
             </w:r>
+            <w:proofErr w:type="gramEnd"/>
           </w:p>
         </w:tc>
         <w:tc>
@@ -5768,14 +6422,34 @@
                 <w:szCs w:val="18"/>
               </w:rPr>
             </w:pPr>
+            <w:proofErr w:type="spellStart"/>
             <w:r>
               <w:rPr>
                 <w:b/>
                 <w:sz w:val="18"/>
                 <w:szCs w:val="18"/>
               </w:rPr>
-              <w:t>Реакція на щеплення</w:t>
-            </w:r>
+              <w:t>Реакція</w:t>
+            </w:r>
+            <w:proofErr w:type="spellEnd"/>
+            <w:r>
+              <w:rPr>
+                <w:b/>
+                <w:sz w:val="18"/>
+                <w:szCs w:val="18"/>
+              </w:rPr>
+              <w:t xml:space="preserve"> на </w:t>
+            </w:r>
+            <w:proofErr w:type="spellStart"/>
+            <w:r>
+              <w:rPr>
+                <w:b/>
+                <w:sz w:val="18"/>
+                <w:szCs w:val="18"/>
+              </w:rPr>
+              <w:t>щеплення</w:t>
+            </w:r>
+            <w:proofErr w:type="spellEnd"/>
           </w:p>
         </w:tc>
         <w:tc>
@@ -5806,6 +6480,7 @@
               </w:rPr>
               <w:t>Мед</w:t>
             </w:r>
+            <w:proofErr w:type="gramStart"/>
             <w:r>
               <w:rPr>
                 <w:b/>
@@ -5821,24 +6496,62 @@
                 <w:sz w:val="18"/>
                 <w:szCs w:val="16"/>
               </w:rPr>
-              <w:t xml:space="preserve"> протипок</w:t>
-            </w:r>
+              <w:t xml:space="preserve"> </w:t>
+            </w:r>
+            <w:proofErr w:type="spellStart"/>
             <w:r>
               <w:rPr>
                 <w:b/>
                 <w:sz w:val="18"/>
                 <w:szCs w:val="16"/>
-                <w:lang w:val="uk-UA"/>
-              </w:rPr>
-              <w:t xml:space="preserve">аз. </w:t>
-            </w:r>
+              </w:rPr>
+              <w:t>протипок</w:t>
+            </w:r>
+            <w:proofErr w:type="spellEnd"/>
             <w:r>
               <w:rPr>
                 <w:b/>
                 <w:sz w:val="18"/>
                 <w:szCs w:val="16"/>
-              </w:rPr>
-              <w:t>(дата, причина</w:t>
+                <w:lang w:val="uk-UA"/>
+              </w:rPr>
+              <w:t>аз</w:t>
+            </w:r>
+            <w:proofErr w:type="gramEnd"/>
+            <w:r>
+              <w:rPr>
+                <w:b/>
+                <w:sz w:val="18"/>
+                <w:szCs w:val="16"/>
+                <w:lang w:val="uk-UA"/>
+              </w:rPr>
+              <w:t xml:space="preserve">. </w:t>
+            </w:r>
+            <w:r>
+              <w:rPr>
+                <w:b/>
+                <w:sz w:val="18"/>
+                <w:szCs w:val="16"/>
+              </w:rPr>
+              <w:t>(</w:t>
+            </w:r>
+            <w:proofErr w:type="gramStart"/>
+            <w:r>
+              <w:rPr>
+                <w:b/>
+                <w:sz w:val="18"/>
+                <w:szCs w:val="16"/>
+              </w:rPr>
+              <w:t>дата</w:t>
+            </w:r>
+            <w:proofErr w:type="gramEnd"/>
+            <w:r>
+              <w:rPr>
+                <w:b/>
+                <w:sz w:val="18"/>
+                <w:szCs w:val="16"/>
+              </w:rPr>
+              <w:t>, причина</w:t>
             </w:r>
             <w:r>
               <w:rPr>
@@ -5968,6 +6681,8 @@
                 <w:szCs w:val="28"/>
               </w:rPr>
             </w:pPr>
+            <w:proofErr w:type="spellStart"/>
+            <w:proofErr w:type="gramStart"/>
             <w:r>
               <w:rPr>
                 <w:b/>
@@ -5976,6 +6691,8 @@
               </w:rPr>
               <w:t>загальна</w:t>
             </w:r>
+            <w:proofErr w:type="spellEnd"/>
+            <w:proofErr w:type="gramEnd"/>
           </w:p>
         </w:tc>
         <w:tc>
@@ -5995,6 +6712,8 @@
                 <w:szCs w:val="28"/>
               </w:rPr>
             </w:pPr>
+            <w:proofErr w:type="spellStart"/>
+            <w:proofErr w:type="gramStart"/>
             <w:r>
               <w:rPr>
                 <w:b/>
@@ -6003,6 +6722,8 @@
               </w:rPr>
               <w:t>місцева</w:t>
             </w:r>
+            <w:proofErr w:type="spellEnd"/>
+            <w:proofErr w:type="gramEnd"/>
           </w:p>
         </w:tc>
         <w:tc>
@@ -6038,6 +6759,7 @@
                 <w:szCs w:val="22"/>
               </w:rPr>
             </w:pPr>
+            <w:proofErr w:type="spellStart"/>
             <w:r>
               <w:rPr>
                 <w:sz w:val="18"/>
@@ -6045,6 +6767,7 @@
               </w:rPr>
               <w:t>Вакцинація</w:t>
             </w:r>
+            <w:proofErr w:type="spellEnd"/>
           </w:p>
         </w:tc>
         <w:tc>
@@ -6570,13 +7293,23 @@
                 <w:szCs w:val="20"/>
               </w:rPr>
             </w:pPr>
+            <w:proofErr w:type="spellStart"/>
             <w:r>
               <w:rPr>
                 <w:b/>
                 <w:sz w:val="20"/>
                 <w:szCs w:val="20"/>
               </w:rPr>
-              <w:t xml:space="preserve">Інші </w:t>
+              <w:t>Інші</w:t>
+            </w:r>
+            <w:proofErr w:type="spellEnd"/>
+            <w:r>
+              <w:rPr>
+                <w:b/>
+                <w:sz w:val="20"/>
+                <w:szCs w:val="20"/>
+              </w:rPr>
+              <w:t xml:space="preserve"> </w:t>
             </w:r>
             <w:r>
               <w:rPr>
@@ -6620,8 +7353,18 @@
                 <w:sz w:val="18"/>
                 <w:szCs w:val="28"/>
               </w:rPr>
-              <w:t>Вид щеплення</w:t>
-            </w:r>
+              <w:t xml:space="preserve">Вид </w:t>
+            </w:r>
+            <w:proofErr w:type="spellStart"/>
+            <w:r>
+              <w:rPr>
+                <w:b/>
+                <w:sz w:val="18"/>
+                <w:szCs w:val="28"/>
+              </w:rPr>
+              <w:t>щеплення</w:t>
+            </w:r>
+            <w:proofErr w:type="spellEnd"/>
           </w:p>
         </w:tc>
         <w:tc>
@@ -6644,6 +7387,7 @@
                 <w:szCs w:val="28"/>
               </w:rPr>
             </w:pPr>
+            <w:proofErr w:type="spellStart"/>
             <w:r>
               <w:rPr>
                 <w:b/>
@@ -6652,6 +7396,7 @@
               </w:rPr>
               <w:t>Вік</w:t>
             </w:r>
+            <w:proofErr w:type="spellEnd"/>
           </w:p>
         </w:tc>
         <w:tc>
@@ -6734,13 +7479,23 @@
                 <w:szCs w:val="28"/>
               </w:rPr>
             </w:pPr>
-            <w:r>
-              <w:rPr>
-                <w:b/>
-                <w:sz w:val="18"/>
-                <w:szCs w:val="28"/>
-              </w:rPr>
-              <w:t xml:space="preserve">Серія </w:t>
+            <w:proofErr w:type="spellStart"/>
+            <w:r>
+              <w:rPr>
+                <w:b/>
+                <w:sz w:val="18"/>
+                <w:szCs w:val="28"/>
+              </w:rPr>
+              <w:t>Серія</w:t>
+            </w:r>
+            <w:proofErr w:type="spellEnd"/>
+            <w:r>
+              <w:rPr>
+                <w:b/>
+                <w:sz w:val="18"/>
+                <w:szCs w:val="28"/>
+              </w:rPr>
+              <w:t xml:space="preserve"> </w:t>
             </w:r>
           </w:p>
         </w:tc>
@@ -6764,6 +7519,7 @@
                 <w:szCs w:val="28"/>
               </w:rPr>
             </w:pPr>
+            <w:proofErr w:type="spellStart"/>
             <w:r>
               <w:rPr>
                 <w:b/>
@@ -6772,6 +7528,7 @@
               </w:rPr>
               <w:t>Назва</w:t>
             </w:r>
+            <w:proofErr w:type="spellEnd"/>
           </w:p>
           <w:p>
             <w:pPr>
@@ -6782,6 +7539,7 @@
                 <w:szCs w:val="28"/>
               </w:rPr>
             </w:pPr>
+            <w:proofErr w:type="gramStart"/>
             <w:r>
               <w:rPr>
                 <w:b/>
@@ -6790,6 +7548,7 @@
               </w:rPr>
               <w:t>препарату</w:t>
             </w:r>
+            <w:proofErr w:type="gramEnd"/>
           </w:p>
         </w:tc>
         <w:tc>
@@ -6811,14 +7570,34 @@
                 <w:szCs w:val="18"/>
               </w:rPr>
             </w:pPr>
+            <w:proofErr w:type="spellStart"/>
             <w:r>
               <w:rPr>
                 <w:b/>
                 <w:sz w:val="18"/>
                 <w:szCs w:val="18"/>
               </w:rPr>
-              <w:t>Реакція на щеплення</w:t>
-            </w:r>
+              <w:t>Реакція</w:t>
+            </w:r>
+            <w:proofErr w:type="spellEnd"/>
+            <w:r>
+              <w:rPr>
+                <w:b/>
+                <w:sz w:val="18"/>
+                <w:szCs w:val="18"/>
+              </w:rPr>
+              <w:t xml:space="preserve"> на </w:t>
+            </w:r>
+            <w:proofErr w:type="spellStart"/>
+            <w:r>
+              <w:rPr>
+                <w:b/>
+                <w:sz w:val="18"/>
+                <w:szCs w:val="18"/>
+              </w:rPr>
+              <w:t>щеплення</w:t>
+            </w:r>
+            <w:proofErr w:type="spellEnd"/>
           </w:p>
         </w:tc>
         <w:tc>
@@ -6850,6 +7629,7 @@
               </w:rPr>
               <w:t>Мед</w:t>
             </w:r>
+            <w:proofErr w:type="gramStart"/>
             <w:r>
               <w:rPr>
                 <w:b/>
@@ -6865,24 +7645,62 @@
                 <w:sz w:val="18"/>
                 <w:szCs w:val="16"/>
               </w:rPr>
-              <w:t xml:space="preserve"> протипок</w:t>
-            </w:r>
+              <w:t xml:space="preserve"> </w:t>
+            </w:r>
+            <w:proofErr w:type="spellStart"/>
             <w:r>
               <w:rPr>
                 <w:b/>
                 <w:sz w:val="18"/>
                 <w:szCs w:val="16"/>
-                <w:lang w:val="uk-UA"/>
-              </w:rPr>
-              <w:t xml:space="preserve">аз. </w:t>
-            </w:r>
+              </w:rPr>
+              <w:t>протипок</w:t>
+            </w:r>
+            <w:proofErr w:type="spellEnd"/>
             <w:r>
               <w:rPr>
                 <w:b/>
                 <w:sz w:val="18"/>
                 <w:szCs w:val="16"/>
-              </w:rPr>
-              <w:t>(дата, причина</w:t>
+                <w:lang w:val="uk-UA"/>
+              </w:rPr>
+              <w:t>аз</w:t>
+            </w:r>
+            <w:proofErr w:type="gramEnd"/>
+            <w:r>
+              <w:rPr>
+                <w:b/>
+                <w:sz w:val="18"/>
+                <w:szCs w:val="16"/>
+                <w:lang w:val="uk-UA"/>
+              </w:rPr>
+              <w:t xml:space="preserve">. </w:t>
+            </w:r>
+            <w:r>
+              <w:rPr>
+                <w:b/>
+                <w:sz w:val="18"/>
+                <w:szCs w:val="16"/>
+              </w:rPr>
+              <w:t>(</w:t>
+            </w:r>
+            <w:proofErr w:type="gramStart"/>
+            <w:r>
+              <w:rPr>
+                <w:b/>
+                <w:sz w:val="18"/>
+                <w:szCs w:val="16"/>
+              </w:rPr>
+              <w:t>дата</w:t>
+            </w:r>
+            <w:proofErr w:type="gramEnd"/>
+            <w:r>
+              <w:rPr>
+                <w:b/>
+                <w:sz w:val="18"/>
+                <w:szCs w:val="16"/>
+              </w:rPr>
+              <w:t>, причина</w:t>
             </w:r>
             <w:r>
               <w:rPr>
@@ -7006,6 +7824,8 @@
                 <w:szCs w:val="28"/>
               </w:rPr>
             </w:pPr>
+            <w:proofErr w:type="spellStart"/>
+            <w:proofErr w:type="gramStart"/>
             <w:r>
               <w:rPr>
                 <w:b/>
@@ -7014,6 +7834,8 @@
               </w:rPr>
               <w:t>загальна</w:t>
             </w:r>
+            <w:proofErr w:type="spellEnd"/>
+            <w:proofErr w:type="gramEnd"/>
           </w:p>
         </w:tc>
         <w:tc>
@@ -7033,6 +7855,8 @@
                 <w:szCs w:val="28"/>
               </w:rPr>
             </w:pPr>
+            <w:proofErr w:type="spellStart"/>
+            <w:proofErr w:type="gramStart"/>
             <w:r>
               <w:rPr>
                 <w:b/>
@@ -7041,6 +7865,8 @@
               </w:rPr>
               <w:t>місцева</w:t>
             </w:r>
+            <w:proofErr w:type="spellEnd"/>
+            <w:proofErr w:type="gramEnd"/>
           </w:p>
         </w:tc>
         <w:tc>
@@ -7731,14 +8557,34 @@
                 <w:szCs w:val="22"/>
               </w:rPr>
             </w:pPr>
+            <w:proofErr w:type="spellStart"/>
             <w:r>
               <w:rPr>
                 <w:b/>
                 <w:sz w:val="20"/>
                 <w:szCs w:val="20"/>
               </w:rPr>
-              <w:t>Туберкулінові проби</w:t>
-            </w:r>
+              <w:t>Туберкулінові</w:t>
+            </w:r>
+            <w:proofErr w:type="spellEnd"/>
+            <w:r>
+              <w:rPr>
+                <w:b/>
+                <w:sz w:val="20"/>
+                <w:szCs w:val="20"/>
+              </w:rPr>
+              <w:t xml:space="preserve"> </w:t>
+            </w:r>
+            <w:proofErr w:type="spellStart"/>
+            <w:r>
+              <w:rPr>
+                <w:b/>
+                <w:sz w:val="20"/>
+                <w:szCs w:val="20"/>
+              </w:rPr>
+              <w:t>проби</w:t>
+            </w:r>
+            <w:proofErr w:type="spellEnd"/>
           </w:p>
         </w:tc>
       </w:tr>
@@ -7784,6 +8630,7 @@
                 <w:szCs w:val="16"/>
               </w:rPr>
             </w:pPr>
+            <w:proofErr w:type="spellStart"/>
             <w:r>
               <w:rPr>
                 <w:b/>
@@ -7792,6 +8639,7 @@
               </w:rPr>
               <w:t>Серія</w:t>
             </w:r>
+            <w:proofErr w:type="spellEnd"/>
           </w:p>
         </w:tc>
         <w:tc>
@@ -7856,6 +8704,7 @@
                 <w:szCs w:val="16"/>
               </w:rPr>
             </w:pPr>
+            <w:proofErr w:type="spellStart"/>
             <w:r>
               <w:rPr>
                 <w:b/>
@@ -7864,6 +8713,7 @@
               </w:rPr>
               <w:t>Серія</w:t>
             </w:r>
+            <w:proofErr w:type="spellEnd"/>
           </w:p>
         </w:tc>
         <w:tc>
@@ -7927,6 +8777,7 @@
                 <w:szCs w:val="16"/>
               </w:rPr>
             </w:pPr>
+            <w:proofErr w:type="spellStart"/>
             <w:r>
               <w:rPr>
                 <w:b/>
@@ -7935,6 +8786,7 @@
               </w:rPr>
               <w:t>Серія</w:t>
             </w:r>
+            <w:proofErr w:type="spellEnd"/>
           </w:p>
         </w:tc>
         <w:tc>
@@ -8585,6 +9437,7 @@
               </w:rPr>
               <w:t>Дата з</w:t>
             </w:r>
+            <w:proofErr w:type="spellStart"/>
             <w:r>
               <w:rPr>
                 <w:sz w:val="18"/>
@@ -8600,12 +9453,29 @@
               </w:rPr>
               <w:t>тя</w:t>
             </w:r>
-            <w:r>
-              <w:rPr>
-                <w:sz w:val="18"/>
-                <w:szCs w:val="22"/>
-              </w:rPr>
-              <w:t xml:space="preserve"> з обліку </w:t>
+            <w:proofErr w:type="spellEnd"/>
+            <w:r>
+              <w:rPr>
+                <w:sz w:val="18"/>
+                <w:szCs w:val="22"/>
+              </w:rPr>
+              <w:t xml:space="preserve"> з </w:t>
+            </w:r>
+            <w:proofErr w:type="spellStart"/>
+            <w:r>
+              <w:rPr>
+                <w:sz w:val="18"/>
+                <w:szCs w:val="22"/>
+              </w:rPr>
+              <w:t>обліку</w:t>
+            </w:r>
+            <w:proofErr w:type="spellEnd"/>
+            <w:r>
+              <w:rPr>
+                <w:sz w:val="18"/>
+                <w:szCs w:val="22"/>
+              </w:rPr>
+              <w:t xml:space="preserve"> </w:t>
             </w:r>
             <w:r>
               <w:rPr>
@@ -8635,7 +9505,23 @@
                 <w:sz w:val="18"/>
                 <w:szCs w:val="22"/>
               </w:rPr>
-              <w:t>_______  Підпис __________________</w:t>
+              <w:t xml:space="preserve">_______  </w:t>
+            </w:r>
+            <w:proofErr w:type="spellStart"/>
+            <w:r>
+              <w:rPr>
+                <w:sz w:val="18"/>
+                <w:szCs w:val="22"/>
+              </w:rPr>
+              <w:t>Підпис</w:t>
+            </w:r>
+            <w:proofErr w:type="spellEnd"/>
+            <w:r>
+              <w:rPr>
+                <w:sz w:val="18"/>
+                <w:szCs w:val="22"/>
+              </w:rPr>
+              <w:t xml:space="preserve"> __________________</w:t>
             </w:r>
           </w:p>
           <w:p>
@@ -8672,12 +9558,21 @@
               </w:rPr>
               <w:t>Карта з</w:t>
             </w:r>
-            <w:r>
-              <w:rPr>
-                <w:sz w:val="18"/>
-                <w:szCs w:val="22"/>
-              </w:rPr>
-              <w:t xml:space="preserve">аповнюється в </w:t>
+            <w:proofErr w:type="spellStart"/>
+            <w:r>
+              <w:rPr>
+                <w:sz w:val="18"/>
+                <w:szCs w:val="22"/>
+              </w:rPr>
+              <w:t>аповнюється</w:t>
+            </w:r>
+            <w:proofErr w:type="spellEnd"/>
+            <w:r>
+              <w:rPr>
+                <w:sz w:val="18"/>
+                <w:szCs w:val="22"/>
+              </w:rPr>
+              <w:t xml:space="preserve"> в </w:t>
             </w:r>
             <w:r>
               <w:rPr>
@@ -8687,6 +9582,7 @@
               </w:rPr>
               <w:t xml:space="preserve">дитячій </w:t>
             </w:r>
+            <w:proofErr w:type="spellStart"/>
             <w:r>
               <w:rPr>
                 <w:sz w:val="18"/>
@@ -8702,6 +9598,7 @@
               </w:rPr>
               <w:t>ій</w:t>
             </w:r>
+            <w:proofErr w:type="spellEnd"/>
             <w:r>
               <w:rPr>
                 <w:sz w:val="18"/>
@@ -8722,7 +9619,87 @@
                 <w:sz w:val="18"/>
                 <w:szCs w:val="22"/>
               </w:rPr>
-              <w:t xml:space="preserve"> фельдшерсько-акушерському пункті при взятті дитини на облік.</w:t>
+              <w:t xml:space="preserve"> </w:t>
+            </w:r>
+            <w:proofErr w:type="spellStart"/>
+            <w:r>
+              <w:rPr>
+                <w:sz w:val="18"/>
+                <w:szCs w:val="22"/>
+              </w:rPr>
+              <w:t>фельдшерсько-акушерському</w:t>
+            </w:r>
+            <w:proofErr w:type="spellEnd"/>
+            <w:r>
+              <w:rPr>
+                <w:sz w:val="18"/>
+                <w:szCs w:val="22"/>
+              </w:rPr>
+              <w:t xml:space="preserve"> </w:t>
+            </w:r>
+            <w:proofErr w:type="spellStart"/>
+            <w:r>
+              <w:rPr>
+                <w:sz w:val="18"/>
+                <w:szCs w:val="22"/>
+              </w:rPr>
+              <w:t>пункті</w:t>
+            </w:r>
+            <w:proofErr w:type="spellEnd"/>
+            <w:r>
+              <w:rPr>
+                <w:sz w:val="18"/>
+                <w:szCs w:val="22"/>
+              </w:rPr>
+              <w:t xml:space="preserve"> при </w:t>
+            </w:r>
+            <w:proofErr w:type="spellStart"/>
+            <w:r>
+              <w:rPr>
+                <w:sz w:val="18"/>
+                <w:szCs w:val="22"/>
+              </w:rPr>
+              <w:t>взятті</w:t>
+            </w:r>
+            <w:proofErr w:type="spellEnd"/>
+            <w:r>
+              <w:rPr>
+                <w:sz w:val="18"/>
+                <w:szCs w:val="22"/>
+              </w:rPr>
+              <w:t xml:space="preserve"> </w:t>
+            </w:r>
+            <w:proofErr w:type="spellStart"/>
+            <w:r>
+              <w:rPr>
+                <w:sz w:val="18"/>
+                <w:szCs w:val="22"/>
+              </w:rPr>
+              <w:t>дитини</w:t>
+            </w:r>
+            <w:proofErr w:type="spellEnd"/>
+            <w:r>
+              <w:rPr>
+                <w:sz w:val="18"/>
+                <w:szCs w:val="22"/>
+              </w:rPr>
+              <w:t xml:space="preserve"> на </w:t>
+            </w:r>
+            <w:proofErr w:type="spellStart"/>
+            <w:r>
+              <w:rPr>
+                <w:sz w:val="18"/>
+                <w:szCs w:val="22"/>
+              </w:rPr>
+              <w:t>облік</w:t>
+            </w:r>
+            <w:proofErr w:type="spellEnd"/>
+            <w:r>
+              <w:rPr>
+                <w:sz w:val="18"/>
+                <w:szCs w:val="22"/>
+              </w:rPr>
+              <w:t>.</w:t>
             </w:r>
           </w:p>
           <w:p>
@@ -8753,7 +9730,103 @@
                 <w:sz w:val="18"/>
                 <w:szCs w:val="22"/>
               </w:rPr>
-              <w:t xml:space="preserve"> виїзду дитини з міста або району видається довідка про проведен</w:t>
+              <w:t xml:space="preserve"> </w:t>
+            </w:r>
+            <w:proofErr w:type="spellStart"/>
+            <w:r>
+              <w:rPr>
+                <w:sz w:val="18"/>
+                <w:szCs w:val="22"/>
+              </w:rPr>
+              <w:t>виїзду</w:t>
+            </w:r>
+            <w:proofErr w:type="spellEnd"/>
+            <w:r>
+              <w:rPr>
+                <w:sz w:val="18"/>
+                <w:szCs w:val="22"/>
+              </w:rPr>
+              <w:t xml:space="preserve"> </w:t>
+            </w:r>
+            <w:proofErr w:type="spellStart"/>
+            <w:r>
+              <w:rPr>
+                <w:sz w:val="18"/>
+                <w:szCs w:val="22"/>
+              </w:rPr>
+              <w:t>дитини</w:t>
+            </w:r>
+            <w:proofErr w:type="spellEnd"/>
+            <w:r>
+              <w:rPr>
+                <w:sz w:val="18"/>
+                <w:szCs w:val="22"/>
+              </w:rPr>
+              <w:t xml:space="preserve"> з </w:t>
+            </w:r>
+            <w:proofErr w:type="spellStart"/>
+            <w:r>
+              <w:rPr>
+                <w:sz w:val="18"/>
+                <w:szCs w:val="22"/>
+              </w:rPr>
+              <w:t>міста</w:t>
+            </w:r>
+            <w:proofErr w:type="spellEnd"/>
+            <w:r>
+              <w:rPr>
+                <w:sz w:val="18"/>
+                <w:szCs w:val="22"/>
+              </w:rPr>
+              <w:t xml:space="preserve"> </w:t>
+            </w:r>
+            <w:proofErr w:type="spellStart"/>
+            <w:r>
+              <w:rPr>
+                <w:sz w:val="18"/>
+                <w:szCs w:val="22"/>
+              </w:rPr>
+              <w:t>або</w:t>
+            </w:r>
+            <w:proofErr w:type="spellEnd"/>
+            <w:r>
+              <w:rPr>
+                <w:sz w:val="18"/>
+                <w:szCs w:val="22"/>
+              </w:rPr>
+              <w:t xml:space="preserve"> району </w:t>
+            </w:r>
+            <w:proofErr w:type="spellStart"/>
+            <w:r>
+              <w:rPr>
+                <w:sz w:val="18"/>
+                <w:szCs w:val="22"/>
+              </w:rPr>
+              <w:t>видається</w:t>
+            </w:r>
+            <w:proofErr w:type="spellEnd"/>
+            <w:r>
+              <w:rPr>
+                <w:sz w:val="18"/>
+                <w:szCs w:val="22"/>
+              </w:rPr>
+              <w:t xml:space="preserve"> </w:t>
+            </w:r>
+            <w:proofErr w:type="spellStart"/>
+            <w:r>
+              <w:rPr>
+                <w:sz w:val="18"/>
+                <w:szCs w:val="22"/>
+              </w:rPr>
+              <w:t>довідка</w:t>
+            </w:r>
+            <w:proofErr w:type="spellEnd"/>
+            <w:r>
+              <w:rPr>
+                <w:sz w:val="18"/>
+                <w:szCs w:val="22"/>
+              </w:rPr>
+              <w:t xml:space="preserve"> про проведен</w:t>
             </w:r>
             <w:r>
               <w:rPr>
@@ -8768,22 +9841,54 @@
                 <w:sz w:val="18"/>
                 <w:szCs w:val="22"/>
               </w:rPr>
-              <w:t xml:space="preserve"> щеплення.</w:t>
-            </w:r>
-            <w:r>
-              <w:rPr>
-                <w:sz w:val="18"/>
-                <w:szCs w:val="22"/>
-                <w:lang w:val="uk-UA"/>
-              </w:rPr>
               <w:t xml:space="preserve"> </w:t>
             </w:r>
-            <w:r>
-              <w:rPr>
-                <w:sz w:val="18"/>
-                <w:szCs w:val="22"/>
-              </w:rPr>
-              <w:t>Карта залишається в</w:t>
+            <w:proofErr w:type="spellStart"/>
+            <w:r>
+              <w:rPr>
+                <w:sz w:val="18"/>
+                <w:szCs w:val="22"/>
+              </w:rPr>
+              <w:t>щеплення</w:t>
+            </w:r>
+            <w:proofErr w:type="spellEnd"/>
+            <w:r>
+              <w:rPr>
+                <w:sz w:val="18"/>
+                <w:szCs w:val="22"/>
+              </w:rPr>
+              <w:t>.</w:t>
+            </w:r>
+            <w:r>
+              <w:rPr>
+                <w:sz w:val="18"/>
+                <w:szCs w:val="22"/>
+                <w:lang w:val="uk-UA"/>
+              </w:rPr>
+              <w:t xml:space="preserve"> </w:t>
+            </w:r>
+            <w:r>
+              <w:rPr>
+                <w:sz w:val="18"/>
+                <w:szCs w:val="22"/>
+              </w:rPr>
+              <w:t xml:space="preserve">Карта </w:t>
+            </w:r>
+            <w:proofErr w:type="spellStart"/>
+            <w:r>
+              <w:rPr>
+                <w:sz w:val="18"/>
+                <w:szCs w:val="22"/>
+              </w:rPr>
+              <w:t>залишається</w:t>
+            </w:r>
+            <w:proofErr w:type="spellEnd"/>
+            <w:r>
+              <w:rPr>
+                <w:sz w:val="18"/>
+                <w:szCs w:val="22"/>
+              </w:rPr>
+              <w:t xml:space="preserve"> в</w:t>
             </w:r>
             <w:r>
               <w:rPr>

</xml_diff>

<commit_message>
improve locale , fix some not serious bugs
</commit_message>
<xml_diff>
--- a/docxFile/063-O.docx
+++ b/docxFile/063-O.docx
@@ -19,10 +19,10 @@
       </w:tblPr>
       <w:tblGrid>
         <w:gridCol w:w="855"/>
-        <w:gridCol w:w="547"/>
-        <w:gridCol w:w="309"/>
-        <w:gridCol w:w="411"/>
-        <w:gridCol w:w="445"/>
+        <w:gridCol w:w="700"/>
+        <w:gridCol w:w="156"/>
+        <w:gridCol w:w="552"/>
+        <w:gridCol w:w="304"/>
         <w:gridCol w:w="11"/>
         <w:gridCol w:w="444"/>
         <w:gridCol w:w="180"/>
@@ -400,7 +400,6 @@
               <w:t xml:space="preserve"> </w:t>
             </w:r>
             <w:proofErr w:type="spellStart"/>
-            <w:proofErr w:type="gramStart"/>
             <w:r>
               <w:rPr>
                 <w:sz w:val="18"/>
@@ -433,7 +432,6 @@
               </w:rPr>
               <w:t>_</w:t>
             </w:r>
-            <w:proofErr w:type="gramEnd"/>
             <w:r>
               <w:rPr>
                 <w:sz w:val="18"/>
@@ -975,8 +973,6 @@
             </w:pPr>
           </w:p>
         </w:tc>
-        <w:bookmarkStart w:id="0" w:name="_GoBack"/>
-        <w:bookmarkEnd w:id="0"/>
       </w:tr>
       <w:tr>
         <w:trPr>
@@ -1023,7 +1019,7 @@
         </w:trPr>
         <w:tc>
           <w:tcPr>
-            <w:tcW w:w="1402" w:type="dxa"/>
+            <w:tcW w:w="1555" w:type="dxa"/>
             <w:gridSpan w:val="2"/>
           </w:tcPr>
           <w:p>
@@ -1048,7 +1044,7 @@
         </w:tc>
         <w:tc>
           <w:tcPr>
-            <w:tcW w:w="720" w:type="dxa"/>
+            <w:tcW w:w="708" w:type="dxa"/>
             <w:gridSpan w:val="2"/>
           </w:tcPr>
           <w:p>
@@ -1074,7 +1070,7 @@
         </w:tc>
         <w:tc>
           <w:tcPr>
-            <w:tcW w:w="1080" w:type="dxa"/>
+            <w:tcW w:w="939" w:type="dxa"/>
             <w:gridSpan w:val="4"/>
           </w:tcPr>
           <w:p>
@@ -1266,7 +1262,7 @@
         </w:trPr>
         <w:tc>
           <w:tcPr>
-            <w:tcW w:w="1402" w:type="dxa"/>
+            <w:tcW w:w="1555" w:type="dxa"/>
             <w:gridSpan w:val="2"/>
           </w:tcPr>
           <w:p>
@@ -1289,7 +1285,7 @@
         </w:tc>
         <w:tc>
           <w:tcPr>
-            <w:tcW w:w="720" w:type="dxa"/>
+            <w:tcW w:w="708" w:type="dxa"/>
             <w:gridSpan w:val="2"/>
           </w:tcPr>
           <w:p>
@@ -1313,7 +1309,7 @@
         </w:tc>
         <w:tc>
           <w:tcPr>
-            <w:tcW w:w="1080" w:type="dxa"/>
+            <w:tcW w:w="939" w:type="dxa"/>
             <w:gridSpan w:val="4"/>
           </w:tcPr>
           <w:p>
@@ -1444,7 +1440,7 @@
         </w:trPr>
         <w:tc>
           <w:tcPr>
-            <w:tcW w:w="1402" w:type="dxa"/>
+            <w:tcW w:w="1555" w:type="dxa"/>
             <w:gridSpan w:val="2"/>
           </w:tcPr>
           <w:p>
@@ -1467,7 +1463,7 @@
         </w:tc>
         <w:tc>
           <w:tcPr>
-            <w:tcW w:w="720" w:type="dxa"/>
+            <w:tcW w:w="708" w:type="dxa"/>
             <w:gridSpan w:val="2"/>
           </w:tcPr>
           <w:p>
@@ -1489,7 +1485,7 @@
         </w:tc>
         <w:tc>
           <w:tcPr>
-            <w:tcW w:w="1080" w:type="dxa"/>
+            <w:tcW w:w="939" w:type="dxa"/>
             <w:gridSpan w:val="4"/>
           </w:tcPr>
           <w:p>
@@ -1615,35 +1611,53 @@
         </w:trPr>
         <w:tc>
           <w:tcPr>
-            <w:tcW w:w="1402" w:type="dxa"/>
-            <w:gridSpan w:val="2"/>
-          </w:tcPr>
-          <w:p>
-            <w:pPr>
-              <w:rPr>
-                <w:sz w:val="18"/>
-                <w:szCs w:val="28"/>
-              </w:rPr>
-            </w:pPr>
-          </w:p>
-        </w:tc>
-        <w:tc>
-          <w:tcPr>
-            <w:tcW w:w="720" w:type="dxa"/>
-            <w:gridSpan w:val="2"/>
-          </w:tcPr>
-          <w:p>
-            <w:pPr>
-              <w:rPr>
-                <w:sz w:val="18"/>
-                <w:szCs w:val="28"/>
-              </w:rPr>
-            </w:pPr>
-          </w:p>
-        </w:tc>
-        <w:tc>
-          <w:tcPr>
-            <w:tcW w:w="1080" w:type="dxa"/>
+            <w:tcW w:w="1555" w:type="dxa"/>
+            <w:gridSpan w:val="2"/>
+          </w:tcPr>
+          <w:p>
+            <w:pPr>
+              <w:rPr>
+                <w:sz w:val="18"/>
+                <w:szCs w:val="28"/>
+                <w:lang w:val="en-US"/>
+              </w:rPr>
+            </w:pPr>
+            <w:r>
+              <w:rPr>
+                <w:sz w:val="18"/>
+                <w:szCs w:val="28"/>
+                <w:lang w:val="en-US"/>
+              </w:rPr>
+              <w:t>TypeVaccine2</w:t>
+            </w:r>
+          </w:p>
+        </w:tc>
+        <w:tc>
+          <w:tcPr>
+            <w:tcW w:w="708" w:type="dxa"/>
+            <w:gridSpan w:val="2"/>
+          </w:tcPr>
+          <w:p>
+            <w:pPr>
+              <w:rPr>
+                <w:sz w:val="18"/>
+                <w:szCs w:val="28"/>
+                <w:lang w:val="en-US"/>
+              </w:rPr>
+            </w:pPr>
+            <w:r>
+              <w:rPr>
+                <w:sz w:val="18"/>
+                <w:szCs w:val="28"/>
+                <w:lang w:val="en-US"/>
+              </w:rPr>
+              <w:t>Age2</w:t>
+            </w:r>
+          </w:p>
+        </w:tc>
+        <w:tc>
+          <w:tcPr>
+            <w:tcW w:w="939" w:type="dxa"/>
             <w:gridSpan w:val="4"/>
           </w:tcPr>
           <w:p>
@@ -1651,8 +1665,17 @@
               <w:rPr>
                 <w:sz w:val="18"/>
                 <w:szCs w:val="28"/>
-              </w:rPr>
-            </w:pPr>
+                <w:lang w:val="en-US"/>
+              </w:rPr>
+            </w:pPr>
+            <w:r>
+              <w:rPr>
+                <w:sz w:val="18"/>
+                <w:szCs w:val="28"/>
+                <w:lang w:val="en-US"/>
+              </w:rPr>
+              <w:t>Date2</w:t>
+            </w:r>
           </w:p>
         </w:tc>
         <w:tc>
@@ -1665,8 +1688,17 @@
               <w:rPr>
                 <w:sz w:val="18"/>
                 <w:szCs w:val="28"/>
-              </w:rPr>
-            </w:pPr>
+                <w:lang w:val="en-US"/>
+              </w:rPr>
+            </w:pPr>
+            <w:r>
+              <w:rPr>
+                <w:sz w:val="18"/>
+                <w:szCs w:val="28"/>
+                <w:lang w:val="en-US"/>
+              </w:rPr>
+              <w:t>Doze2</w:t>
+            </w:r>
           </w:p>
         </w:tc>
         <w:tc>
@@ -1679,8 +1711,17 @@
               <w:rPr>
                 <w:sz w:val="18"/>
                 <w:szCs w:val="28"/>
-              </w:rPr>
-            </w:pPr>
+                <w:lang w:val="en-US"/>
+              </w:rPr>
+            </w:pPr>
+            <w:r>
+              <w:rPr>
+                <w:sz w:val="18"/>
+                <w:szCs w:val="28"/>
+                <w:lang w:val="en-US"/>
+              </w:rPr>
+              <w:t>Series2</w:t>
+            </w:r>
           </w:p>
         </w:tc>
         <w:tc>
@@ -1693,14 +1734,16 @@
               <w:rPr>
                 <w:sz w:val="18"/>
                 <w:szCs w:val="28"/>
-              </w:rPr>
-            </w:pPr>
-            <w:r>
-              <w:rPr>
-                <w:sz w:val="18"/>
-                <w:szCs w:val="22"/>
-              </w:rPr>
-              <w:t xml:space="preserve">   </w:t>
+                <w:lang w:val="en-US"/>
+              </w:rPr>
+            </w:pPr>
+            <w:r>
+              <w:rPr>
+                <w:sz w:val="18"/>
+                <w:szCs w:val="28"/>
+                <w:lang w:val="en-US"/>
+              </w:rPr>
+              <w:t>Reaction2</w:t>
             </w:r>
           </w:p>
         </w:tc>
@@ -1717,8 +1760,18 @@
               <w:rPr>
                 <w:sz w:val="18"/>
                 <w:szCs w:val="28"/>
-              </w:rPr>
-            </w:pPr>
+                <w:lang w:val="en-US"/>
+              </w:rPr>
+            </w:pPr>
+            <w:r>
+              <w:rPr>
+                <w:rFonts w:ascii="Consolas" w:hAnsi="Consolas" w:cs="Consolas"/>
+                <w:sz w:val="20"/>
+                <w:szCs w:val="20"/>
+                <w:lang w:val="en-US"/>
+              </w:rPr>
+              <w:t xml:space="preserve"> MedContra2</w:t>
+            </w:r>
           </w:p>
         </w:tc>
       </w:tr>
@@ -1865,7 +1918,6 @@
               </w:rPr>
               <w:t>Мед</w:t>
             </w:r>
-            <w:proofErr w:type="gramStart"/>
             <w:r>
               <w:rPr>
                 <w:b/>
@@ -1900,17 +1952,7 @@
                 <w:szCs w:val="16"/>
                 <w:lang w:val="uk-UA"/>
               </w:rPr>
-              <w:t>аз</w:t>
-            </w:r>
-            <w:proofErr w:type="gramEnd"/>
-            <w:r>
-              <w:rPr>
-                <w:b/>
-                <w:sz w:val="18"/>
-                <w:szCs w:val="16"/>
-                <w:lang w:val="uk-UA"/>
-              </w:rPr>
-              <w:t xml:space="preserve">. </w:t>
+              <w:t xml:space="preserve">аз. </w:t>
             </w:r>
             <w:r>
               <w:rPr>
@@ -2911,7 +2953,7 @@
         </w:trPr>
         <w:tc>
           <w:tcPr>
-            <w:tcW w:w="1402" w:type="dxa"/>
+            <w:tcW w:w="1555" w:type="dxa"/>
             <w:gridSpan w:val="2"/>
             <w:vMerge w:val="restart"/>
             <w:vAlign w:val="center"/>
@@ -2946,7 +2988,7 @@
         </w:tc>
         <w:tc>
           <w:tcPr>
-            <w:tcW w:w="720" w:type="dxa"/>
+            <w:tcW w:w="708" w:type="dxa"/>
             <w:gridSpan w:val="2"/>
             <w:vMerge w:val="restart"/>
             <w:vAlign w:val="center"/>
@@ -2974,7 +3016,7 @@
         </w:tc>
         <w:tc>
           <w:tcPr>
-            <w:tcW w:w="900" w:type="dxa"/>
+            <w:tcW w:w="759" w:type="dxa"/>
             <w:gridSpan w:val="3"/>
             <w:vMerge w:val="restart"/>
             <w:vAlign w:val="center"/>
@@ -3266,7 +3308,7 @@
         </w:trPr>
         <w:tc>
           <w:tcPr>
-            <w:tcW w:w="1402" w:type="dxa"/>
+            <w:tcW w:w="1555" w:type="dxa"/>
             <w:gridSpan w:val="2"/>
             <w:vMerge/>
             <w:vAlign w:val="center"/>
@@ -3283,7 +3325,7 @@
         </w:tc>
         <w:tc>
           <w:tcPr>
-            <w:tcW w:w="720" w:type="dxa"/>
+            <w:tcW w:w="708" w:type="dxa"/>
             <w:gridSpan w:val="2"/>
             <w:vMerge/>
             <w:vAlign w:val="center"/>
@@ -3301,7 +3343,7 @@
         </w:tc>
         <w:tc>
           <w:tcPr>
-            <w:tcW w:w="900" w:type="dxa"/>
+            <w:tcW w:w="759" w:type="dxa"/>
             <w:gridSpan w:val="3"/>
             <w:vMerge/>
             <w:vAlign w:val="center"/>
@@ -3464,7 +3506,7 @@
         </w:trPr>
         <w:tc>
           <w:tcPr>
-            <w:tcW w:w="1402" w:type="dxa"/>
+            <w:tcW w:w="1555" w:type="dxa"/>
             <w:gridSpan w:val="2"/>
           </w:tcPr>
           <w:p>
@@ -3487,7 +3529,7 @@
         </w:tc>
         <w:tc>
           <w:tcPr>
-            <w:tcW w:w="720" w:type="dxa"/>
+            <w:tcW w:w="708" w:type="dxa"/>
             <w:gridSpan w:val="2"/>
           </w:tcPr>
           <w:p>
@@ -3502,7 +3544,7 @@
         </w:tc>
         <w:tc>
           <w:tcPr>
-            <w:tcW w:w="900" w:type="dxa"/>
+            <w:tcW w:w="759" w:type="dxa"/>
             <w:gridSpan w:val="3"/>
           </w:tcPr>
           <w:p>
@@ -3622,35 +3664,35 @@
         </w:trPr>
         <w:tc>
           <w:tcPr>
-            <w:tcW w:w="1402" w:type="dxa"/>
-            <w:gridSpan w:val="2"/>
-          </w:tcPr>
-          <w:p>
-            <w:pPr>
-              <w:rPr>
-                <w:sz w:val="18"/>
-                <w:szCs w:val="28"/>
-              </w:rPr>
-            </w:pPr>
-          </w:p>
-        </w:tc>
-        <w:tc>
-          <w:tcPr>
-            <w:tcW w:w="720" w:type="dxa"/>
-            <w:gridSpan w:val="2"/>
-          </w:tcPr>
-          <w:p>
-            <w:pPr>
-              <w:rPr>
-                <w:sz w:val="18"/>
-                <w:szCs w:val="28"/>
-              </w:rPr>
-            </w:pPr>
-          </w:p>
-        </w:tc>
-        <w:tc>
-          <w:tcPr>
-            <w:tcW w:w="900" w:type="dxa"/>
+            <w:tcW w:w="1555" w:type="dxa"/>
+            <w:gridSpan w:val="2"/>
+          </w:tcPr>
+          <w:p>
+            <w:pPr>
+              <w:rPr>
+                <w:sz w:val="18"/>
+                <w:szCs w:val="28"/>
+              </w:rPr>
+            </w:pPr>
+          </w:p>
+        </w:tc>
+        <w:tc>
+          <w:tcPr>
+            <w:tcW w:w="708" w:type="dxa"/>
+            <w:gridSpan w:val="2"/>
+          </w:tcPr>
+          <w:p>
+            <w:pPr>
+              <w:rPr>
+                <w:sz w:val="18"/>
+                <w:szCs w:val="28"/>
+              </w:rPr>
+            </w:pPr>
+          </w:p>
+        </w:tc>
+        <w:tc>
+          <w:tcPr>
+            <w:tcW w:w="759" w:type="dxa"/>
             <w:gridSpan w:val="3"/>
           </w:tcPr>
           <w:p>
@@ -3756,35 +3798,35 @@
         </w:trPr>
         <w:tc>
           <w:tcPr>
-            <w:tcW w:w="1402" w:type="dxa"/>
-            <w:gridSpan w:val="2"/>
-          </w:tcPr>
-          <w:p>
-            <w:pPr>
-              <w:rPr>
-                <w:sz w:val="18"/>
-                <w:szCs w:val="28"/>
-              </w:rPr>
-            </w:pPr>
-          </w:p>
-        </w:tc>
-        <w:tc>
-          <w:tcPr>
-            <w:tcW w:w="720" w:type="dxa"/>
-            <w:gridSpan w:val="2"/>
-          </w:tcPr>
-          <w:p>
-            <w:pPr>
-              <w:rPr>
-                <w:sz w:val="18"/>
-                <w:szCs w:val="28"/>
-              </w:rPr>
-            </w:pPr>
-          </w:p>
-        </w:tc>
-        <w:tc>
-          <w:tcPr>
-            <w:tcW w:w="900" w:type="dxa"/>
+            <w:tcW w:w="1555" w:type="dxa"/>
+            <w:gridSpan w:val="2"/>
+          </w:tcPr>
+          <w:p>
+            <w:pPr>
+              <w:rPr>
+                <w:sz w:val="18"/>
+                <w:szCs w:val="28"/>
+              </w:rPr>
+            </w:pPr>
+          </w:p>
+        </w:tc>
+        <w:tc>
+          <w:tcPr>
+            <w:tcW w:w="708" w:type="dxa"/>
+            <w:gridSpan w:val="2"/>
+          </w:tcPr>
+          <w:p>
+            <w:pPr>
+              <w:rPr>
+                <w:sz w:val="18"/>
+                <w:szCs w:val="28"/>
+              </w:rPr>
+            </w:pPr>
+          </w:p>
+        </w:tc>
+        <w:tc>
+          <w:tcPr>
+            <w:tcW w:w="759" w:type="dxa"/>
             <w:gridSpan w:val="3"/>
           </w:tcPr>
           <w:p>
@@ -3890,7 +3932,7 @@
         </w:trPr>
         <w:tc>
           <w:tcPr>
-            <w:tcW w:w="1402" w:type="dxa"/>
+            <w:tcW w:w="1555" w:type="dxa"/>
             <w:gridSpan w:val="2"/>
           </w:tcPr>
           <w:p>
@@ -3913,21 +3955,21 @@
         </w:tc>
         <w:tc>
           <w:tcPr>
-            <w:tcW w:w="720" w:type="dxa"/>
-            <w:gridSpan w:val="2"/>
-          </w:tcPr>
-          <w:p>
-            <w:pPr>
-              <w:rPr>
-                <w:sz w:val="18"/>
-                <w:szCs w:val="28"/>
-              </w:rPr>
-            </w:pPr>
-          </w:p>
-        </w:tc>
-        <w:tc>
-          <w:tcPr>
-            <w:tcW w:w="900" w:type="dxa"/>
+            <w:tcW w:w="708" w:type="dxa"/>
+            <w:gridSpan w:val="2"/>
+          </w:tcPr>
+          <w:p>
+            <w:pPr>
+              <w:rPr>
+                <w:sz w:val="18"/>
+                <w:szCs w:val="28"/>
+              </w:rPr>
+            </w:pPr>
+          </w:p>
+        </w:tc>
+        <w:tc>
+          <w:tcPr>
+            <w:tcW w:w="759" w:type="dxa"/>
             <w:gridSpan w:val="3"/>
           </w:tcPr>
           <w:p>
@@ -4034,35 +4076,35 @@
         </w:trPr>
         <w:tc>
           <w:tcPr>
-            <w:tcW w:w="1402" w:type="dxa"/>
-            <w:gridSpan w:val="2"/>
-          </w:tcPr>
-          <w:p>
-            <w:pPr>
-              <w:rPr>
-                <w:sz w:val="18"/>
-                <w:szCs w:val="28"/>
-              </w:rPr>
-            </w:pPr>
-          </w:p>
-        </w:tc>
-        <w:tc>
-          <w:tcPr>
-            <w:tcW w:w="720" w:type="dxa"/>
-            <w:gridSpan w:val="2"/>
-          </w:tcPr>
-          <w:p>
-            <w:pPr>
-              <w:rPr>
-                <w:sz w:val="18"/>
-                <w:szCs w:val="28"/>
-              </w:rPr>
-            </w:pPr>
-          </w:p>
-        </w:tc>
-        <w:tc>
-          <w:tcPr>
-            <w:tcW w:w="900" w:type="dxa"/>
+            <w:tcW w:w="1555" w:type="dxa"/>
+            <w:gridSpan w:val="2"/>
+          </w:tcPr>
+          <w:p>
+            <w:pPr>
+              <w:rPr>
+                <w:sz w:val="18"/>
+                <w:szCs w:val="28"/>
+              </w:rPr>
+            </w:pPr>
+          </w:p>
+        </w:tc>
+        <w:tc>
+          <w:tcPr>
+            <w:tcW w:w="708" w:type="dxa"/>
+            <w:gridSpan w:val="2"/>
+          </w:tcPr>
+          <w:p>
+            <w:pPr>
+              <w:rPr>
+                <w:sz w:val="18"/>
+                <w:szCs w:val="28"/>
+              </w:rPr>
+            </w:pPr>
+          </w:p>
+        </w:tc>
+        <w:tc>
+          <w:tcPr>
+            <w:tcW w:w="759" w:type="dxa"/>
             <w:gridSpan w:val="3"/>
           </w:tcPr>
           <w:p>
@@ -4168,36 +4210,36 @@
         </w:trPr>
         <w:tc>
           <w:tcPr>
-            <w:tcW w:w="1402" w:type="dxa"/>
-            <w:gridSpan w:val="2"/>
-          </w:tcPr>
-          <w:p>
-            <w:pPr>
-              <w:rPr>
-                <w:b/>
-                <w:sz w:val="18"/>
-                <w:szCs w:val="22"/>
-              </w:rPr>
-            </w:pPr>
-          </w:p>
-        </w:tc>
-        <w:tc>
-          <w:tcPr>
-            <w:tcW w:w="720" w:type="dxa"/>
-            <w:gridSpan w:val="2"/>
-          </w:tcPr>
-          <w:p>
-            <w:pPr>
-              <w:rPr>
-                <w:sz w:val="18"/>
-                <w:szCs w:val="28"/>
-              </w:rPr>
-            </w:pPr>
-          </w:p>
-        </w:tc>
-        <w:tc>
-          <w:tcPr>
-            <w:tcW w:w="900" w:type="dxa"/>
+            <w:tcW w:w="1555" w:type="dxa"/>
+            <w:gridSpan w:val="2"/>
+          </w:tcPr>
+          <w:p>
+            <w:pPr>
+              <w:rPr>
+                <w:b/>
+                <w:sz w:val="18"/>
+                <w:szCs w:val="22"/>
+              </w:rPr>
+            </w:pPr>
+          </w:p>
+        </w:tc>
+        <w:tc>
+          <w:tcPr>
+            <w:tcW w:w="708" w:type="dxa"/>
+            <w:gridSpan w:val="2"/>
+          </w:tcPr>
+          <w:p>
+            <w:pPr>
+              <w:rPr>
+                <w:sz w:val="18"/>
+                <w:szCs w:val="28"/>
+              </w:rPr>
+            </w:pPr>
+          </w:p>
+        </w:tc>
+        <w:tc>
+          <w:tcPr>
+            <w:tcW w:w="759" w:type="dxa"/>
             <w:gridSpan w:val="3"/>
           </w:tcPr>
           <w:p>
@@ -4303,35 +4345,35 @@
         </w:trPr>
         <w:tc>
           <w:tcPr>
-            <w:tcW w:w="1402" w:type="dxa"/>
-            <w:gridSpan w:val="2"/>
-          </w:tcPr>
-          <w:p>
-            <w:pPr>
-              <w:rPr>
-                <w:sz w:val="18"/>
-                <w:szCs w:val="22"/>
-              </w:rPr>
-            </w:pPr>
-          </w:p>
-        </w:tc>
-        <w:tc>
-          <w:tcPr>
-            <w:tcW w:w="720" w:type="dxa"/>
-            <w:gridSpan w:val="2"/>
-          </w:tcPr>
-          <w:p>
-            <w:pPr>
-              <w:rPr>
-                <w:sz w:val="18"/>
-                <w:szCs w:val="28"/>
-              </w:rPr>
-            </w:pPr>
-          </w:p>
-        </w:tc>
-        <w:tc>
-          <w:tcPr>
-            <w:tcW w:w="900" w:type="dxa"/>
+            <w:tcW w:w="1555" w:type="dxa"/>
+            <w:gridSpan w:val="2"/>
+          </w:tcPr>
+          <w:p>
+            <w:pPr>
+              <w:rPr>
+                <w:sz w:val="18"/>
+                <w:szCs w:val="22"/>
+              </w:rPr>
+            </w:pPr>
+          </w:p>
+        </w:tc>
+        <w:tc>
+          <w:tcPr>
+            <w:tcW w:w="708" w:type="dxa"/>
+            <w:gridSpan w:val="2"/>
+          </w:tcPr>
+          <w:p>
+            <w:pPr>
+              <w:rPr>
+                <w:sz w:val="18"/>
+                <w:szCs w:val="28"/>
+              </w:rPr>
+            </w:pPr>
+          </w:p>
+        </w:tc>
+        <w:tc>
+          <w:tcPr>
+            <w:tcW w:w="759" w:type="dxa"/>
             <w:gridSpan w:val="3"/>
           </w:tcPr>
           <w:p>
@@ -4433,35 +4475,35 @@
         </w:trPr>
         <w:tc>
           <w:tcPr>
-            <w:tcW w:w="1402" w:type="dxa"/>
-            <w:gridSpan w:val="2"/>
-          </w:tcPr>
-          <w:p>
-            <w:pPr>
-              <w:rPr>
-                <w:sz w:val="18"/>
-                <w:szCs w:val="22"/>
-              </w:rPr>
-            </w:pPr>
-          </w:p>
-        </w:tc>
-        <w:tc>
-          <w:tcPr>
-            <w:tcW w:w="720" w:type="dxa"/>
-            <w:gridSpan w:val="2"/>
-          </w:tcPr>
-          <w:p>
-            <w:pPr>
-              <w:rPr>
-                <w:sz w:val="18"/>
-                <w:szCs w:val="28"/>
-              </w:rPr>
-            </w:pPr>
-          </w:p>
-        </w:tc>
-        <w:tc>
-          <w:tcPr>
-            <w:tcW w:w="900" w:type="dxa"/>
+            <w:tcW w:w="1555" w:type="dxa"/>
+            <w:gridSpan w:val="2"/>
+          </w:tcPr>
+          <w:p>
+            <w:pPr>
+              <w:rPr>
+                <w:sz w:val="18"/>
+                <w:szCs w:val="22"/>
+              </w:rPr>
+            </w:pPr>
+          </w:p>
+        </w:tc>
+        <w:tc>
+          <w:tcPr>
+            <w:tcW w:w="708" w:type="dxa"/>
+            <w:gridSpan w:val="2"/>
+          </w:tcPr>
+          <w:p>
+            <w:pPr>
+              <w:rPr>
+                <w:sz w:val="18"/>
+                <w:szCs w:val="28"/>
+              </w:rPr>
+            </w:pPr>
+          </w:p>
+        </w:tc>
+        <w:tc>
+          <w:tcPr>
+            <w:tcW w:w="759" w:type="dxa"/>
             <w:gridSpan w:val="3"/>
           </w:tcPr>
           <w:p>
@@ -4563,35 +4605,35 @@
         </w:trPr>
         <w:tc>
           <w:tcPr>
-            <w:tcW w:w="1402" w:type="dxa"/>
-            <w:gridSpan w:val="2"/>
-          </w:tcPr>
-          <w:p>
-            <w:pPr>
-              <w:rPr>
-                <w:sz w:val="18"/>
-                <w:szCs w:val="22"/>
-              </w:rPr>
-            </w:pPr>
-          </w:p>
-        </w:tc>
-        <w:tc>
-          <w:tcPr>
-            <w:tcW w:w="720" w:type="dxa"/>
-            <w:gridSpan w:val="2"/>
-          </w:tcPr>
-          <w:p>
-            <w:pPr>
-              <w:rPr>
-                <w:sz w:val="18"/>
-                <w:szCs w:val="28"/>
-              </w:rPr>
-            </w:pPr>
-          </w:p>
-        </w:tc>
-        <w:tc>
-          <w:tcPr>
-            <w:tcW w:w="900" w:type="dxa"/>
+            <w:tcW w:w="1555" w:type="dxa"/>
+            <w:gridSpan w:val="2"/>
+          </w:tcPr>
+          <w:p>
+            <w:pPr>
+              <w:rPr>
+                <w:sz w:val="18"/>
+                <w:szCs w:val="22"/>
+              </w:rPr>
+            </w:pPr>
+          </w:p>
+        </w:tc>
+        <w:tc>
+          <w:tcPr>
+            <w:tcW w:w="708" w:type="dxa"/>
+            <w:gridSpan w:val="2"/>
+          </w:tcPr>
+          <w:p>
+            <w:pPr>
+              <w:rPr>
+                <w:sz w:val="18"/>
+                <w:szCs w:val="28"/>
+              </w:rPr>
+            </w:pPr>
+          </w:p>
+        </w:tc>
+        <w:tc>
+          <w:tcPr>
+            <w:tcW w:w="759" w:type="dxa"/>
             <w:gridSpan w:val="3"/>
           </w:tcPr>
           <w:p>
@@ -4693,35 +4735,35 @@
         </w:trPr>
         <w:tc>
           <w:tcPr>
-            <w:tcW w:w="1402" w:type="dxa"/>
-            <w:gridSpan w:val="2"/>
-          </w:tcPr>
-          <w:p>
-            <w:pPr>
-              <w:rPr>
-                <w:sz w:val="18"/>
-                <w:szCs w:val="22"/>
-              </w:rPr>
-            </w:pPr>
-          </w:p>
-        </w:tc>
-        <w:tc>
-          <w:tcPr>
-            <w:tcW w:w="720" w:type="dxa"/>
-            <w:gridSpan w:val="2"/>
-          </w:tcPr>
-          <w:p>
-            <w:pPr>
-              <w:rPr>
-                <w:sz w:val="18"/>
-                <w:szCs w:val="28"/>
-              </w:rPr>
-            </w:pPr>
-          </w:p>
-        </w:tc>
-        <w:tc>
-          <w:tcPr>
-            <w:tcW w:w="900" w:type="dxa"/>
+            <w:tcW w:w="1555" w:type="dxa"/>
+            <w:gridSpan w:val="2"/>
+          </w:tcPr>
+          <w:p>
+            <w:pPr>
+              <w:rPr>
+                <w:sz w:val="18"/>
+                <w:szCs w:val="22"/>
+              </w:rPr>
+            </w:pPr>
+          </w:p>
+        </w:tc>
+        <w:tc>
+          <w:tcPr>
+            <w:tcW w:w="708" w:type="dxa"/>
+            <w:gridSpan w:val="2"/>
+          </w:tcPr>
+          <w:p>
+            <w:pPr>
+              <w:rPr>
+                <w:sz w:val="18"/>
+                <w:szCs w:val="28"/>
+              </w:rPr>
+            </w:pPr>
+          </w:p>
+        </w:tc>
+        <w:tc>
+          <w:tcPr>
+            <w:tcW w:w="759" w:type="dxa"/>
             <w:gridSpan w:val="3"/>
           </w:tcPr>
           <w:p>
@@ -6480,7 +6522,6 @@
               </w:rPr>
               <w:t>Мед</w:t>
             </w:r>
-            <w:proofErr w:type="gramStart"/>
             <w:r>
               <w:rPr>
                 <w:b/>
@@ -6515,17 +6556,7 @@
                 <w:szCs w:val="16"/>
                 <w:lang w:val="uk-UA"/>
               </w:rPr>
-              <w:t>аз</w:t>
-            </w:r>
-            <w:proofErr w:type="gramEnd"/>
-            <w:r>
-              <w:rPr>
-                <w:b/>
-                <w:sz w:val="18"/>
-                <w:szCs w:val="16"/>
-                <w:lang w:val="uk-UA"/>
-              </w:rPr>
-              <w:t xml:space="preserve">. </w:t>
+              <w:t xml:space="preserve">аз. </w:t>
             </w:r>
             <w:r>
               <w:rPr>

</xml_diff>

<commit_message>
app can write down 2 vaccine in docx
</commit_message>
<xml_diff>
--- a/docxFile/063-O.docx
+++ b/docxFile/063-O.docx
@@ -24,22 +24,21 @@
         <w:gridCol w:w="552"/>
         <w:gridCol w:w="304"/>
         <w:gridCol w:w="11"/>
-        <w:gridCol w:w="444"/>
-        <w:gridCol w:w="180"/>
+        <w:gridCol w:w="536"/>
+        <w:gridCol w:w="88"/>
         <w:gridCol w:w="221"/>
         <w:gridCol w:w="499"/>
         <w:gridCol w:w="180"/>
         <w:gridCol w:w="176"/>
-        <w:gridCol w:w="724"/>
-        <w:gridCol w:w="96"/>
-        <w:gridCol w:w="36"/>
-        <w:gridCol w:w="768"/>
-        <w:gridCol w:w="88"/>
+        <w:gridCol w:w="537"/>
+        <w:gridCol w:w="187"/>
+        <w:gridCol w:w="805"/>
+        <w:gridCol w:w="183"/>
         <w:gridCol w:w="632"/>
         <w:gridCol w:w="180"/>
         <w:gridCol w:w="44"/>
-        <w:gridCol w:w="1036"/>
-        <w:gridCol w:w="2933"/>
+        <w:gridCol w:w="1654"/>
+        <w:gridCol w:w="2315"/>
       </w:tblGrid>
       <w:tr>
         <w:trPr>
@@ -50,7 +49,7 @@
         <w:tc>
           <w:tcPr>
             <w:tcW w:w="5002" w:type="dxa"/>
-            <w:gridSpan w:val="13"/>
+            <w:gridSpan w:val="14"/>
             <w:tcBorders>
               <w:top w:val="single" w:sz="4" w:space="0" w:color="auto"/>
             </w:tcBorders>
@@ -81,7 +80,7 @@
         <w:tc>
           <w:tcPr>
             <w:tcW w:w="1620" w:type="dxa"/>
-            <w:gridSpan w:val="5"/>
+            <w:gridSpan w:val="3"/>
             <w:tcBorders>
               <w:top w:val="single" w:sz="4" w:space="0" w:color="auto"/>
             </w:tcBorders>
@@ -174,7 +173,7 @@
         <w:tc>
           <w:tcPr>
             <w:tcW w:w="10815" w:type="dxa"/>
-            <w:gridSpan w:val="22"/>
+            <w:gridSpan w:val="21"/>
           </w:tcPr>
           <w:p>
             <w:pPr>
@@ -400,6 +399,7 @@
               <w:t xml:space="preserve"> </w:t>
             </w:r>
             <w:proofErr w:type="spellStart"/>
+            <w:proofErr w:type="gramStart"/>
             <w:r>
               <w:rPr>
                 <w:sz w:val="18"/>
@@ -432,6 +432,7 @@
               </w:rPr>
               <w:t>_</w:t>
             </w:r>
+            <w:proofErr w:type="gramEnd"/>
             <w:r>
               <w:rPr>
                 <w:sz w:val="18"/>
@@ -981,7 +982,7 @@
         <w:tc>
           <w:tcPr>
             <w:tcW w:w="10815" w:type="dxa"/>
-            <w:gridSpan w:val="22"/>
+            <w:gridSpan w:val="21"/>
           </w:tcPr>
           <w:p>
             <w:pPr>
@@ -1120,8 +1121,8 @@
         </w:tc>
         <w:tc>
           <w:tcPr>
-            <w:tcW w:w="996" w:type="dxa"/>
-            <w:gridSpan w:val="3"/>
+            <w:tcW w:w="713" w:type="dxa"/>
+            <w:gridSpan w:val="2"/>
           </w:tcPr>
           <w:p>
             <w:pPr>
@@ -1145,7 +1146,7 @@
         </w:tc>
         <w:tc>
           <w:tcPr>
-            <w:tcW w:w="2784" w:type="dxa"/>
+            <w:tcW w:w="3685" w:type="dxa"/>
             <w:gridSpan w:val="7"/>
           </w:tcPr>
           <w:p>
@@ -1171,7 +1172,7 @@
         </w:tc>
         <w:tc>
           <w:tcPr>
-            <w:tcW w:w="2933" w:type="dxa"/>
+            <w:tcW w:w="2315" w:type="dxa"/>
             <w:tcMar>
               <w:left w:w="0" w:type="dxa"/>
               <w:right w:w="0" w:type="dxa"/>
@@ -1355,8 +1356,8 @@
         </w:tc>
         <w:tc>
           <w:tcPr>
-            <w:tcW w:w="996" w:type="dxa"/>
-            <w:gridSpan w:val="3"/>
+            <w:tcW w:w="713" w:type="dxa"/>
+            <w:gridSpan w:val="2"/>
           </w:tcPr>
           <w:p>
             <w:pPr>
@@ -1378,7 +1379,7 @@
         </w:tc>
         <w:tc>
           <w:tcPr>
-            <w:tcW w:w="2784" w:type="dxa"/>
+            <w:tcW w:w="3685" w:type="dxa"/>
             <w:gridSpan w:val="7"/>
           </w:tcPr>
           <w:p>
@@ -1401,7 +1402,7 @@
         </w:tc>
         <w:tc>
           <w:tcPr>
-            <w:tcW w:w="2933" w:type="dxa"/>
+            <w:tcW w:w="2315" w:type="dxa"/>
             <w:tcMar>
               <w:left w:w="0" w:type="dxa"/>
               <w:right w:w="0" w:type="dxa"/>
@@ -1529,8 +1530,8 @@
         </w:tc>
         <w:tc>
           <w:tcPr>
-            <w:tcW w:w="996" w:type="dxa"/>
-            <w:gridSpan w:val="3"/>
+            <w:tcW w:w="713" w:type="dxa"/>
+            <w:gridSpan w:val="2"/>
           </w:tcPr>
           <w:p>
             <w:pPr>
@@ -1551,7 +1552,7 @@
         </w:tc>
         <w:tc>
           <w:tcPr>
-            <w:tcW w:w="2784" w:type="dxa"/>
+            <w:tcW w:w="3685" w:type="dxa"/>
             <w:gridSpan w:val="7"/>
           </w:tcPr>
           <w:p>
@@ -1573,7 +1574,7 @@
         </w:tc>
         <w:tc>
           <w:tcPr>
-            <w:tcW w:w="2933" w:type="dxa"/>
+            <w:tcW w:w="2315" w:type="dxa"/>
             <w:tcMar>
               <w:left w:w="0" w:type="dxa"/>
               <w:right w:w="0" w:type="dxa"/>
@@ -1703,8 +1704,8 @@
         </w:tc>
         <w:tc>
           <w:tcPr>
-            <w:tcW w:w="996" w:type="dxa"/>
-            <w:gridSpan w:val="3"/>
+            <w:tcW w:w="713" w:type="dxa"/>
+            <w:gridSpan w:val="2"/>
           </w:tcPr>
           <w:p>
             <w:pPr>
@@ -1726,7 +1727,7 @@
         </w:tc>
         <w:tc>
           <w:tcPr>
-            <w:tcW w:w="2784" w:type="dxa"/>
+            <w:tcW w:w="3685" w:type="dxa"/>
             <w:gridSpan w:val="7"/>
           </w:tcPr>
           <w:p>
@@ -1749,7 +1750,7 @@
         </w:tc>
         <w:tc>
           <w:tcPr>
-            <w:tcW w:w="2933" w:type="dxa"/>
+            <w:tcW w:w="2315" w:type="dxa"/>
             <w:tcMar>
               <w:left w:w="0" w:type="dxa"/>
               <w:right w:w="0" w:type="dxa"/>
@@ -1770,7 +1771,16 @@
                 <w:szCs w:val="20"/>
                 <w:lang w:val="en-US"/>
               </w:rPr>
-              <w:t xml:space="preserve"> MedContra2</w:t>
+              <w:t xml:space="preserve"> </w:t>
+            </w:r>
+            <w:r>
+              <w:rPr>
+                <w:rFonts w:ascii="Consolas" w:hAnsi="Consolas" w:cs="Consolas"/>
+                <w:sz w:val="20"/>
+                <w:szCs w:val="20"/>
+                <w:lang w:val="en-US"/>
+              </w:rPr>
+              <w:t>MedContra2</w:t>
             </w:r>
           </w:p>
         </w:tc>
@@ -1782,7 +1792,7 @@
         <w:tc>
           <w:tcPr>
             <w:tcW w:w="10815" w:type="dxa"/>
-            <w:gridSpan w:val="22"/>
+            <w:gridSpan w:val="21"/>
           </w:tcPr>
           <w:p>
             <w:pPr>
@@ -1870,8 +1880,8 @@
         </w:tc>
         <w:tc>
           <w:tcPr>
-            <w:tcW w:w="5304" w:type="dxa"/>
-            <w:gridSpan w:val="15"/>
+            <w:tcW w:w="5922" w:type="dxa"/>
+            <w:gridSpan w:val="14"/>
           </w:tcPr>
           <w:p>
             <w:pPr>
@@ -1894,7 +1904,7 @@
         </w:tc>
         <w:tc>
           <w:tcPr>
-            <w:tcW w:w="2933" w:type="dxa"/>
+            <w:tcW w:w="2315" w:type="dxa"/>
             <w:tcMar>
               <w:left w:w="0" w:type="dxa"/>
               <w:right w:w="0" w:type="dxa"/>
@@ -1918,6 +1928,7 @@
               </w:rPr>
               <w:t>Мед</w:t>
             </w:r>
+            <w:proofErr w:type="gramStart"/>
             <w:r>
               <w:rPr>
                 <w:b/>
@@ -1952,7 +1963,17 @@
                 <w:szCs w:val="16"/>
                 <w:lang w:val="uk-UA"/>
               </w:rPr>
-              <w:t xml:space="preserve">аз. </w:t>
+              <w:t>аз</w:t>
+            </w:r>
+            <w:proofErr w:type="gramEnd"/>
+            <w:r>
+              <w:rPr>
+                <w:b/>
+                <w:sz w:val="18"/>
+                <w:szCs w:val="16"/>
+                <w:lang w:val="uk-UA"/>
+              </w:rPr>
+              <w:t xml:space="preserve">. </w:t>
             </w:r>
             <w:r>
               <w:rPr>
@@ -2121,6 +2142,57 @@
         </w:tc>
         <w:tc>
           <w:tcPr>
+            <w:tcW w:w="537" w:type="dxa"/>
+          </w:tcPr>
+          <w:p>
+            <w:pPr>
+              <w:jc w:val="center"/>
+              <w:rPr>
+                <w:b/>
+                <w:sz w:val="18"/>
+                <w:szCs w:val="28"/>
+              </w:rPr>
+            </w:pPr>
+            <w:proofErr w:type="spellStart"/>
+            <w:r>
+              <w:rPr>
+                <w:b/>
+                <w:sz w:val="18"/>
+                <w:szCs w:val="28"/>
+              </w:rPr>
+              <w:t>Серія</w:t>
+            </w:r>
+            <w:proofErr w:type="spellEnd"/>
+          </w:p>
+        </w:tc>
+        <w:tc>
+          <w:tcPr>
+            <w:tcW w:w="1175" w:type="dxa"/>
+            <w:gridSpan w:val="3"/>
+          </w:tcPr>
+          <w:p>
+            <w:pPr>
+              <w:jc w:val="center"/>
+              <w:rPr>
+                <w:b/>
+                <w:sz w:val="18"/>
+                <w:szCs w:val="28"/>
+              </w:rPr>
+            </w:pPr>
+            <w:proofErr w:type="spellStart"/>
+            <w:r>
+              <w:rPr>
+                <w:b/>
+                <w:sz w:val="18"/>
+                <w:szCs w:val="28"/>
+              </w:rPr>
+              <w:t>Вік</w:t>
+            </w:r>
+            <w:proofErr w:type="spellEnd"/>
+          </w:p>
+        </w:tc>
+        <w:tc>
+          <w:tcPr>
             <w:tcW w:w="856" w:type="dxa"/>
             <w:gridSpan w:val="3"/>
           </w:tcPr>
@@ -2133,6 +2205,29 @@
                 <w:szCs w:val="28"/>
               </w:rPr>
             </w:pPr>
+            <w:r>
+              <w:rPr>
+                <w:b/>
+                <w:sz w:val="18"/>
+                <w:szCs w:val="28"/>
+              </w:rPr>
+              <w:t>Дата</w:t>
+            </w:r>
+          </w:p>
+        </w:tc>
+        <w:tc>
+          <w:tcPr>
+            <w:tcW w:w="1654" w:type="dxa"/>
+          </w:tcPr>
+          <w:p>
+            <w:pPr>
+              <w:jc w:val="center"/>
+              <w:rPr>
+                <w:b/>
+                <w:sz w:val="18"/>
+                <w:szCs w:val="28"/>
+              </w:rPr>
+            </w:pPr>
             <w:proofErr w:type="spellStart"/>
             <w:r>
               <w:rPr>
@@ -2147,82 +2242,7 @@
         </w:tc>
         <w:tc>
           <w:tcPr>
-            <w:tcW w:w="856" w:type="dxa"/>
-            <w:gridSpan w:val="2"/>
-          </w:tcPr>
-          <w:p>
-            <w:pPr>
-              <w:jc w:val="center"/>
-              <w:rPr>
-                <w:b/>
-                <w:sz w:val="18"/>
-                <w:szCs w:val="28"/>
-              </w:rPr>
-            </w:pPr>
-            <w:proofErr w:type="spellStart"/>
-            <w:r>
-              <w:rPr>
-                <w:b/>
-                <w:sz w:val="18"/>
-                <w:szCs w:val="28"/>
-              </w:rPr>
-              <w:t>Вік</w:t>
-            </w:r>
-            <w:proofErr w:type="spellEnd"/>
-          </w:p>
-        </w:tc>
-        <w:tc>
-          <w:tcPr>
-            <w:tcW w:w="856" w:type="dxa"/>
-            <w:gridSpan w:val="3"/>
-          </w:tcPr>
-          <w:p>
-            <w:pPr>
-              <w:jc w:val="center"/>
-              <w:rPr>
-                <w:b/>
-                <w:sz w:val="18"/>
-                <w:szCs w:val="28"/>
-              </w:rPr>
-            </w:pPr>
-            <w:r>
-              <w:rPr>
-                <w:b/>
-                <w:sz w:val="18"/>
-                <w:szCs w:val="28"/>
-              </w:rPr>
-              <w:t>Дата</w:t>
-            </w:r>
-          </w:p>
-        </w:tc>
-        <w:tc>
-          <w:tcPr>
-            <w:tcW w:w="1036" w:type="dxa"/>
-          </w:tcPr>
-          <w:p>
-            <w:pPr>
-              <w:jc w:val="center"/>
-              <w:rPr>
-                <w:b/>
-                <w:sz w:val="18"/>
-                <w:szCs w:val="28"/>
-              </w:rPr>
-            </w:pPr>
-            <w:proofErr w:type="spellStart"/>
-            <w:r>
-              <w:rPr>
-                <w:b/>
-                <w:sz w:val="18"/>
-                <w:szCs w:val="28"/>
-              </w:rPr>
-              <w:t>Серія</w:t>
-            </w:r>
-            <w:proofErr w:type="spellEnd"/>
-          </w:p>
-        </w:tc>
-        <w:tc>
-          <w:tcPr>
-            <w:tcW w:w="2933" w:type="dxa"/>
+            <w:tcW w:w="2315" w:type="dxa"/>
             <w:tcMar>
               <w:left w:w="0" w:type="dxa"/>
               <w:right w:w="0" w:type="dxa"/>
@@ -2314,6 +2334,33 @@
         </w:tc>
         <w:tc>
           <w:tcPr>
+            <w:tcW w:w="537" w:type="dxa"/>
+          </w:tcPr>
+          <w:p>
+            <w:pPr>
+              <w:rPr>
+                <w:sz w:val="18"/>
+                <w:szCs w:val="28"/>
+              </w:rPr>
+            </w:pPr>
+          </w:p>
+        </w:tc>
+        <w:tc>
+          <w:tcPr>
+            <w:tcW w:w="1175" w:type="dxa"/>
+            <w:gridSpan w:val="3"/>
+          </w:tcPr>
+          <w:p>
+            <w:pPr>
+              <w:rPr>
+                <w:sz w:val="18"/>
+                <w:szCs w:val="28"/>
+              </w:rPr>
+            </w:pPr>
+          </w:p>
+        </w:tc>
+        <w:tc>
+          <w:tcPr>
             <w:tcW w:w="856" w:type="dxa"/>
             <w:gridSpan w:val="3"/>
           </w:tcPr>
@@ -2328,48 +2375,20 @@
         </w:tc>
         <w:tc>
           <w:tcPr>
-            <w:tcW w:w="856" w:type="dxa"/>
-            <w:gridSpan w:val="2"/>
-          </w:tcPr>
-          <w:p>
-            <w:pPr>
-              <w:rPr>
-                <w:sz w:val="18"/>
-                <w:szCs w:val="28"/>
-              </w:rPr>
-            </w:pPr>
-          </w:p>
-        </w:tc>
-        <w:tc>
-          <w:tcPr>
-            <w:tcW w:w="856" w:type="dxa"/>
-            <w:gridSpan w:val="3"/>
-          </w:tcPr>
-          <w:p>
-            <w:pPr>
-              <w:rPr>
-                <w:sz w:val="18"/>
-                <w:szCs w:val="28"/>
-              </w:rPr>
-            </w:pPr>
-          </w:p>
-        </w:tc>
-        <w:tc>
-          <w:tcPr>
-            <w:tcW w:w="1036" w:type="dxa"/>
-          </w:tcPr>
-          <w:p>
-            <w:pPr>
-              <w:rPr>
-                <w:sz w:val="18"/>
-                <w:szCs w:val="28"/>
-              </w:rPr>
-            </w:pPr>
-          </w:p>
-        </w:tc>
-        <w:tc>
-          <w:tcPr>
-            <w:tcW w:w="2933" w:type="dxa"/>
+            <w:tcW w:w="1654" w:type="dxa"/>
+          </w:tcPr>
+          <w:p>
+            <w:pPr>
+              <w:rPr>
+                <w:sz w:val="18"/>
+                <w:szCs w:val="28"/>
+              </w:rPr>
+            </w:pPr>
+          </w:p>
+        </w:tc>
+        <w:tc>
+          <w:tcPr>
+            <w:tcW w:w="2315" w:type="dxa"/>
             <w:tcMar>
               <w:left w:w="0" w:type="dxa"/>
               <w:right w:w="0" w:type="dxa"/>
@@ -2460,6 +2479,34 @@
         </w:tc>
         <w:tc>
           <w:tcPr>
+            <w:tcW w:w="537" w:type="dxa"/>
+          </w:tcPr>
+          <w:p>
+            <w:pPr>
+              <w:rPr>
+                <w:sz w:val="18"/>
+                <w:szCs w:val="28"/>
+              </w:rPr>
+            </w:pPr>
+          </w:p>
+        </w:tc>
+        <w:tc>
+          <w:tcPr>
+            <w:tcW w:w="1175" w:type="dxa"/>
+            <w:gridSpan w:val="3"/>
+          </w:tcPr>
+          <w:p>
+            <w:pPr>
+              <w:rPr>
+                <w:sz w:val="18"/>
+                <w:szCs w:val="28"/>
+                <w:lang w:val="en-US"/>
+              </w:rPr>
+            </w:pPr>
+          </w:p>
+        </w:tc>
+        <w:tc>
+          <w:tcPr>
             <w:tcW w:w="856" w:type="dxa"/>
             <w:gridSpan w:val="3"/>
           </w:tcPr>
@@ -2474,49 +2521,20 @@
         </w:tc>
         <w:tc>
           <w:tcPr>
-            <w:tcW w:w="856" w:type="dxa"/>
-            <w:gridSpan w:val="2"/>
-          </w:tcPr>
-          <w:p>
-            <w:pPr>
-              <w:rPr>
-                <w:sz w:val="18"/>
-                <w:szCs w:val="28"/>
-                <w:lang w:val="en-US"/>
-              </w:rPr>
-            </w:pPr>
-          </w:p>
-        </w:tc>
-        <w:tc>
-          <w:tcPr>
-            <w:tcW w:w="856" w:type="dxa"/>
-            <w:gridSpan w:val="3"/>
-          </w:tcPr>
-          <w:p>
-            <w:pPr>
-              <w:rPr>
-                <w:sz w:val="18"/>
-                <w:szCs w:val="28"/>
-              </w:rPr>
-            </w:pPr>
-          </w:p>
-        </w:tc>
-        <w:tc>
-          <w:tcPr>
-            <w:tcW w:w="1036" w:type="dxa"/>
-          </w:tcPr>
-          <w:p>
-            <w:pPr>
-              <w:rPr>
-                <w:sz w:val="18"/>
-                <w:szCs w:val="28"/>
-              </w:rPr>
-            </w:pPr>
-          </w:p>
-        </w:tc>
-        <w:tc>
-          <w:tcPr>
-            <w:tcW w:w="2933" w:type="dxa"/>
+            <w:tcW w:w="1654" w:type="dxa"/>
+          </w:tcPr>
+          <w:p>
+            <w:pPr>
+              <w:rPr>
+                <w:sz w:val="18"/>
+                <w:szCs w:val="28"/>
+              </w:rPr>
+            </w:pPr>
+          </w:p>
+        </w:tc>
+        <w:tc>
+          <w:tcPr>
+            <w:tcW w:w="2315" w:type="dxa"/>
             <w:tcMar>
               <w:left w:w="0" w:type="dxa"/>
               <w:right w:w="0" w:type="dxa"/>
@@ -2608,6 +2626,33 @@
         </w:tc>
         <w:tc>
           <w:tcPr>
+            <w:tcW w:w="537" w:type="dxa"/>
+          </w:tcPr>
+          <w:p>
+            <w:pPr>
+              <w:rPr>
+                <w:sz w:val="18"/>
+                <w:szCs w:val="28"/>
+              </w:rPr>
+            </w:pPr>
+          </w:p>
+        </w:tc>
+        <w:tc>
+          <w:tcPr>
+            <w:tcW w:w="1175" w:type="dxa"/>
+            <w:gridSpan w:val="3"/>
+          </w:tcPr>
+          <w:p>
+            <w:pPr>
+              <w:rPr>
+                <w:sz w:val="18"/>
+                <w:szCs w:val="28"/>
+              </w:rPr>
+            </w:pPr>
+          </w:p>
+        </w:tc>
+        <w:tc>
+          <w:tcPr>
             <w:tcW w:w="856" w:type="dxa"/>
             <w:gridSpan w:val="3"/>
           </w:tcPr>
@@ -2622,48 +2667,20 @@
         </w:tc>
         <w:tc>
           <w:tcPr>
-            <w:tcW w:w="856" w:type="dxa"/>
-            <w:gridSpan w:val="2"/>
-          </w:tcPr>
-          <w:p>
-            <w:pPr>
-              <w:rPr>
-                <w:sz w:val="18"/>
-                <w:szCs w:val="28"/>
-              </w:rPr>
-            </w:pPr>
-          </w:p>
-        </w:tc>
-        <w:tc>
-          <w:tcPr>
-            <w:tcW w:w="856" w:type="dxa"/>
-            <w:gridSpan w:val="3"/>
-          </w:tcPr>
-          <w:p>
-            <w:pPr>
-              <w:rPr>
-                <w:sz w:val="18"/>
-                <w:szCs w:val="28"/>
-              </w:rPr>
-            </w:pPr>
-          </w:p>
-        </w:tc>
-        <w:tc>
-          <w:tcPr>
-            <w:tcW w:w="1036" w:type="dxa"/>
-          </w:tcPr>
-          <w:p>
-            <w:pPr>
-              <w:rPr>
-                <w:sz w:val="18"/>
-                <w:szCs w:val="28"/>
-              </w:rPr>
-            </w:pPr>
-          </w:p>
-        </w:tc>
-        <w:tc>
-          <w:tcPr>
-            <w:tcW w:w="2933" w:type="dxa"/>
+            <w:tcW w:w="1654" w:type="dxa"/>
+          </w:tcPr>
+          <w:p>
+            <w:pPr>
+              <w:rPr>
+                <w:sz w:val="18"/>
+                <w:szCs w:val="28"/>
+              </w:rPr>
+            </w:pPr>
+          </w:p>
+        </w:tc>
+        <w:tc>
+          <w:tcPr>
+            <w:tcW w:w="2315" w:type="dxa"/>
             <w:tcMar>
               <w:left w:w="0" w:type="dxa"/>
               <w:right w:w="0" w:type="dxa"/>
@@ -2763,6 +2780,33 @@
         </w:tc>
         <w:tc>
           <w:tcPr>
+            <w:tcW w:w="537" w:type="dxa"/>
+          </w:tcPr>
+          <w:p>
+            <w:pPr>
+              <w:rPr>
+                <w:sz w:val="18"/>
+                <w:szCs w:val="28"/>
+              </w:rPr>
+            </w:pPr>
+          </w:p>
+        </w:tc>
+        <w:tc>
+          <w:tcPr>
+            <w:tcW w:w="1175" w:type="dxa"/>
+            <w:gridSpan w:val="3"/>
+          </w:tcPr>
+          <w:p>
+            <w:pPr>
+              <w:rPr>
+                <w:sz w:val="18"/>
+                <w:szCs w:val="28"/>
+              </w:rPr>
+            </w:pPr>
+          </w:p>
+        </w:tc>
+        <w:tc>
+          <w:tcPr>
             <w:tcW w:w="856" w:type="dxa"/>
             <w:gridSpan w:val="3"/>
           </w:tcPr>
@@ -2771,34 +2815,6 @@
               <w:rPr>
                 <w:sz w:val="18"/>
                 <w:szCs w:val="28"/>
-              </w:rPr>
-            </w:pPr>
-          </w:p>
-        </w:tc>
-        <w:tc>
-          <w:tcPr>
-            <w:tcW w:w="856" w:type="dxa"/>
-            <w:gridSpan w:val="2"/>
-          </w:tcPr>
-          <w:p>
-            <w:pPr>
-              <w:rPr>
-                <w:sz w:val="18"/>
-                <w:szCs w:val="28"/>
-              </w:rPr>
-            </w:pPr>
-          </w:p>
-        </w:tc>
-        <w:tc>
-          <w:tcPr>
-            <w:tcW w:w="856" w:type="dxa"/>
-            <w:gridSpan w:val="3"/>
-          </w:tcPr>
-          <w:p>
-            <w:pPr>
-              <w:rPr>
-                <w:sz w:val="18"/>
-                <w:szCs w:val="28"/>
                 <w:lang w:val="en-US"/>
               </w:rPr>
             </w:pPr>
@@ -2806,20 +2822,20 @@
         </w:tc>
         <w:tc>
           <w:tcPr>
-            <w:tcW w:w="1036" w:type="dxa"/>
-          </w:tcPr>
-          <w:p>
-            <w:pPr>
-              <w:rPr>
-                <w:sz w:val="18"/>
-                <w:szCs w:val="28"/>
-              </w:rPr>
-            </w:pPr>
-          </w:p>
-        </w:tc>
-        <w:tc>
-          <w:tcPr>
-            <w:tcW w:w="2933" w:type="dxa"/>
+            <w:tcW w:w="1654" w:type="dxa"/>
+          </w:tcPr>
+          <w:p>
+            <w:pPr>
+              <w:rPr>
+                <w:sz w:val="18"/>
+                <w:szCs w:val="28"/>
+              </w:rPr>
+            </w:pPr>
+          </w:p>
+        </w:tc>
+        <w:tc>
+          <w:tcPr>
+            <w:tcW w:w="2315" w:type="dxa"/>
             <w:tcMar>
               <w:left w:w="0" w:type="dxa"/>
               <w:right w:w="0" w:type="dxa"/>
@@ -2842,7 +2858,7 @@
         <w:tc>
           <w:tcPr>
             <w:tcW w:w="10815" w:type="dxa"/>
-            <w:gridSpan w:val="22"/>
+            <w:gridSpan w:val="21"/>
           </w:tcPr>
           <w:p>
             <w:pPr>
@@ -3016,7 +3032,7 @@
         </w:tc>
         <w:tc>
           <w:tcPr>
-            <w:tcW w:w="759" w:type="dxa"/>
+            <w:tcW w:w="851" w:type="dxa"/>
             <w:gridSpan w:val="3"/>
             <w:vMerge w:val="restart"/>
             <w:vAlign w:val="center"/>
@@ -3042,7 +3058,7 @@
         </w:tc>
         <w:tc>
           <w:tcPr>
-            <w:tcW w:w="900" w:type="dxa"/>
+            <w:tcW w:w="808" w:type="dxa"/>
             <w:gridSpan w:val="3"/>
             <w:vMerge w:val="restart"/>
             <w:vAlign w:val="center"/>
@@ -3068,8 +3084,8 @@
         </w:tc>
         <w:tc>
           <w:tcPr>
-            <w:tcW w:w="1176" w:type="dxa"/>
-            <w:gridSpan w:val="4"/>
+            <w:tcW w:w="893" w:type="dxa"/>
+            <w:gridSpan w:val="3"/>
             <w:vMerge w:val="restart"/>
             <w:vAlign w:val="center"/>
           </w:tcPr>
@@ -3096,7 +3112,7 @@
         </w:tc>
         <w:tc>
           <w:tcPr>
-            <w:tcW w:w="804" w:type="dxa"/>
+            <w:tcW w:w="992" w:type="dxa"/>
             <w:gridSpan w:val="2"/>
             <w:vMerge w:val="restart"/>
             <w:vAlign w:val="center"/>
@@ -3144,7 +3160,7 @@
         </w:tc>
         <w:tc>
           <w:tcPr>
-            <w:tcW w:w="1980" w:type="dxa"/>
+            <w:tcW w:w="2693" w:type="dxa"/>
             <w:gridSpan w:val="5"/>
             <w:tcMar>
               <w:left w:w="0" w:type="dxa"/>
@@ -3193,7 +3209,7 @@
         </w:tc>
         <w:tc>
           <w:tcPr>
-            <w:tcW w:w="2933" w:type="dxa"/>
+            <w:tcW w:w="2315" w:type="dxa"/>
             <w:vMerge w:val="restart"/>
             <w:tcMar>
               <w:left w:w="0" w:type="dxa"/>
@@ -3343,7 +3359,7 @@
         </w:tc>
         <w:tc>
           <w:tcPr>
-            <w:tcW w:w="759" w:type="dxa"/>
+            <w:tcW w:w="851" w:type="dxa"/>
             <w:gridSpan w:val="3"/>
             <w:vMerge/>
             <w:vAlign w:val="center"/>
@@ -3361,7 +3377,7 @@
         </w:tc>
         <w:tc>
           <w:tcPr>
-            <w:tcW w:w="900" w:type="dxa"/>
+            <w:tcW w:w="808" w:type="dxa"/>
             <w:gridSpan w:val="3"/>
             <w:vMerge/>
             <w:vAlign w:val="center"/>
@@ -3379,8 +3395,8 @@
         </w:tc>
         <w:tc>
           <w:tcPr>
-            <w:tcW w:w="1176" w:type="dxa"/>
-            <w:gridSpan w:val="4"/>
+            <w:tcW w:w="893" w:type="dxa"/>
+            <w:gridSpan w:val="3"/>
             <w:vMerge/>
             <w:vAlign w:val="center"/>
           </w:tcPr>
@@ -3397,7 +3413,7 @@
         </w:tc>
         <w:tc>
           <w:tcPr>
-            <w:tcW w:w="804" w:type="dxa"/>
+            <w:tcW w:w="992" w:type="dxa"/>
             <w:gridSpan w:val="2"/>
             <w:vMerge/>
             <w:vAlign w:val="center"/>
@@ -3415,7 +3431,7 @@
         </w:tc>
         <w:tc>
           <w:tcPr>
-            <w:tcW w:w="900" w:type="dxa"/>
+            <w:tcW w:w="995" w:type="dxa"/>
             <w:gridSpan w:val="3"/>
             <w:tcMar>
               <w:left w:w="0" w:type="dxa"/>
@@ -3449,7 +3465,7 @@
         </w:tc>
         <w:tc>
           <w:tcPr>
-            <w:tcW w:w="1080" w:type="dxa"/>
+            <w:tcW w:w="1698" w:type="dxa"/>
             <w:gridSpan w:val="2"/>
             <w:tcMar>
               <w:left w:w="0" w:type="dxa"/>
@@ -3482,7 +3498,7 @@
         </w:tc>
         <w:tc>
           <w:tcPr>
-            <w:tcW w:w="2933" w:type="dxa"/>
+            <w:tcW w:w="2315" w:type="dxa"/>
             <w:vMerge/>
             <w:tcMar>
               <w:left w:w="0" w:type="dxa"/>
@@ -3535,30 +3551,67 @@
           <w:p>
             <w:pPr>
               <w:rPr>
+                <w:color w:val="000000" w:themeColor="text1"/>
                 <w:sz w:val="18"/>
                 <w:szCs w:val="28"/>
                 <w:lang w:val="en-US"/>
               </w:rPr>
             </w:pPr>
-          </w:p>
-        </w:tc>
-        <w:tc>
-          <w:tcPr>
-            <w:tcW w:w="759" w:type="dxa"/>
-            <w:gridSpan w:val="3"/>
-          </w:tcPr>
-          <w:p>
-            <w:pPr>
-              <w:rPr>
-                <w:sz w:val="18"/>
-                <w:szCs w:val="28"/>
-              </w:rPr>
-            </w:pPr>
-          </w:p>
-        </w:tc>
-        <w:tc>
-          <w:tcPr>
-            <w:tcW w:w="900" w:type="dxa"/>
+            <w:proofErr w:type="spellStart"/>
+            <w:r>
+              <w:rPr>
+                <w:rFonts w:ascii="Consolas" w:hAnsi="Consolas" w:cs="Consolas"/>
+                <w:sz w:val="20"/>
+                <w:szCs w:val="20"/>
+              </w:rPr>
+              <w:t>Age</w:t>
+            </w:r>
+            <w:proofErr w:type="spellEnd"/>
+            <w:r>
+              <w:rPr>
+                <w:rFonts w:ascii="Consolas" w:hAnsi="Consolas" w:cs="Consolas"/>
+                <w:sz w:val="20"/>
+                <w:szCs w:val="20"/>
+                <w:lang w:val="en-US"/>
+              </w:rPr>
+              <w:t>DGT</w:t>
+            </w:r>
+            <w:r>
+              <w:rPr>
+                <w:rFonts w:ascii="Consolas" w:hAnsi="Consolas" w:cs="Consolas"/>
+                <w:sz w:val="20"/>
+                <w:szCs w:val="20"/>
+              </w:rPr>
+              <w:t>0</w:t>
+            </w:r>
+          </w:p>
+        </w:tc>
+        <w:tc>
+          <w:tcPr>
+            <w:tcW w:w="851" w:type="dxa"/>
+            <w:gridSpan w:val="3"/>
+          </w:tcPr>
+          <w:p>
+            <w:pPr>
+              <w:rPr>
+                <w:sz w:val="18"/>
+                <w:szCs w:val="28"/>
+              </w:rPr>
+            </w:pPr>
+            <w:r>
+              <w:rPr>
+                <w:rFonts w:ascii="Consolas" w:hAnsi="Consolas" w:cs="Consolas"/>
+                <w:color w:val="000000" w:themeColor="text1"/>
+                <w:sz w:val="20"/>
+                <w:szCs w:val="20"/>
+              </w:rPr>
+              <w:t>DateDGT0</w:t>
+            </w:r>
+          </w:p>
+        </w:tc>
+        <w:tc>
+          <w:tcPr>
+            <w:tcW w:w="808" w:type="dxa"/>
             <w:gridSpan w:val="3"/>
           </w:tcPr>
           <w:p>
@@ -3575,74 +3628,128 @@
               </w:rPr>
               <w:t xml:space="preserve">   </w:t>
             </w:r>
-          </w:p>
-        </w:tc>
-        <w:tc>
-          <w:tcPr>
-            <w:tcW w:w="1176" w:type="dxa"/>
-            <w:gridSpan w:val="4"/>
-          </w:tcPr>
-          <w:p>
-            <w:pPr>
-              <w:rPr>
-                <w:sz w:val="18"/>
-                <w:szCs w:val="28"/>
-              </w:rPr>
-            </w:pPr>
-          </w:p>
-        </w:tc>
-        <w:tc>
-          <w:tcPr>
-            <w:tcW w:w="804" w:type="dxa"/>
-            <w:gridSpan w:val="2"/>
-          </w:tcPr>
-          <w:p>
-            <w:pPr>
-              <w:rPr>
-                <w:sz w:val="18"/>
-                <w:szCs w:val="28"/>
-              </w:rPr>
-            </w:pPr>
-            <w:r>
-              <w:rPr>
-                <w:sz w:val="18"/>
-                <w:szCs w:val="22"/>
-              </w:rPr>
-              <w:t xml:space="preserve">   </w:t>
-            </w:r>
-          </w:p>
-        </w:tc>
-        <w:tc>
-          <w:tcPr>
-            <w:tcW w:w="900" w:type="dxa"/>
-            <w:gridSpan w:val="3"/>
-          </w:tcPr>
-          <w:p>
-            <w:pPr>
-              <w:rPr>
-                <w:sz w:val="18"/>
-                <w:szCs w:val="28"/>
-              </w:rPr>
-            </w:pPr>
-          </w:p>
-        </w:tc>
-        <w:tc>
-          <w:tcPr>
-            <w:tcW w:w="1080" w:type="dxa"/>
-            <w:gridSpan w:val="2"/>
-          </w:tcPr>
-          <w:p>
-            <w:pPr>
-              <w:rPr>
-                <w:sz w:val="18"/>
-                <w:szCs w:val="28"/>
-              </w:rPr>
-            </w:pPr>
-          </w:p>
-        </w:tc>
-        <w:tc>
-          <w:tcPr>
-            <w:tcW w:w="2933" w:type="dxa"/>
+            <w:r>
+              <w:rPr>
+                <w:rFonts w:ascii="Consolas" w:hAnsi="Consolas" w:cs="Consolas"/>
+                <w:color w:val="000000" w:themeColor="text1"/>
+                <w:sz w:val="20"/>
+                <w:szCs w:val="20"/>
+                <w:lang w:val="en-US"/>
+              </w:rPr>
+              <w:t>DozeDGT0</w:t>
+            </w:r>
+          </w:p>
+        </w:tc>
+        <w:tc>
+          <w:tcPr>
+            <w:tcW w:w="893" w:type="dxa"/>
+            <w:gridSpan w:val="3"/>
+          </w:tcPr>
+          <w:p>
+            <w:pPr>
+              <w:rPr>
+                <w:sz w:val="18"/>
+                <w:szCs w:val="28"/>
+              </w:rPr>
+            </w:pPr>
+          </w:p>
+          <w:p>
+            <w:pPr>
+              <w:rPr>
+                <w:sz w:val="18"/>
+                <w:szCs w:val="28"/>
+              </w:rPr>
+            </w:pPr>
+            <w:r>
+              <w:rPr>
+                <w:rFonts w:ascii="Consolas" w:hAnsi="Consolas" w:cs="Consolas"/>
+                <w:color w:val="000000" w:themeColor="text1"/>
+                <w:sz w:val="20"/>
+                <w:szCs w:val="20"/>
+                <w:lang w:val="en-US"/>
+              </w:rPr>
+              <w:t>SeriesDGT0</w:t>
+            </w:r>
+          </w:p>
+        </w:tc>
+        <w:tc>
+          <w:tcPr>
+            <w:tcW w:w="992" w:type="dxa"/>
+            <w:gridSpan w:val="2"/>
+          </w:tcPr>
+          <w:p>
+            <w:pPr>
+              <w:rPr>
+                <w:color w:val="000000" w:themeColor="text1"/>
+                <w:sz w:val="18"/>
+                <w:szCs w:val="28"/>
+                <w:lang w:val="en-US"/>
+              </w:rPr>
+            </w:pPr>
+            <w:r>
+              <w:rPr>
+                <w:rFonts w:ascii="Consolas" w:hAnsi="Consolas" w:cs="Consolas"/>
+                <w:color w:val="000000" w:themeColor="text1"/>
+                <w:sz w:val="20"/>
+                <w:szCs w:val="20"/>
+                <w:lang w:val="en-US"/>
+              </w:rPr>
+              <w:t>nameOfDrugDGT0</w:t>
+            </w:r>
+          </w:p>
+        </w:tc>
+        <w:tc>
+          <w:tcPr>
+            <w:tcW w:w="995" w:type="dxa"/>
+            <w:gridSpan w:val="3"/>
+          </w:tcPr>
+          <w:p>
+            <w:pPr>
+              <w:rPr>
+                <w:color w:val="000000" w:themeColor="text1"/>
+                <w:sz w:val="18"/>
+                <w:szCs w:val="28"/>
+                <w:lang w:val="en-US"/>
+              </w:rPr>
+            </w:pPr>
+            <w:r>
+              <w:rPr>
+                <w:rFonts w:ascii="Consolas" w:hAnsi="Consolas" w:cs="Consolas"/>
+                <w:color w:val="000000" w:themeColor="text1"/>
+                <w:sz w:val="20"/>
+                <w:szCs w:val="20"/>
+                <w:lang w:val="en-US"/>
+              </w:rPr>
+              <w:t>ReactionGeneralDGT0</w:t>
+            </w:r>
+          </w:p>
+        </w:tc>
+        <w:tc>
+          <w:tcPr>
+            <w:tcW w:w="1698" w:type="dxa"/>
+            <w:gridSpan w:val="2"/>
+          </w:tcPr>
+          <w:p>
+            <w:pPr>
+              <w:rPr>
+                <w:sz w:val="18"/>
+                <w:szCs w:val="28"/>
+                <w:lang w:val="en-US"/>
+              </w:rPr>
+            </w:pPr>
+            <w:r>
+              <w:rPr>
+                <w:rFonts w:ascii="Consolas" w:hAnsi="Consolas" w:cs="Consolas"/>
+                <w:sz w:val="20"/>
+                <w:szCs w:val="20"/>
+              </w:rPr>
+              <w:t>ReactionLocalDGT0</w:t>
+            </w:r>
+          </w:p>
+        </w:tc>
+        <w:tc>
+          <w:tcPr>
+            <w:tcW w:w="2315" w:type="dxa"/>
             <w:tcMar>
               <w:left w:w="0" w:type="dxa"/>
               <w:right w:w="0" w:type="dxa"/>
@@ -3655,6 +3762,25 @@
                 <w:szCs w:val="28"/>
               </w:rPr>
             </w:pPr>
+            <w:r>
+              <w:rPr>
+                <w:rFonts w:ascii="Consolas" w:hAnsi="Consolas" w:cs="Consolas"/>
+                <w:sz w:val="20"/>
+                <w:szCs w:val="20"/>
+                <w:lang w:val="en-US"/>
+              </w:rPr>
+              <w:t xml:space="preserve"> </w:t>
+            </w:r>
+            <w:r>
+              <w:rPr>
+                <w:rFonts w:ascii="Consolas" w:hAnsi="Consolas" w:cs="Consolas"/>
+                <w:sz w:val="20"/>
+                <w:szCs w:val="20"/>
+              </w:rPr>
+              <w:t>MedContraDGT0</w:t>
+            </w:r>
+            <w:bookmarkStart w:id="0" w:name="_GoBack"/>
+            <w:bookmarkEnd w:id="0"/>
           </w:p>
         </w:tc>
       </w:tr>
@@ -3684,99 +3810,204 @@
           <w:p>
             <w:pPr>
               <w:rPr>
-                <w:sz w:val="18"/>
-                <w:szCs w:val="28"/>
-              </w:rPr>
-            </w:pPr>
-          </w:p>
-        </w:tc>
-        <w:tc>
-          <w:tcPr>
-            <w:tcW w:w="759" w:type="dxa"/>
-            <w:gridSpan w:val="3"/>
-          </w:tcPr>
-          <w:p>
-            <w:pPr>
-              <w:rPr>
-                <w:sz w:val="18"/>
-                <w:szCs w:val="28"/>
-              </w:rPr>
-            </w:pPr>
-          </w:p>
-        </w:tc>
-        <w:tc>
-          <w:tcPr>
-            <w:tcW w:w="900" w:type="dxa"/>
-            <w:gridSpan w:val="3"/>
-          </w:tcPr>
-          <w:p>
-            <w:pPr>
-              <w:rPr>
-                <w:sz w:val="18"/>
-                <w:szCs w:val="28"/>
-              </w:rPr>
-            </w:pPr>
-          </w:p>
-        </w:tc>
-        <w:tc>
-          <w:tcPr>
-            <w:tcW w:w="1176" w:type="dxa"/>
-            <w:gridSpan w:val="4"/>
-          </w:tcPr>
-          <w:p>
-            <w:pPr>
-              <w:rPr>
-                <w:sz w:val="18"/>
-                <w:szCs w:val="28"/>
-              </w:rPr>
-            </w:pPr>
-          </w:p>
-        </w:tc>
-        <w:tc>
-          <w:tcPr>
-            <w:tcW w:w="804" w:type="dxa"/>
-            <w:gridSpan w:val="2"/>
-          </w:tcPr>
-          <w:p>
-            <w:pPr>
-              <w:rPr>
-                <w:sz w:val="18"/>
-                <w:szCs w:val="28"/>
-              </w:rPr>
-            </w:pPr>
-          </w:p>
-        </w:tc>
-        <w:tc>
-          <w:tcPr>
-            <w:tcW w:w="900" w:type="dxa"/>
-            <w:gridSpan w:val="3"/>
-          </w:tcPr>
-          <w:p>
-            <w:pPr>
-              <w:rPr>
-                <w:sz w:val="18"/>
-                <w:szCs w:val="28"/>
-              </w:rPr>
-            </w:pPr>
-          </w:p>
-        </w:tc>
-        <w:tc>
-          <w:tcPr>
-            <w:tcW w:w="1080" w:type="dxa"/>
-            <w:gridSpan w:val="2"/>
-          </w:tcPr>
-          <w:p>
-            <w:pPr>
-              <w:rPr>
-                <w:sz w:val="18"/>
-                <w:szCs w:val="28"/>
-              </w:rPr>
-            </w:pPr>
-          </w:p>
-        </w:tc>
-        <w:tc>
-          <w:tcPr>
-            <w:tcW w:w="2933" w:type="dxa"/>
+                <w:color w:val="000000" w:themeColor="text1"/>
+                <w:sz w:val="18"/>
+                <w:szCs w:val="28"/>
+              </w:rPr>
+            </w:pPr>
+            <w:proofErr w:type="spellStart"/>
+            <w:r>
+              <w:rPr>
+                <w:rFonts w:ascii="Consolas" w:hAnsi="Consolas" w:cs="Consolas"/>
+                <w:sz w:val="20"/>
+                <w:szCs w:val="20"/>
+              </w:rPr>
+              <w:t>Age</w:t>
+            </w:r>
+            <w:proofErr w:type="spellEnd"/>
+            <w:r>
+              <w:rPr>
+                <w:rFonts w:ascii="Consolas" w:hAnsi="Consolas" w:cs="Consolas"/>
+                <w:sz w:val="20"/>
+                <w:szCs w:val="20"/>
+                <w:lang w:val="en-US"/>
+              </w:rPr>
+              <w:t>DGT</w:t>
+            </w:r>
+            <w:r>
+              <w:rPr>
+                <w:rFonts w:ascii="Consolas" w:hAnsi="Consolas" w:cs="Consolas"/>
+                <w:sz w:val="20"/>
+                <w:szCs w:val="20"/>
+              </w:rPr>
+              <w:t>1</w:t>
+            </w:r>
+          </w:p>
+        </w:tc>
+        <w:tc>
+          <w:tcPr>
+            <w:tcW w:w="851" w:type="dxa"/>
+            <w:gridSpan w:val="3"/>
+          </w:tcPr>
+          <w:p>
+            <w:pPr>
+              <w:rPr>
+                <w:sz w:val="18"/>
+                <w:szCs w:val="28"/>
+              </w:rPr>
+            </w:pPr>
+            <w:r>
+              <w:rPr>
+                <w:rFonts w:ascii="Consolas" w:hAnsi="Consolas" w:cs="Consolas"/>
+                <w:color w:val="000000" w:themeColor="text1"/>
+                <w:sz w:val="20"/>
+                <w:szCs w:val="20"/>
+              </w:rPr>
+              <w:t>DateDGT1</w:t>
+            </w:r>
+          </w:p>
+        </w:tc>
+        <w:tc>
+          <w:tcPr>
+            <w:tcW w:w="808" w:type="dxa"/>
+            <w:gridSpan w:val="3"/>
+          </w:tcPr>
+          <w:p>
+            <w:pPr>
+              <w:rPr>
+                <w:sz w:val="18"/>
+                <w:szCs w:val="28"/>
+                <w:lang w:val="en-US"/>
+              </w:rPr>
+            </w:pPr>
+            <w:r>
+              <w:rPr>
+                <w:rFonts w:ascii="Consolas" w:hAnsi="Consolas" w:cs="Consolas"/>
+                <w:sz w:val="20"/>
+                <w:szCs w:val="20"/>
+                <w:lang w:val="en-US"/>
+              </w:rPr>
+              <w:t>DozeDGT1</w:t>
+            </w:r>
+          </w:p>
+        </w:tc>
+        <w:tc>
+          <w:tcPr>
+            <w:tcW w:w="893" w:type="dxa"/>
+            <w:gridSpan w:val="3"/>
+          </w:tcPr>
+          <w:p>
+            <w:pPr>
+              <w:rPr>
+                <w:sz w:val="18"/>
+                <w:szCs w:val="28"/>
+              </w:rPr>
+            </w:pPr>
+            <w:r>
+              <w:rPr>
+                <w:rFonts w:ascii="Consolas" w:hAnsi="Consolas" w:cs="Consolas"/>
+                <w:color w:val="000000" w:themeColor="text1"/>
+                <w:sz w:val="20"/>
+                <w:szCs w:val="20"/>
+                <w:lang w:val="en-US"/>
+              </w:rPr>
+              <w:t>SeriesDGT1</w:t>
+            </w:r>
+          </w:p>
+        </w:tc>
+        <w:tc>
+          <w:tcPr>
+            <w:tcW w:w="992" w:type="dxa"/>
+            <w:gridSpan w:val="2"/>
+          </w:tcPr>
+          <w:p>
+            <w:pPr>
+              <w:rPr>
+                <w:color w:val="000000" w:themeColor="text1"/>
+                <w:sz w:val="18"/>
+                <w:szCs w:val="28"/>
+              </w:rPr>
+            </w:pPr>
+            <w:r>
+              <w:rPr>
+                <w:rFonts w:ascii="Consolas" w:hAnsi="Consolas" w:cs="Consolas"/>
+                <w:color w:val="000000" w:themeColor="text1"/>
+                <w:sz w:val="20"/>
+                <w:szCs w:val="20"/>
+                <w:lang w:val="en-US"/>
+              </w:rPr>
+              <w:t>nameOfDrugDGT</w:t>
+            </w:r>
+            <w:r>
+              <w:rPr>
+                <w:rFonts w:ascii="Consolas" w:hAnsi="Consolas" w:cs="Consolas"/>
+                <w:color w:val="000000" w:themeColor="text1"/>
+                <w:sz w:val="20"/>
+                <w:szCs w:val="20"/>
+                <w:lang w:val="en-US"/>
+              </w:rPr>
+              <w:t>1</w:t>
+            </w:r>
+          </w:p>
+        </w:tc>
+        <w:tc>
+          <w:tcPr>
+            <w:tcW w:w="995" w:type="dxa"/>
+            <w:gridSpan w:val="3"/>
+          </w:tcPr>
+          <w:p>
+            <w:pPr>
+              <w:rPr>
+                <w:color w:val="000000" w:themeColor="text1"/>
+                <w:sz w:val="18"/>
+                <w:szCs w:val="28"/>
+              </w:rPr>
+            </w:pPr>
+            <w:r>
+              <w:rPr>
+                <w:rFonts w:ascii="Consolas" w:hAnsi="Consolas" w:cs="Consolas"/>
+                <w:color w:val="000000" w:themeColor="text1"/>
+                <w:sz w:val="20"/>
+                <w:szCs w:val="20"/>
+                <w:lang w:val="en-US"/>
+              </w:rPr>
+              <w:t>ReactionGeneralDGT1</w:t>
+            </w:r>
+          </w:p>
+        </w:tc>
+        <w:tc>
+          <w:tcPr>
+            <w:tcW w:w="1698" w:type="dxa"/>
+            <w:gridSpan w:val="2"/>
+          </w:tcPr>
+          <w:p>
+            <w:pPr>
+              <w:rPr>
+                <w:sz w:val="18"/>
+                <w:szCs w:val="28"/>
+              </w:rPr>
+            </w:pPr>
+            <w:r>
+              <w:rPr>
+                <w:rFonts w:ascii="Consolas" w:hAnsi="Consolas" w:cs="Consolas"/>
+                <w:sz w:val="20"/>
+                <w:szCs w:val="20"/>
+              </w:rPr>
+              <w:t>ReactionLocalDGT</w:t>
+            </w:r>
+            <w:r>
+              <w:rPr>
+                <w:rFonts w:ascii="Consolas" w:hAnsi="Consolas" w:cs="Consolas"/>
+                <w:sz w:val="20"/>
+                <w:szCs w:val="20"/>
+              </w:rPr>
+              <w:t>1</w:t>
+            </w:r>
+          </w:p>
+        </w:tc>
+        <w:tc>
+          <w:tcPr>
+            <w:tcW w:w="2315" w:type="dxa"/>
             <w:tcMar>
               <w:left w:w="0" w:type="dxa"/>
               <w:right w:w="0" w:type="dxa"/>
@@ -3787,8 +4018,26 @@
               <w:rPr>
                 <w:sz w:val="18"/>
                 <w:szCs w:val="28"/>
-              </w:rPr>
-            </w:pPr>
+                <w:lang w:val="en-US"/>
+              </w:rPr>
+            </w:pPr>
+            <w:r>
+              <w:rPr>
+                <w:rFonts w:ascii="Consolas" w:hAnsi="Consolas" w:cs="Consolas"/>
+                <w:sz w:val="20"/>
+                <w:szCs w:val="20"/>
+                <w:lang w:val="en-US"/>
+              </w:rPr>
+              <w:t xml:space="preserve"> </w:t>
+            </w:r>
+            <w:r>
+              <w:rPr>
+                <w:rFonts w:ascii="Consolas" w:hAnsi="Consolas" w:cs="Consolas"/>
+                <w:sz w:val="20"/>
+                <w:szCs w:val="20"/>
+              </w:rPr>
+              <w:t>MedContraDGT1</w:t>
+            </w:r>
           </w:p>
         </w:tc>
       </w:tr>
@@ -3826,91 +4075,91 @@
         </w:tc>
         <w:tc>
           <w:tcPr>
-            <w:tcW w:w="759" w:type="dxa"/>
-            <w:gridSpan w:val="3"/>
-          </w:tcPr>
-          <w:p>
-            <w:pPr>
-              <w:rPr>
-                <w:sz w:val="18"/>
-                <w:szCs w:val="28"/>
-              </w:rPr>
-            </w:pPr>
-          </w:p>
-        </w:tc>
-        <w:tc>
-          <w:tcPr>
-            <w:tcW w:w="900" w:type="dxa"/>
-            <w:gridSpan w:val="3"/>
-          </w:tcPr>
-          <w:p>
-            <w:pPr>
-              <w:rPr>
-                <w:sz w:val="18"/>
-                <w:szCs w:val="28"/>
-              </w:rPr>
-            </w:pPr>
-          </w:p>
-        </w:tc>
-        <w:tc>
-          <w:tcPr>
-            <w:tcW w:w="1176" w:type="dxa"/>
-            <w:gridSpan w:val="4"/>
-          </w:tcPr>
-          <w:p>
-            <w:pPr>
-              <w:rPr>
-                <w:sz w:val="18"/>
-                <w:szCs w:val="28"/>
-              </w:rPr>
-            </w:pPr>
-          </w:p>
-        </w:tc>
-        <w:tc>
-          <w:tcPr>
-            <w:tcW w:w="804" w:type="dxa"/>
-            <w:gridSpan w:val="2"/>
-          </w:tcPr>
-          <w:p>
-            <w:pPr>
-              <w:rPr>
-                <w:sz w:val="18"/>
-                <w:szCs w:val="28"/>
-              </w:rPr>
-            </w:pPr>
-          </w:p>
-        </w:tc>
-        <w:tc>
-          <w:tcPr>
-            <w:tcW w:w="900" w:type="dxa"/>
-            <w:gridSpan w:val="3"/>
-          </w:tcPr>
-          <w:p>
-            <w:pPr>
-              <w:rPr>
-                <w:sz w:val="18"/>
-                <w:szCs w:val="28"/>
-              </w:rPr>
-            </w:pPr>
-          </w:p>
-        </w:tc>
-        <w:tc>
-          <w:tcPr>
-            <w:tcW w:w="1080" w:type="dxa"/>
-            <w:gridSpan w:val="2"/>
-          </w:tcPr>
-          <w:p>
-            <w:pPr>
-              <w:rPr>
-                <w:sz w:val="18"/>
-                <w:szCs w:val="28"/>
-              </w:rPr>
-            </w:pPr>
-          </w:p>
-        </w:tc>
-        <w:tc>
-          <w:tcPr>
-            <w:tcW w:w="2933" w:type="dxa"/>
+            <w:tcW w:w="851" w:type="dxa"/>
+            <w:gridSpan w:val="3"/>
+          </w:tcPr>
+          <w:p>
+            <w:pPr>
+              <w:rPr>
+                <w:sz w:val="18"/>
+                <w:szCs w:val="28"/>
+              </w:rPr>
+            </w:pPr>
+          </w:p>
+        </w:tc>
+        <w:tc>
+          <w:tcPr>
+            <w:tcW w:w="808" w:type="dxa"/>
+            <w:gridSpan w:val="3"/>
+          </w:tcPr>
+          <w:p>
+            <w:pPr>
+              <w:rPr>
+                <w:sz w:val="18"/>
+                <w:szCs w:val="28"/>
+              </w:rPr>
+            </w:pPr>
+          </w:p>
+        </w:tc>
+        <w:tc>
+          <w:tcPr>
+            <w:tcW w:w="893" w:type="dxa"/>
+            <w:gridSpan w:val="3"/>
+          </w:tcPr>
+          <w:p>
+            <w:pPr>
+              <w:rPr>
+                <w:sz w:val="18"/>
+                <w:szCs w:val="28"/>
+              </w:rPr>
+            </w:pPr>
+          </w:p>
+        </w:tc>
+        <w:tc>
+          <w:tcPr>
+            <w:tcW w:w="992" w:type="dxa"/>
+            <w:gridSpan w:val="2"/>
+          </w:tcPr>
+          <w:p>
+            <w:pPr>
+              <w:rPr>
+                <w:sz w:val="18"/>
+                <w:szCs w:val="28"/>
+              </w:rPr>
+            </w:pPr>
+          </w:p>
+        </w:tc>
+        <w:tc>
+          <w:tcPr>
+            <w:tcW w:w="995" w:type="dxa"/>
+            <w:gridSpan w:val="3"/>
+          </w:tcPr>
+          <w:p>
+            <w:pPr>
+              <w:rPr>
+                <w:sz w:val="18"/>
+                <w:szCs w:val="28"/>
+              </w:rPr>
+            </w:pPr>
+          </w:p>
+        </w:tc>
+        <w:tc>
+          <w:tcPr>
+            <w:tcW w:w="1698" w:type="dxa"/>
+            <w:gridSpan w:val="2"/>
+          </w:tcPr>
+          <w:p>
+            <w:pPr>
+              <w:rPr>
+                <w:sz w:val="18"/>
+                <w:szCs w:val="28"/>
+              </w:rPr>
+            </w:pPr>
+          </w:p>
+        </w:tc>
+        <w:tc>
+          <w:tcPr>
+            <w:tcW w:w="2315" w:type="dxa"/>
             <w:tcMar>
               <w:left w:w="0" w:type="dxa"/>
               <w:right w:w="0" w:type="dxa"/>
@@ -3969,21 +4218,21 @@
         </w:tc>
         <w:tc>
           <w:tcPr>
-            <w:tcW w:w="759" w:type="dxa"/>
-            <w:gridSpan w:val="3"/>
-          </w:tcPr>
-          <w:p>
-            <w:pPr>
-              <w:rPr>
-                <w:sz w:val="18"/>
-                <w:szCs w:val="28"/>
-              </w:rPr>
-            </w:pPr>
-          </w:p>
-        </w:tc>
-        <w:tc>
-          <w:tcPr>
-            <w:tcW w:w="900" w:type="dxa"/>
+            <w:tcW w:w="851" w:type="dxa"/>
+            <w:gridSpan w:val="3"/>
+          </w:tcPr>
+          <w:p>
+            <w:pPr>
+              <w:rPr>
+                <w:sz w:val="18"/>
+                <w:szCs w:val="28"/>
+              </w:rPr>
+            </w:pPr>
+          </w:p>
+        </w:tc>
+        <w:tc>
+          <w:tcPr>
+            <w:tcW w:w="808" w:type="dxa"/>
             <w:gridSpan w:val="3"/>
           </w:tcPr>
           <w:p>
@@ -3998,63 +4247,63 @@
         </w:tc>
         <w:tc>
           <w:tcPr>
-            <w:tcW w:w="1176" w:type="dxa"/>
-            <w:gridSpan w:val="4"/>
-          </w:tcPr>
-          <w:p>
-            <w:pPr>
-              <w:rPr>
-                <w:sz w:val="18"/>
-                <w:szCs w:val="28"/>
-              </w:rPr>
-            </w:pPr>
-          </w:p>
-        </w:tc>
-        <w:tc>
-          <w:tcPr>
-            <w:tcW w:w="804" w:type="dxa"/>
-            <w:gridSpan w:val="2"/>
-          </w:tcPr>
-          <w:p>
-            <w:pPr>
-              <w:rPr>
-                <w:sz w:val="18"/>
-                <w:szCs w:val="28"/>
-              </w:rPr>
-            </w:pPr>
-          </w:p>
-        </w:tc>
-        <w:tc>
-          <w:tcPr>
-            <w:tcW w:w="900" w:type="dxa"/>
-            <w:gridSpan w:val="3"/>
-          </w:tcPr>
-          <w:p>
-            <w:pPr>
-              <w:rPr>
-                <w:sz w:val="18"/>
-                <w:szCs w:val="28"/>
-              </w:rPr>
-            </w:pPr>
-          </w:p>
-        </w:tc>
-        <w:tc>
-          <w:tcPr>
-            <w:tcW w:w="1080" w:type="dxa"/>
-            <w:gridSpan w:val="2"/>
-          </w:tcPr>
-          <w:p>
-            <w:pPr>
-              <w:rPr>
-                <w:sz w:val="18"/>
-                <w:szCs w:val="28"/>
-              </w:rPr>
-            </w:pPr>
-          </w:p>
-        </w:tc>
-        <w:tc>
-          <w:tcPr>
-            <w:tcW w:w="2933" w:type="dxa"/>
+            <w:tcW w:w="893" w:type="dxa"/>
+            <w:gridSpan w:val="3"/>
+          </w:tcPr>
+          <w:p>
+            <w:pPr>
+              <w:rPr>
+                <w:sz w:val="18"/>
+                <w:szCs w:val="28"/>
+              </w:rPr>
+            </w:pPr>
+          </w:p>
+        </w:tc>
+        <w:tc>
+          <w:tcPr>
+            <w:tcW w:w="992" w:type="dxa"/>
+            <w:gridSpan w:val="2"/>
+          </w:tcPr>
+          <w:p>
+            <w:pPr>
+              <w:rPr>
+                <w:sz w:val="18"/>
+                <w:szCs w:val="28"/>
+              </w:rPr>
+            </w:pPr>
+          </w:p>
+        </w:tc>
+        <w:tc>
+          <w:tcPr>
+            <w:tcW w:w="995" w:type="dxa"/>
+            <w:gridSpan w:val="3"/>
+          </w:tcPr>
+          <w:p>
+            <w:pPr>
+              <w:rPr>
+                <w:sz w:val="18"/>
+                <w:szCs w:val="28"/>
+              </w:rPr>
+            </w:pPr>
+          </w:p>
+        </w:tc>
+        <w:tc>
+          <w:tcPr>
+            <w:tcW w:w="1698" w:type="dxa"/>
+            <w:gridSpan w:val="2"/>
+          </w:tcPr>
+          <w:p>
+            <w:pPr>
+              <w:rPr>
+                <w:sz w:val="18"/>
+                <w:szCs w:val="28"/>
+              </w:rPr>
+            </w:pPr>
+          </w:p>
+        </w:tc>
+        <w:tc>
+          <w:tcPr>
+            <w:tcW w:w="2315" w:type="dxa"/>
             <w:tcMar>
               <w:left w:w="0" w:type="dxa"/>
               <w:right w:w="0" w:type="dxa"/>
@@ -4104,91 +4353,91 @@
         </w:tc>
         <w:tc>
           <w:tcPr>
-            <w:tcW w:w="759" w:type="dxa"/>
-            <w:gridSpan w:val="3"/>
-          </w:tcPr>
-          <w:p>
-            <w:pPr>
-              <w:rPr>
-                <w:sz w:val="18"/>
-                <w:szCs w:val="28"/>
-              </w:rPr>
-            </w:pPr>
-          </w:p>
-        </w:tc>
-        <w:tc>
-          <w:tcPr>
-            <w:tcW w:w="900" w:type="dxa"/>
-            <w:gridSpan w:val="3"/>
-          </w:tcPr>
-          <w:p>
-            <w:pPr>
-              <w:rPr>
-                <w:sz w:val="18"/>
-                <w:szCs w:val="28"/>
-              </w:rPr>
-            </w:pPr>
-          </w:p>
-        </w:tc>
-        <w:tc>
-          <w:tcPr>
-            <w:tcW w:w="1176" w:type="dxa"/>
-            <w:gridSpan w:val="4"/>
-          </w:tcPr>
-          <w:p>
-            <w:pPr>
-              <w:rPr>
-                <w:sz w:val="18"/>
-                <w:szCs w:val="28"/>
-              </w:rPr>
-            </w:pPr>
-          </w:p>
-        </w:tc>
-        <w:tc>
-          <w:tcPr>
-            <w:tcW w:w="804" w:type="dxa"/>
-            <w:gridSpan w:val="2"/>
-          </w:tcPr>
-          <w:p>
-            <w:pPr>
-              <w:rPr>
-                <w:sz w:val="18"/>
-                <w:szCs w:val="28"/>
-              </w:rPr>
-            </w:pPr>
-          </w:p>
-        </w:tc>
-        <w:tc>
-          <w:tcPr>
-            <w:tcW w:w="900" w:type="dxa"/>
-            <w:gridSpan w:val="3"/>
-          </w:tcPr>
-          <w:p>
-            <w:pPr>
-              <w:rPr>
-                <w:sz w:val="18"/>
-                <w:szCs w:val="28"/>
-              </w:rPr>
-            </w:pPr>
-          </w:p>
-        </w:tc>
-        <w:tc>
-          <w:tcPr>
-            <w:tcW w:w="1080" w:type="dxa"/>
-            <w:gridSpan w:val="2"/>
-          </w:tcPr>
-          <w:p>
-            <w:pPr>
-              <w:rPr>
-                <w:sz w:val="18"/>
-                <w:szCs w:val="28"/>
-              </w:rPr>
-            </w:pPr>
-          </w:p>
-        </w:tc>
-        <w:tc>
-          <w:tcPr>
-            <w:tcW w:w="2933" w:type="dxa"/>
+            <w:tcW w:w="851" w:type="dxa"/>
+            <w:gridSpan w:val="3"/>
+          </w:tcPr>
+          <w:p>
+            <w:pPr>
+              <w:rPr>
+                <w:sz w:val="18"/>
+                <w:szCs w:val="28"/>
+              </w:rPr>
+            </w:pPr>
+          </w:p>
+        </w:tc>
+        <w:tc>
+          <w:tcPr>
+            <w:tcW w:w="808" w:type="dxa"/>
+            <w:gridSpan w:val="3"/>
+          </w:tcPr>
+          <w:p>
+            <w:pPr>
+              <w:rPr>
+                <w:sz w:val="18"/>
+                <w:szCs w:val="28"/>
+              </w:rPr>
+            </w:pPr>
+          </w:p>
+        </w:tc>
+        <w:tc>
+          <w:tcPr>
+            <w:tcW w:w="893" w:type="dxa"/>
+            <w:gridSpan w:val="3"/>
+          </w:tcPr>
+          <w:p>
+            <w:pPr>
+              <w:rPr>
+                <w:sz w:val="18"/>
+                <w:szCs w:val="28"/>
+              </w:rPr>
+            </w:pPr>
+          </w:p>
+        </w:tc>
+        <w:tc>
+          <w:tcPr>
+            <w:tcW w:w="992" w:type="dxa"/>
+            <w:gridSpan w:val="2"/>
+          </w:tcPr>
+          <w:p>
+            <w:pPr>
+              <w:rPr>
+                <w:sz w:val="18"/>
+                <w:szCs w:val="28"/>
+              </w:rPr>
+            </w:pPr>
+          </w:p>
+        </w:tc>
+        <w:tc>
+          <w:tcPr>
+            <w:tcW w:w="995" w:type="dxa"/>
+            <w:gridSpan w:val="3"/>
+          </w:tcPr>
+          <w:p>
+            <w:pPr>
+              <w:rPr>
+                <w:sz w:val="18"/>
+                <w:szCs w:val="28"/>
+              </w:rPr>
+            </w:pPr>
+          </w:p>
+        </w:tc>
+        <w:tc>
+          <w:tcPr>
+            <w:tcW w:w="1698" w:type="dxa"/>
+            <w:gridSpan w:val="2"/>
+          </w:tcPr>
+          <w:p>
+            <w:pPr>
+              <w:rPr>
+                <w:sz w:val="18"/>
+                <w:szCs w:val="28"/>
+              </w:rPr>
+            </w:pPr>
+          </w:p>
+        </w:tc>
+        <w:tc>
+          <w:tcPr>
+            <w:tcW w:w="2315" w:type="dxa"/>
             <w:tcMar>
               <w:left w:w="0" w:type="dxa"/>
               <w:right w:w="0" w:type="dxa"/>
@@ -4239,91 +4488,91 @@
         </w:tc>
         <w:tc>
           <w:tcPr>
-            <w:tcW w:w="759" w:type="dxa"/>
-            <w:gridSpan w:val="3"/>
-          </w:tcPr>
-          <w:p>
-            <w:pPr>
-              <w:rPr>
-                <w:sz w:val="18"/>
-                <w:szCs w:val="28"/>
-              </w:rPr>
-            </w:pPr>
-          </w:p>
-        </w:tc>
-        <w:tc>
-          <w:tcPr>
-            <w:tcW w:w="900" w:type="dxa"/>
-            <w:gridSpan w:val="3"/>
-          </w:tcPr>
-          <w:p>
-            <w:pPr>
-              <w:rPr>
-                <w:sz w:val="18"/>
-                <w:szCs w:val="28"/>
-              </w:rPr>
-            </w:pPr>
-          </w:p>
-        </w:tc>
-        <w:tc>
-          <w:tcPr>
-            <w:tcW w:w="1176" w:type="dxa"/>
-            <w:gridSpan w:val="4"/>
-          </w:tcPr>
-          <w:p>
-            <w:pPr>
-              <w:rPr>
-                <w:sz w:val="18"/>
-                <w:szCs w:val="28"/>
-              </w:rPr>
-            </w:pPr>
-          </w:p>
-        </w:tc>
-        <w:tc>
-          <w:tcPr>
-            <w:tcW w:w="804" w:type="dxa"/>
-            <w:gridSpan w:val="2"/>
-          </w:tcPr>
-          <w:p>
-            <w:pPr>
-              <w:rPr>
-                <w:sz w:val="18"/>
-                <w:szCs w:val="28"/>
-              </w:rPr>
-            </w:pPr>
-          </w:p>
-        </w:tc>
-        <w:tc>
-          <w:tcPr>
-            <w:tcW w:w="900" w:type="dxa"/>
-            <w:gridSpan w:val="3"/>
-          </w:tcPr>
-          <w:p>
-            <w:pPr>
-              <w:rPr>
-                <w:sz w:val="18"/>
-                <w:szCs w:val="28"/>
-              </w:rPr>
-            </w:pPr>
-          </w:p>
-        </w:tc>
-        <w:tc>
-          <w:tcPr>
-            <w:tcW w:w="1080" w:type="dxa"/>
-            <w:gridSpan w:val="2"/>
-          </w:tcPr>
-          <w:p>
-            <w:pPr>
-              <w:rPr>
-                <w:sz w:val="18"/>
-                <w:szCs w:val="28"/>
-              </w:rPr>
-            </w:pPr>
-          </w:p>
-        </w:tc>
-        <w:tc>
-          <w:tcPr>
-            <w:tcW w:w="2933" w:type="dxa"/>
+            <w:tcW w:w="851" w:type="dxa"/>
+            <w:gridSpan w:val="3"/>
+          </w:tcPr>
+          <w:p>
+            <w:pPr>
+              <w:rPr>
+                <w:sz w:val="18"/>
+                <w:szCs w:val="28"/>
+              </w:rPr>
+            </w:pPr>
+          </w:p>
+        </w:tc>
+        <w:tc>
+          <w:tcPr>
+            <w:tcW w:w="808" w:type="dxa"/>
+            <w:gridSpan w:val="3"/>
+          </w:tcPr>
+          <w:p>
+            <w:pPr>
+              <w:rPr>
+                <w:sz w:val="18"/>
+                <w:szCs w:val="28"/>
+              </w:rPr>
+            </w:pPr>
+          </w:p>
+        </w:tc>
+        <w:tc>
+          <w:tcPr>
+            <w:tcW w:w="893" w:type="dxa"/>
+            <w:gridSpan w:val="3"/>
+          </w:tcPr>
+          <w:p>
+            <w:pPr>
+              <w:rPr>
+                <w:sz w:val="18"/>
+                <w:szCs w:val="28"/>
+              </w:rPr>
+            </w:pPr>
+          </w:p>
+        </w:tc>
+        <w:tc>
+          <w:tcPr>
+            <w:tcW w:w="992" w:type="dxa"/>
+            <w:gridSpan w:val="2"/>
+          </w:tcPr>
+          <w:p>
+            <w:pPr>
+              <w:rPr>
+                <w:sz w:val="18"/>
+                <w:szCs w:val="28"/>
+              </w:rPr>
+            </w:pPr>
+          </w:p>
+        </w:tc>
+        <w:tc>
+          <w:tcPr>
+            <w:tcW w:w="995" w:type="dxa"/>
+            <w:gridSpan w:val="3"/>
+          </w:tcPr>
+          <w:p>
+            <w:pPr>
+              <w:rPr>
+                <w:sz w:val="18"/>
+                <w:szCs w:val="28"/>
+              </w:rPr>
+            </w:pPr>
+          </w:p>
+        </w:tc>
+        <w:tc>
+          <w:tcPr>
+            <w:tcW w:w="1698" w:type="dxa"/>
+            <w:gridSpan w:val="2"/>
+          </w:tcPr>
+          <w:p>
+            <w:pPr>
+              <w:rPr>
+                <w:sz w:val="18"/>
+                <w:szCs w:val="28"/>
+              </w:rPr>
+            </w:pPr>
+          </w:p>
+        </w:tc>
+        <w:tc>
+          <w:tcPr>
+            <w:tcW w:w="2315" w:type="dxa"/>
             <w:tcMar>
               <w:left w:w="0" w:type="dxa"/>
               <w:right w:w="0" w:type="dxa"/>
@@ -4373,91 +4622,91 @@
         </w:tc>
         <w:tc>
           <w:tcPr>
-            <w:tcW w:w="759" w:type="dxa"/>
-            <w:gridSpan w:val="3"/>
-          </w:tcPr>
-          <w:p>
-            <w:pPr>
-              <w:rPr>
-                <w:sz w:val="18"/>
-                <w:szCs w:val="28"/>
-              </w:rPr>
-            </w:pPr>
-          </w:p>
-        </w:tc>
-        <w:tc>
-          <w:tcPr>
-            <w:tcW w:w="900" w:type="dxa"/>
-            <w:gridSpan w:val="3"/>
-          </w:tcPr>
-          <w:p>
-            <w:pPr>
-              <w:rPr>
-                <w:sz w:val="18"/>
-                <w:szCs w:val="28"/>
-              </w:rPr>
-            </w:pPr>
-          </w:p>
-        </w:tc>
-        <w:tc>
-          <w:tcPr>
-            <w:tcW w:w="1176" w:type="dxa"/>
-            <w:gridSpan w:val="4"/>
-          </w:tcPr>
-          <w:p>
-            <w:pPr>
-              <w:rPr>
-                <w:sz w:val="18"/>
-                <w:szCs w:val="28"/>
-              </w:rPr>
-            </w:pPr>
-          </w:p>
-        </w:tc>
-        <w:tc>
-          <w:tcPr>
-            <w:tcW w:w="804" w:type="dxa"/>
-            <w:gridSpan w:val="2"/>
-          </w:tcPr>
-          <w:p>
-            <w:pPr>
-              <w:rPr>
-                <w:sz w:val="18"/>
-                <w:szCs w:val="28"/>
-              </w:rPr>
-            </w:pPr>
-          </w:p>
-        </w:tc>
-        <w:tc>
-          <w:tcPr>
-            <w:tcW w:w="900" w:type="dxa"/>
-            <w:gridSpan w:val="3"/>
-          </w:tcPr>
-          <w:p>
-            <w:pPr>
-              <w:rPr>
-                <w:sz w:val="18"/>
-                <w:szCs w:val="28"/>
-              </w:rPr>
-            </w:pPr>
-          </w:p>
-        </w:tc>
-        <w:tc>
-          <w:tcPr>
-            <w:tcW w:w="1080" w:type="dxa"/>
-            <w:gridSpan w:val="2"/>
-          </w:tcPr>
-          <w:p>
-            <w:pPr>
-              <w:rPr>
-                <w:sz w:val="18"/>
-                <w:szCs w:val="28"/>
-              </w:rPr>
-            </w:pPr>
-          </w:p>
-        </w:tc>
-        <w:tc>
-          <w:tcPr>
-            <w:tcW w:w="2933" w:type="dxa"/>
+            <w:tcW w:w="851" w:type="dxa"/>
+            <w:gridSpan w:val="3"/>
+          </w:tcPr>
+          <w:p>
+            <w:pPr>
+              <w:rPr>
+                <w:sz w:val="18"/>
+                <w:szCs w:val="28"/>
+              </w:rPr>
+            </w:pPr>
+          </w:p>
+        </w:tc>
+        <w:tc>
+          <w:tcPr>
+            <w:tcW w:w="808" w:type="dxa"/>
+            <w:gridSpan w:val="3"/>
+          </w:tcPr>
+          <w:p>
+            <w:pPr>
+              <w:rPr>
+                <w:sz w:val="18"/>
+                <w:szCs w:val="28"/>
+              </w:rPr>
+            </w:pPr>
+          </w:p>
+        </w:tc>
+        <w:tc>
+          <w:tcPr>
+            <w:tcW w:w="893" w:type="dxa"/>
+            <w:gridSpan w:val="3"/>
+          </w:tcPr>
+          <w:p>
+            <w:pPr>
+              <w:rPr>
+                <w:sz w:val="18"/>
+                <w:szCs w:val="28"/>
+              </w:rPr>
+            </w:pPr>
+          </w:p>
+        </w:tc>
+        <w:tc>
+          <w:tcPr>
+            <w:tcW w:w="992" w:type="dxa"/>
+            <w:gridSpan w:val="2"/>
+          </w:tcPr>
+          <w:p>
+            <w:pPr>
+              <w:rPr>
+                <w:sz w:val="18"/>
+                <w:szCs w:val="28"/>
+              </w:rPr>
+            </w:pPr>
+          </w:p>
+        </w:tc>
+        <w:tc>
+          <w:tcPr>
+            <w:tcW w:w="995" w:type="dxa"/>
+            <w:gridSpan w:val="3"/>
+          </w:tcPr>
+          <w:p>
+            <w:pPr>
+              <w:rPr>
+                <w:sz w:val="18"/>
+                <w:szCs w:val="28"/>
+              </w:rPr>
+            </w:pPr>
+          </w:p>
+        </w:tc>
+        <w:tc>
+          <w:tcPr>
+            <w:tcW w:w="1698" w:type="dxa"/>
+            <w:gridSpan w:val="2"/>
+          </w:tcPr>
+          <w:p>
+            <w:pPr>
+              <w:rPr>
+                <w:sz w:val="18"/>
+                <w:szCs w:val="28"/>
+              </w:rPr>
+            </w:pPr>
+          </w:p>
+        </w:tc>
+        <w:tc>
+          <w:tcPr>
+            <w:tcW w:w="2315" w:type="dxa"/>
           </w:tcPr>
           <w:p>
             <w:pPr>
@@ -4503,91 +4752,91 @@
         </w:tc>
         <w:tc>
           <w:tcPr>
-            <w:tcW w:w="759" w:type="dxa"/>
-            <w:gridSpan w:val="3"/>
-          </w:tcPr>
-          <w:p>
-            <w:pPr>
-              <w:rPr>
-                <w:sz w:val="18"/>
-                <w:szCs w:val="28"/>
-              </w:rPr>
-            </w:pPr>
-          </w:p>
-        </w:tc>
-        <w:tc>
-          <w:tcPr>
-            <w:tcW w:w="900" w:type="dxa"/>
-            <w:gridSpan w:val="3"/>
-          </w:tcPr>
-          <w:p>
-            <w:pPr>
-              <w:rPr>
-                <w:sz w:val="18"/>
-                <w:szCs w:val="28"/>
-              </w:rPr>
-            </w:pPr>
-          </w:p>
-        </w:tc>
-        <w:tc>
-          <w:tcPr>
-            <w:tcW w:w="1176" w:type="dxa"/>
-            <w:gridSpan w:val="4"/>
-          </w:tcPr>
-          <w:p>
-            <w:pPr>
-              <w:rPr>
-                <w:sz w:val="18"/>
-                <w:szCs w:val="28"/>
-              </w:rPr>
-            </w:pPr>
-          </w:p>
-        </w:tc>
-        <w:tc>
-          <w:tcPr>
-            <w:tcW w:w="804" w:type="dxa"/>
-            <w:gridSpan w:val="2"/>
-          </w:tcPr>
-          <w:p>
-            <w:pPr>
-              <w:rPr>
-                <w:sz w:val="18"/>
-                <w:szCs w:val="28"/>
-              </w:rPr>
-            </w:pPr>
-          </w:p>
-        </w:tc>
-        <w:tc>
-          <w:tcPr>
-            <w:tcW w:w="900" w:type="dxa"/>
-            <w:gridSpan w:val="3"/>
-          </w:tcPr>
-          <w:p>
-            <w:pPr>
-              <w:rPr>
-                <w:sz w:val="18"/>
-                <w:szCs w:val="28"/>
-              </w:rPr>
-            </w:pPr>
-          </w:p>
-        </w:tc>
-        <w:tc>
-          <w:tcPr>
-            <w:tcW w:w="1080" w:type="dxa"/>
-            <w:gridSpan w:val="2"/>
-          </w:tcPr>
-          <w:p>
-            <w:pPr>
-              <w:rPr>
-                <w:sz w:val="18"/>
-                <w:szCs w:val="28"/>
-              </w:rPr>
-            </w:pPr>
-          </w:p>
-        </w:tc>
-        <w:tc>
-          <w:tcPr>
-            <w:tcW w:w="2933" w:type="dxa"/>
+            <w:tcW w:w="851" w:type="dxa"/>
+            <w:gridSpan w:val="3"/>
+          </w:tcPr>
+          <w:p>
+            <w:pPr>
+              <w:rPr>
+                <w:sz w:val="18"/>
+                <w:szCs w:val="28"/>
+              </w:rPr>
+            </w:pPr>
+          </w:p>
+        </w:tc>
+        <w:tc>
+          <w:tcPr>
+            <w:tcW w:w="808" w:type="dxa"/>
+            <w:gridSpan w:val="3"/>
+          </w:tcPr>
+          <w:p>
+            <w:pPr>
+              <w:rPr>
+                <w:sz w:val="18"/>
+                <w:szCs w:val="28"/>
+              </w:rPr>
+            </w:pPr>
+          </w:p>
+        </w:tc>
+        <w:tc>
+          <w:tcPr>
+            <w:tcW w:w="893" w:type="dxa"/>
+            <w:gridSpan w:val="3"/>
+          </w:tcPr>
+          <w:p>
+            <w:pPr>
+              <w:rPr>
+                <w:sz w:val="18"/>
+                <w:szCs w:val="28"/>
+              </w:rPr>
+            </w:pPr>
+          </w:p>
+        </w:tc>
+        <w:tc>
+          <w:tcPr>
+            <w:tcW w:w="992" w:type="dxa"/>
+            <w:gridSpan w:val="2"/>
+          </w:tcPr>
+          <w:p>
+            <w:pPr>
+              <w:rPr>
+                <w:sz w:val="18"/>
+                <w:szCs w:val="28"/>
+              </w:rPr>
+            </w:pPr>
+          </w:p>
+        </w:tc>
+        <w:tc>
+          <w:tcPr>
+            <w:tcW w:w="995" w:type="dxa"/>
+            <w:gridSpan w:val="3"/>
+          </w:tcPr>
+          <w:p>
+            <w:pPr>
+              <w:rPr>
+                <w:sz w:val="18"/>
+                <w:szCs w:val="28"/>
+              </w:rPr>
+            </w:pPr>
+          </w:p>
+        </w:tc>
+        <w:tc>
+          <w:tcPr>
+            <w:tcW w:w="1698" w:type="dxa"/>
+            <w:gridSpan w:val="2"/>
+          </w:tcPr>
+          <w:p>
+            <w:pPr>
+              <w:rPr>
+                <w:sz w:val="18"/>
+                <w:szCs w:val="28"/>
+              </w:rPr>
+            </w:pPr>
+          </w:p>
+        </w:tc>
+        <w:tc>
+          <w:tcPr>
+            <w:tcW w:w="2315" w:type="dxa"/>
           </w:tcPr>
           <w:p>
             <w:pPr>
@@ -4633,91 +4882,91 @@
         </w:tc>
         <w:tc>
           <w:tcPr>
-            <w:tcW w:w="759" w:type="dxa"/>
-            <w:gridSpan w:val="3"/>
-          </w:tcPr>
-          <w:p>
-            <w:pPr>
-              <w:rPr>
-                <w:sz w:val="18"/>
-                <w:szCs w:val="28"/>
-              </w:rPr>
-            </w:pPr>
-          </w:p>
-        </w:tc>
-        <w:tc>
-          <w:tcPr>
-            <w:tcW w:w="900" w:type="dxa"/>
-            <w:gridSpan w:val="3"/>
-          </w:tcPr>
-          <w:p>
-            <w:pPr>
-              <w:rPr>
-                <w:sz w:val="18"/>
-                <w:szCs w:val="28"/>
-              </w:rPr>
-            </w:pPr>
-          </w:p>
-        </w:tc>
-        <w:tc>
-          <w:tcPr>
-            <w:tcW w:w="1176" w:type="dxa"/>
-            <w:gridSpan w:val="4"/>
-          </w:tcPr>
-          <w:p>
-            <w:pPr>
-              <w:rPr>
-                <w:sz w:val="18"/>
-                <w:szCs w:val="28"/>
-              </w:rPr>
-            </w:pPr>
-          </w:p>
-        </w:tc>
-        <w:tc>
-          <w:tcPr>
-            <w:tcW w:w="804" w:type="dxa"/>
-            <w:gridSpan w:val="2"/>
-          </w:tcPr>
-          <w:p>
-            <w:pPr>
-              <w:rPr>
-                <w:sz w:val="18"/>
-                <w:szCs w:val="28"/>
-              </w:rPr>
-            </w:pPr>
-          </w:p>
-        </w:tc>
-        <w:tc>
-          <w:tcPr>
-            <w:tcW w:w="900" w:type="dxa"/>
-            <w:gridSpan w:val="3"/>
-          </w:tcPr>
-          <w:p>
-            <w:pPr>
-              <w:rPr>
-                <w:sz w:val="18"/>
-                <w:szCs w:val="28"/>
-              </w:rPr>
-            </w:pPr>
-          </w:p>
-        </w:tc>
-        <w:tc>
-          <w:tcPr>
-            <w:tcW w:w="1080" w:type="dxa"/>
-            <w:gridSpan w:val="2"/>
-          </w:tcPr>
-          <w:p>
-            <w:pPr>
-              <w:rPr>
-                <w:sz w:val="18"/>
-                <w:szCs w:val="28"/>
-              </w:rPr>
-            </w:pPr>
-          </w:p>
-        </w:tc>
-        <w:tc>
-          <w:tcPr>
-            <w:tcW w:w="2933" w:type="dxa"/>
+            <w:tcW w:w="851" w:type="dxa"/>
+            <w:gridSpan w:val="3"/>
+          </w:tcPr>
+          <w:p>
+            <w:pPr>
+              <w:rPr>
+                <w:sz w:val="18"/>
+                <w:szCs w:val="28"/>
+              </w:rPr>
+            </w:pPr>
+          </w:p>
+        </w:tc>
+        <w:tc>
+          <w:tcPr>
+            <w:tcW w:w="808" w:type="dxa"/>
+            <w:gridSpan w:val="3"/>
+          </w:tcPr>
+          <w:p>
+            <w:pPr>
+              <w:rPr>
+                <w:sz w:val="18"/>
+                <w:szCs w:val="28"/>
+              </w:rPr>
+            </w:pPr>
+          </w:p>
+        </w:tc>
+        <w:tc>
+          <w:tcPr>
+            <w:tcW w:w="893" w:type="dxa"/>
+            <w:gridSpan w:val="3"/>
+          </w:tcPr>
+          <w:p>
+            <w:pPr>
+              <w:rPr>
+                <w:sz w:val="18"/>
+                <w:szCs w:val="28"/>
+              </w:rPr>
+            </w:pPr>
+          </w:p>
+        </w:tc>
+        <w:tc>
+          <w:tcPr>
+            <w:tcW w:w="992" w:type="dxa"/>
+            <w:gridSpan w:val="2"/>
+          </w:tcPr>
+          <w:p>
+            <w:pPr>
+              <w:rPr>
+                <w:sz w:val="18"/>
+                <w:szCs w:val="28"/>
+              </w:rPr>
+            </w:pPr>
+          </w:p>
+        </w:tc>
+        <w:tc>
+          <w:tcPr>
+            <w:tcW w:w="995" w:type="dxa"/>
+            <w:gridSpan w:val="3"/>
+          </w:tcPr>
+          <w:p>
+            <w:pPr>
+              <w:rPr>
+                <w:sz w:val="18"/>
+                <w:szCs w:val="28"/>
+              </w:rPr>
+            </w:pPr>
+          </w:p>
+        </w:tc>
+        <w:tc>
+          <w:tcPr>
+            <w:tcW w:w="1698" w:type="dxa"/>
+            <w:gridSpan w:val="2"/>
+          </w:tcPr>
+          <w:p>
+            <w:pPr>
+              <w:rPr>
+                <w:sz w:val="18"/>
+                <w:szCs w:val="28"/>
+              </w:rPr>
+            </w:pPr>
+          </w:p>
+        </w:tc>
+        <w:tc>
+          <w:tcPr>
+            <w:tcW w:w="2315" w:type="dxa"/>
           </w:tcPr>
           <w:p>
             <w:pPr>
@@ -4763,91 +5012,91 @@
         </w:tc>
         <w:tc>
           <w:tcPr>
-            <w:tcW w:w="759" w:type="dxa"/>
-            <w:gridSpan w:val="3"/>
-          </w:tcPr>
-          <w:p>
-            <w:pPr>
-              <w:rPr>
-                <w:sz w:val="18"/>
-                <w:szCs w:val="28"/>
-              </w:rPr>
-            </w:pPr>
-          </w:p>
-        </w:tc>
-        <w:tc>
-          <w:tcPr>
-            <w:tcW w:w="900" w:type="dxa"/>
-            <w:gridSpan w:val="3"/>
-          </w:tcPr>
-          <w:p>
-            <w:pPr>
-              <w:rPr>
-                <w:sz w:val="18"/>
-                <w:szCs w:val="28"/>
-              </w:rPr>
-            </w:pPr>
-          </w:p>
-        </w:tc>
-        <w:tc>
-          <w:tcPr>
-            <w:tcW w:w="1176" w:type="dxa"/>
-            <w:gridSpan w:val="4"/>
-          </w:tcPr>
-          <w:p>
-            <w:pPr>
-              <w:rPr>
-                <w:sz w:val="18"/>
-                <w:szCs w:val="28"/>
-              </w:rPr>
-            </w:pPr>
-          </w:p>
-        </w:tc>
-        <w:tc>
-          <w:tcPr>
-            <w:tcW w:w="804" w:type="dxa"/>
-            <w:gridSpan w:val="2"/>
-          </w:tcPr>
-          <w:p>
-            <w:pPr>
-              <w:rPr>
-                <w:sz w:val="18"/>
-                <w:szCs w:val="28"/>
-              </w:rPr>
-            </w:pPr>
-          </w:p>
-        </w:tc>
-        <w:tc>
-          <w:tcPr>
-            <w:tcW w:w="900" w:type="dxa"/>
-            <w:gridSpan w:val="3"/>
-          </w:tcPr>
-          <w:p>
-            <w:pPr>
-              <w:rPr>
-                <w:sz w:val="18"/>
-                <w:szCs w:val="28"/>
-              </w:rPr>
-            </w:pPr>
-          </w:p>
-        </w:tc>
-        <w:tc>
-          <w:tcPr>
-            <w:tcW w:w="1080" w:type="dxa"/>
-            <w:gridSpan w:val="2"/>
-          </w:tcPr>
-          <w:p>
-            <w:pPr>
-              <w:rPr>
-                <w:sz w:val="18"/>
-                <w:szCs w:val="28"/>
-              </w:rPr>
-            </w:pPr>
-          </w:p>
-        </w:tc>
-        <w:tc>
-          <w:tcPr>
-            <w:tcW w:w="2933" w:type="dxa"/>
+            <w:tcW w:w="851" w:type="dxa"/>
+            <w:gridSpan w:val="3"/>
+          </w:tcPr>
+          <w:p>
+            <w:pPr>
+              <w:rPr>
+                <w:sz w:val="18"/>
+                <w:szCs w:val="28"/>
+              </w:rPr>
+            </w:pPr>
+          </w:p>
+        </w:tc>
+        <w:tc>
+          <w:tcPr>
+            <w:tcW w:w="808" w:type="dxa"/>
+            <w:gridSpan w:val="3"/>
+          </w:tcPr>
+          <w:p>
+            <w:pPr>
+              <w:rPr>
+                <w:sz w:val="18"/>
+                <w:szCs w:val="28"/>
+              </w:rPr>
+            </w:pPr>
+          </w:p>
+        </w:tc>
+        <w:tc>
+          <w:tcPr>
+            <w:tcW w:w="893" w:type="dxa"/>
+            <w:gridSpan w:val="3"/>
+          </w:tcPr>
+          <w:p>
+            <w:pPr>
+              <w:rPr>
+                <w:sz w:val="18"/>
+                <w:szCs w:val="28"/>
+              </w:rPr>
+            </w:pPr>
+          </w:p>
+        </w:tc>
+        <w:tc>
+          <w:tcPr>
+            <w:tcW w:w="992" w:type="dxa"/>
+            <w:gridSpan w:val="2"/>
+          </w:tcPr>
+          <w:p>
+            <w:pPr>
+              <w:rPr>
+                <w:sz w:val="18"/>
+                <w:szCs w:val="28"/>
+              </w:rPr>
+            </w:pPr>
+          </w:p>
+        </w:tc>
+        <w:tc>
+          <w:tcPr>
+            <w:tcW w:w="995" w:type="dxa"/>
+            <w:gridSpan w:val="3"/>
+          </w:tcPr>
+          <w:p>
+            <w:pPr>
+              <w:rPr>
+                <w:sz w:val="18"/>
+                <w:szCs w:val="28"/>
+              </w:rPr>
+            </w:pPr>
+          </w:p>
+        </w:tc>
+        <w:tc>
+          <w:tcPr>
+            <w:tcW w:w="1698" w:type="dxa"/>
+            <w:gridSpan w:val="2"/>
+          </w:tcPr>
+          <w:p>
+            <w:pPr>
+              <w:rPr>
+                <w:sz w:val="18"/>
+                <w:szCs w:val="28"/>
+              </w:rPr>
+            </w:pPr>
+          </w:p>
+        </w:tc>
+        <w:tc>
+          <w:tcPr>
+            <w:tcW w:w="2315" w:type="dxa"/>
           </w:tcPr>
           <w:p>
             <w:pPr>
@@ -6522,6 +6771,7 @@
               </w:rPr>
               <w:t>Мед</w:t>
             </w:r>
+            <w:proofErr w:type="gramStart"/>
             <w:r>
               <w:rPr>
                 <w:b/>
@@ -6556,7 +6806,17 @@
                 <w:szCs w:val="16"/>
                 <w:lang w:val="uk-UA"/>
               </w:rPr>
-              <w:t xml:space="preserve">аз. </w:t>
+              <w:t>аз</w:t>
+            </w:r>
+            <w:proofErr w:type="gramEnd"/>
+            <w:r>
+              <w:rPr>
+                <w:b/>
+                <w:sz w:val="18"/>
+                <w:szCs w:val="16"/>
+                <w:lang w:val="uk-UA"/>
+              </w:rPr>
+              <w:t xml:space="preserve">. </w:t>
             </w:r>
             <w:r>
               <w:rPr>

</xml_diff>